<commit_message>
Section 2.0 - Before Annotations Video
</commit_message>
<xml_diff>
--- a/.Net 6 Entity Framework Outline.docx
+++ b/.Net 6 Entity Framework Outline.docx
@@ -286,7 +286,6 @@
         </w:rPr>
         <w:t xml:space="preserve">you through each aspect of the Entity Framework in .net CORE 6, from the fundamentals such as keeping models in synch as they evolve through Migrations and code automation and clarity through Data Annotations will be explained.  We will dive deep into the Fluent API and how to use the </w:t>
       </w:r>
-      <w:proofErr w:type="spellStart"/>
       <w:r>
         <w:rPr>
           <w:rFonts w:ascii="Arial" w:hAnsi="Arial" w:cs="Arial"/>
@@ -295,14 +294,12 @@
         </w:rPr>
         <w:t>ModelBuilder</w:t>
       </w:r>
-      <w:proofErr w:type="spellEnd"/>
       <w:r>
         <w:rPr>
           <w:rFonts w:ascii="Arial" w:hAnsi="Arial" w:cs="Arial"/>
         </w:rPr>
         <w:t xml:space="preserve"> class.  You will learn the fundamental CRUD operations and understand the usage of the </w:t>
       </w:r>
-      <w:proofErr w:type="spellStart"/>
       <w:r>
         <w:rPr>
           <w:rFonts w:ascii="Arial" w:hAnsi="Arial" w:cs="Arial"/>
@@ -311,14 +308,12 @@
         </w:rPr>
         <w:t>DbContext</w:t>
       </w:r>
-      <w:proofErr w:type="spellEnd"/>
       <w:r>
         <w:rPr>
           <w:rFonts w:ascii="Arial" w:hAnsi="Arial" w:cs="Arial"/>
         </w:rPr>
         <w:t xml:space="preserve">, and dive deep into </w:t>
       </w:r>
-      <w:proofErr w:type="spellStart"/>
       <w:r>
         <w:rPr>
           <w:rFonts w:ascii="Arial" w:hAnsi="Arial" w:cs="Arial"/>
@@ -327,14 +322,12 @@
         </w:rPr>
         <w:t>IQuerable</w:t>
       </w:r>
-      <w:proofErr w:type="spellEnd"/>
       <w:r>
         <w:rPr>
           <w:rFonts w:ascii="Arial" w:hAnsi="Arial" w:cs="Arial"/>
         </w:rPr>
         <w:t xml:space="preserve"> and </w:t>
       </w:r>
-      <w:proofErr w:type="spellStart"/>
       <w:r>
         <w:rPr>
           <w:rFonts w:ascii="Arial" w:hAnsi="Arial" w:cs="Arial"/>
@@ -343,7 +336,6 @@
         </w:rPr>
         <w:t>IEnumerable</w:t>
       </w:r>
-      <w:proofErr w:type="spellEnd"/>
       <w:r>
         <w:rPr>
           <w:rFonts w:ascii="Arial" w:hAnsi="Arial" w:cs="Arial"/>
@@ -368,21 +360,7 @@
         <w:rPr>
           <w:rFonts w:ascii="Arial" w:hAnsi="Arial" w:cs="Arial"/>
         </w:rPr>
-        <w:t xml:space="preserve">using the Repository and Unit </w:t>
-      </w:r>
-      <w:proofErr w:type="gramStart"/>
-      <w:r>
-        <w:rPr>
-          <w:rFonts w:ascii="Arial" w:hAnsi="Arial" w:cs="Arial"/>
-        </w:rPr>
-        <w:t>Of</w:t>
-      </w:r>
-      <w:proofErr w:type="gramEnd"/>
-      <w:r>
-        <w:rPr>
-          <w:rFonts w:ascii="Arial" w:hAnsi="Arial" w:cs="Arial"/>
-        </w:rPr>
-        <w:t xml:space="preserve"> Work Pattern to optimize code and improve quality and consistency.  You will learn how to do pagination that will improve application performance, and execute raw SQL and handle the results.</w:t>
+        <w:t>using the Repository and Unit Of Work Pattern to optimize code and improve quality and consistency.  You will learn how to do pagination that will improve application performance, and execute raw SQL and handle the results.</w:t>
       </w:r>
     </w:p>
     <w:p>
@@ -564,17 +542,8 @@
           <w:rFonts w:ascii="Arial" w:eastAsia="Roboto" w:hAnsi="Arial" w:cs="Arial"/>
           <w:b/>
         </w:rPr>
-        <w:t xml:space="preserve">WHAT WILL YOU </w:t>
-      </w:r>
-      <w:proofErr w:type="gramStart"/>
-      <w:r>
-        <w:rPr>
-          <w:rFonts w:ascii="Arial" w:eastAsia="Roboto" w:hAnsi="Arial" w:cs="Arial"/>
-          <w:b/>
-        </w:rPr>
-        <w:t>LEARN</w:t>
-      </w:r>
-      <w:proofErr w:type="gramEnd"/>
+        <w:t>WHAT WILL YOU LEARN</w:t>
+      </w:r>
     </w:p>
     <w:p>
       <w:pPr>
@@ -699,44 +668,8 @@
         <w:rPr>
           <w:rFonts w:ascii="Arial" w:hAnsi="Arial" w:cs="Arial"/>
         </w:rPr>
-        <w:t xml:space="preserve">How and </w:t>
-      </w:r>
-      <w:proofErr w:type="gramStart"/>
-      <w:r>
-        <w:rPr>
-          <w:rFonts w:ascii="Arial" w:hAnsi="Arial" w:cs="Arial"/>
-        </w:rPr>
-        <w:t>When</w:t>
-      </w:r>
-      <w:proofErr w:type="gramEnd"/>
-      <w:r>
-        <w:rPr>
-          <w:rFonts w:ascii="Arial" w:hAnsi="Arial" w:cs="Arial"/>
-        </w:rPr>
-        <w:t xml:space="preserve"> to use </w:t>
-      </w:r>
-      <w:proofErr w:type="spellStart"/>
-      <w:r>
-        <w:rPr>
-          <w:rFonts w:ascii="Arial" w:hAnsi="Arial" w:cs="Arial"/>
-        </w:rPr>
-        <w:t>IQuerable</w:t>
-      </w:r>
-      <w:proofErr w:type="spellEnd"/>
-      <w:r>
-        <w:rPr>
-          <w:rFonts w:ascii="Arial" w:hAnsi="Arial" w:cs="Arial"/>
-        </w:rPr>
-        <w:t xml:space="preserve"> vs </w:t>
-      </w:r>
-      <w:proofErr w:type="spellStart"/>
-      <w:r>
-        <w:rPr>
-          <w:rFonts w:ascii="Arial" w:hAnsi="Arial" w:cs="Arial"/>
-        </w:rPr>
-        <w:t>IEnumerable</w:t>
-      </w:r>
-      <w:proofErr w:type="spellEnd"/>
+        <w:t>How and When to use IQuerable vs IEnumerable</w:t>
+      </w:r>
     </w:p>
     <w:p>
       <w:pPr>
@@ -827,21 +760,7 @@
         <w:rPr>
           <w:rFonts w:ascii="Arial" w:hAnsi="Arial" w:cs="Arial"/>
         </w:rPr>
-        <w:t xml:space="preserve">Martin M. Lacey is an accomplished software architect and host of “The Art </w:t>
-      </w:r>
-      <w:proofErr w:type="gramStart"/>
-      <w:r>
-        <w:rPr>
-          <w:rFonts w:ascii="Arial" w:hAnsi="Arial" w:cs="Arial"/>
-        </w:rPr>
-        <w:t>Of</w:t>
-      </w:r>
-      <w:proofErr w:type="gramEnd"/>
-      <w:r>
-        <w:rPr>
-          <w:rFonts w:ascii="Arial" w:hAnsi="Arial" w:cs="Arial"/>
-        </w:rPr>
-        <w:t xml:space="preserve"> Software” radio show on Voice America.  He has extensive industry experience spanning </w:t>
+        <w:t xml:space="preserve">Martin M. Lacey is an accomplished software architect and host of “The Art Of Software” radio show on Voice America.  He has extensive industry experience spanning </w:t>
       </w:r>
       <w:r>
         <w:rPr>
@@ -1057,33 +976,8 @@
           <w:rFonts w:ascii="Arial" w:hAnsi="Arial" w:cs="Arial"/>
           <w:b/>
         </w:rPr>
-        <w:t xml:space="preserve">Section 6 </w:t>
-      </w:r>
-      <w:proofErr w:type="spellStart"/>
-      <w:r>
-        <w:rPr>
-          <w:rFonts w:ascii="Arial" w:hAnsi="Arial" w:cs="Arial"/>
-          <w:b/>
-        </w:rPr>
-        <w:t>IQueryable</w:t>
-      </w:r>
-      <w:proofErr w:type="spellEnd"/>
-      <w:r>
-        <w:rPr>
-          <w:rFonts w:ascii="Arial" w:hAnsi="Arial" w:cs="Arial"/>
-          <w:b/>
-        </w:rPr>
-        <w:t xml:space="preserve"> vs </w:t>
-      </w:r>
-      <w:proofErr w:type="spellStart"/>
-      <w:r>
-        <w:rPr>
-          <w:rFonts w:ascii="Arial" w:hAnsi="Arial" w:cs="Arial"/>
-          <w:b/>
-        </w:rPr>
-        <w:t>IEnumerable</w:t>
-      </w:r>
-      <w:proofErr w:type="spellEnd"/>
+        <w:t>Section 6 IQueryable vs IEnumerable</w:t>
+      </w:r>
     </w:p>
     <w:p>
       <w:pPr>
@@ -1703,13 +1597,128 @@
         <w:rPr>
           <w:rFonts w:ascii="Arial" w:hAnsi="Arial" w:cs="Arial"/>
         </w:rPr>
+        <w:t xml:space="preserve">Video </w:t>
+      </w:r>
+      <w:r>
+        <w:rPr>
+          <w:rFonts w:ascii="Arial" w:hAnsi="Arial" w:cs="Arial"/>
+        </w:rPr>
+        <w:t>2</w:t>
+      </w:r>
+      <w:r>
+        <w:rPr>
+          <w:rFonts w:ascii="Arial" w:hAnsi="Arial" w:cs="Arial"/>
+        </w:rPr>
+        <w:t xml:space="preserve"> – Code First Data Annotations</w:t>
+      </w:r>
+    </w:p>
+    <w:p>
+      <w:pPr>
+        <w:pStyle w:val="Heading3"/>
+        <w:rPr>
+          <w:rFonts w:ascii="Arial" w:eastAsia="Roboto" w:hAnsi="Arial" w:cs="Arial"/>
+          <w:b/>
+        </w:rPr>
+      </w:pPr>
+      <w:r>
+        <w:rPr>
+          <w:rFonts w:ascii="Arial" w:eastAsia="Roboto" w:hAnsi="Arial" w:cs="Arial"/>
+          <w:b/>
+        </w:rPr>
+        <w:t xml:space="preserve">SECTION FOUR </w:t>
+      </w:r>
+      <w:r>
+        <w:rPr>
+          <w:rFonts w:ascii="Arial" w:eastAsia="Roboto" w:hAnsi="Arial" w:cs="Arial"/>
+          <w:b/>
+        </w:rPr>
+        <w:t>–</w:t>
+      </w:r>
+      <w:r>
+        <w:rPr>
+          <w:rFonts w:ascii="Arial" w:eastAsia="Roboto" w:hAnsi="Arial" w:cs="Arial"/>
+          <w:b/>
+        </w:rPr>
+        <w:t xml:space="preserve"> </w:t>
+      </w:r>
+      <w:r>
+        <w:rPr>
+          <w:rFonts w:ascii="Arial" w:eastAsia="Roboto" w:hAnsi="Arial" w:cs="Arial"/>
+          <w:b/>
+        </w:rPr>
+        <w:t>Fluent API</w:t>
+      </w:r>
+      <w:r>
+        <w:rPr>
+          <w:rFonts w:ascii="Arial" w:eastAsia="Roboto" w:hAnsi="Arial" w:cs="Arial"/>
+          <w:b/>
+        </w:rPr>
+        <w:t xml:space="preserve"> (~</w:t>
+      </w:r>
+      <w:r>
+        <w:rPr>
+          <w:rFonts w:ascii="Arial" w:eastAsia="Roboto" w:hAnsi="Arial" w:cs="Arial"/>
+          <w:b/>
+        </w:rPr>
+        <w:t>4</w:t>
+      </w:r>
+      <w:r>
+        <w:rPr>
+          <w:rFonts w:ascii="Arial" w:eastAsia="Roboto" w:hAnsi="Arial" w:cs="Arial"/>
+          <w:b/>
+        </w:rPr>
+        <w:t>0 Minutes)</w:t>
+      </w:r>
+    </w:p>
+    <w:p>
+      <w:r>
+        <w:t xml:space="preserve">Learn how to use the </w:t>
+      </w:r>
+      <w:r>
+        <w:rPr>
+          <w:b/>
+          <w:bCs/>
+        </w:rPr>
+        <w:t>ModelBuilder</w:t>
+      </w:r>
+      <w:r>
+        <w:t xml:space="preserve"> class as a Fluent API to configure domain classes to override Entity Framework conventions.</w:t>
+      </w:r>
+    </w:p>
+    <w:p>
+      <w:pPr>
+        <w:numPr>
+          <w:ilvl w:val="0"/>
+          <w:numId w:val="10"/>
+        </w:numPr>
+        <w:spacing w:before="0"/>
+        <w:rPr>
+          <w:rFonts w:ascii="Arial" w:hAnsi="Arial" w:cs="Arial"/>
+        </w:rPr>
+      </w:pPr>
+      <w:r>
+        <w:rPr>
+          <w:rFonts w:ascii="Arial" w:hAnsi="Arial" w:cs="Arial"/>
+        </w:rPr>
         <w:t>Video 1</w:t>
       </w:r>
       <w:r>
         <w:rPr>
           <w:rFonts w:ascii="Arial" w:hAnsi="Arial" w:cs="Arial"/>
         </w:rPr>
-        <w:t xml:space="preserve"> – Code First Data Annotations</w:t>
+        <w:t xml:space="preserve"> – </w:t>
+      </w:r>
+      <w:r>
+        <w:rPr>
+          <w:rFonts w:ascii="Arial" w:hAnsi="Arial" w:cs="Arial"/>
+        </w:rPr>
+        <w:t xml:space="preserve">Fluent API </w:t>
+      </w:r>
+      <w:r>
+        <w:rPr>
+          <w:rFonts w:ascii="Arial" w:hAnsi="Arial" w:cs="Arial"/>
+        </w:rPr>
+        <w:t>Overview</w:t>
       </w:r>
     </w:p>
     <w:p>
@@ -1733,7 +1742,91 @@
         <w:rPr>
           <w:rFonts w:ascii="Arial" w:hAnsi="Arial" w:cs="Arial"/>
         </w:rPr>
-        <w:t xml:space="preserve"> - Attributes</w:t>
+        <w:t xml:space="preserve"> – Entity Mapping</w:t>
+      </w:r>
+    </w:p>
+    <w:p>
+      <w:pPr>
+        <w:numPr>
+          <w:ilvl w:val="0"/>
+          <w:numId w:val="10"/>
+        </w:numPr>
+        <w:spacing w:before="0"/>
+        <w:rPr>
+          <w:rFonts w:ascii="Arial" w:hAnsi="Arial" w:cs="Arial"/>
+        </w:rPr>
+      </w:pPr>
+      <w:r>
+        <w:rPr>
+          <w:rFonts w:ascii="Arial" w:hAnsi="Arial" w:cs="Arial"/>
+        </w:rPr>
+        <w:t>Video 3</w:t>
+      </w:r>
+      <w:r>
+        <w:rPr>
+          <w:rFonts w:ascii="Arial" w:hAnsi="Arial" w:cs="Arial"/>
+        </w:rPr>
+        <w:t xml:space="preserve"> – Property Mapping</w:t>
+      </w:r>
+    </w:p>
+    <w:p>
+      <w:pPr>
+        <w:numPr>
+          <w:ilvl w:val="0"/>
+          <w:numId w:val="10"/>
+        </w:numPr>
+        <w:spacing w:before="0"/>
+        <w:rPr>
+          <w:rFonts w:ascii="Arial" w:hAnsi="Arial" w:cs="Arial"/>
+        </w:rPr>
+      </w:pPr>
+      <w:r>
+        <w:rPr>
+          <w:rFonts w:ascii="Arial" w:hAnsi="Arial" w:cs="Arial"/>
+        </w:rPr>
+        <w:t>Video 4 – Relationship</w:t>
+      </w:r>
+      <w:r>
+        <w:rPr>
+          <w:rFonts w:ascii="Arial" w:hAnsi="Arial" w:cs="Arial"/>
+        </w:rPr>
+        <w:t xml:space="preserve"> Mapping</w:t>
+      </w:r>
+    </w:p>
+    <w:p>
+      <w:pPr>
+        <w:numPr>
+          <w:ilvl w:val="0"/>
+          <w:numId w:val="10"/>
+        </w:numPr>
+        <w:spacing w:before="0"/>
+        <w:rPr>
+          <w:rFonts w:ascii="Arial" w:hAnsi="Arial" w:cs="Arial"/>
+        </w:rPr>
+      </w:pPr>
+      <w:r>
+        <w:rPr>
+          <w:rFonts w:ascii="Arial" w:hAnsi="Arial" w:cs="Arial"/>
+        </w:rPr>
+        <w:t>Video 5 – Stored Procedure Mapping</w:t>
+      </w:r>
+    </w:p>
+    <w:p>
+      <w:pPr>
+        <w:numPr>
+          <w:ilvl w:val="0"/>
+          <w:numId w:val="10"/>
+        </w:numPr>
+        <w:spacing w:before="0"/>
+        <w:rPr>
+          <w:rFonts w:ascii="Arial" w:hAnsi="Arial" w:cs="Arial"/>
+        </w:rPr>
+      </w:pPr>
+      <w:r>
+        <w:rPr>
+          <w:rFonts w:ascii="Arial" w:hAnsi="Arial" w:cs="Arial"/>
+        </w:rPr>
+        <w:t>Video 6 – Raw SQL Mapping</w:t>
       </w:r>
     </w:p>
     <w:p>
@@ -1749,7 +1842,7 @@
           <w:rFonts w:ascii="Arial" w:eastAsia="Roboto" w:hAnsi="Arial" w:cs="Arial"/>
           <w:b/>
         </w:rPr>
-        <w:t xml:space="preserve">SECTION FOUR </w:t>
+        <w:t xml:space="preserve">SECTION FIVE </w:t>
       </w:r>
       <w:r>
         <w:rPr>
@@ -1770,12 +1863,895 @@
           <w:rFonts w:ascii="Arial" w:eastAsia="Roboto" w:hAnsi="Arial" w:cs="Arial"/>
           <w:b/>
         </w:rPr>
-        <w:t>Fluent API</w:t>
-      </w:r>
-      <w:r>
-        <w:rPr>
-          <w:rFonts w:ascii="Arial" w:eastAsia="Roboto" w:hAnsi="Arial" w:cs="Arial"/>
-          <w:b/>
+        <w:t>CRUD Operations</w:t>
+      </w:r>
+      <w:r>
+        <w:rPr>
+          <w:rFonts w:ascii="Arial" w:eastAsia="Roboto" w:hAnsi="Arial" w:cs="Arial"/>
+          <w:b/>
+        </w:rPr>
+        <w:t xml:space="preserve"> (~30 Minutes)</w:t>
+      </w:r>
+    </w:p>
+    <w:p>
+      <w:r>
+        <w:t>Learn the basics of data access and manipulation of data in a back-end database using Entity Framework 6.</w:t>
+      </w:r>
+    </w:p>
+    <w:p>
+      <w:pPr>
+        <w:numPr>
+          <w:ilvl w:val="0"/>
+          <w:numId w:val="10"/>
+        </w:numPr>
+        <w:spacing w:before="0"/>
+        <w:rPr>
+          <w:rFonts w:ascii="Arial" w:hAnsi="Arial" w:cs="Arial"/>
+        </w:rPr>
+      </w:pPr>
+      <w:r>
+        <w:rPr>
+          <w:rFonts w:ascii="Arial" w:hAnsi="Arial" w:cs="Arial"/>
+        </w:rPr>
+        <w:t>Video 1 – Understanding DbContext</w:t>
+      </w:r>
+    </w:p>
+    <w:p>
+      <w:pPr>
+        <w:numPr>
+          <w:ilvl w:val="0"/>
+          <w:numId w:val="10"/>
+        </w:numPr>
+        <w:spacing w:before="0"/>
+        <w:rPr>
+          <w:rFonts w:ascii="Arial" w:hAnsi="Arial" w:cs="Arial"/>
+        </w:rPr>
+      </w:pPr>
+      <w:r>
+        <w:rPr>
+          <w:rFonts w:ascii="Arial" w:hAnsi="Arial" w:cs="Arial"/>
+        </w:rPr>
+        <w:t xml:space="preserve">Video </w:t>
+      </w:r>
+      <w:r>
+        <w:rPr>
+          <w:rFonts w:ascii="Arial" w:hAnsi="Arial" w:cs="Arial"/>
+        </w:rPr>
+        <w:t>2</w:t>
+      </w:r>
+      <w:r>
+        <w:rPr>
+          <w:rFonts w:ascii="Arial" w:hAnsi="Arial" w:cs="Arial"/>
+        </w:rPr>
+        <w:t xml:space="preserve"> </w:t>
+      </w:r>
+      <w:r>
+        <w:rPr>
+          <w:rFonts w:ascii="Arial" w:hAnsi="Arial" w:cs="Arial"/>
+        </w:rPr>
+        <w:t>–</w:t>
+      </w:r>
+      <w:r>
+        <w:rPr>
+          <w:rFonts w:ascii="Arial" w:hAnsi="Arial" w:cs="Arial"/>
+        </w:rPr>
+        <w:t xml:space="preserve"> </w:t>
+      </w:r>
+      <w:r>
+        <w:rPr>
+          <w:rFonts w:ascii="Arial" w:hAnsi="Arial" w:cs="Arial"/>
+        </w:rPr>
+        <w:t>How to Create New Data</w:t>
+      </w:r>
+      <w:r>
+        <w:rPr>
+          <w:rFonts w:ascii="Arial" w:hAnsi="Arial" w:cs="Arial"/>
+        </w:rPr>
+        <w:t xml:space="preserve"> Instances and Persist </w:t>
+      </w:r>
+    </w:p>
+    <w:p>
+      <w:pPr>
+        <w:numPr>
+          <w:ilvl w:val="0"/>
+          <w:numId w:val="10"/>
+        </w:numPr>
+        <w:spacing w:before="0"/>
+        <w:rPr>
+          <w:rFonts w:ascii="Arial" w:hAnsi="Arial" w:cs="Arial"/>
+        </w:rPr>
+      </w:pPr>
+      <w:r>
+        <w:rPr>
+          <w:rFonts w:ascii="Arial" w:hAnsi="Arial" w:cs="Arial"/>
+        </w:rPr>
+        <w:t xml:space="preserve">Video </w:t>
+      </w:r>
+      <w:r>
+        <w:rPr>
+          <w:rFonts w:ascii="Arial" w:hAnsi="Arial" w:cs="Arial"/>
+        </w:rPr>
+        <w:t>3</w:t>
+      </w:r>
+      <w:r>
+        <w:rPr>
+          <w:rFonts w:ascii="Arial" w:hAnsi="Arial" w:cs="Arial"/>
+        </w:rPr>
+        <w:t xml:space="preserve"> – </w:t>
+      </w:r>
+      <w:r>
+        <w:rPr>
+          <w:rFonts w:ascii="Arial" w:hAnsi="Arial" w:cs="Arial"/>
+        </w:rPr>
+        <w:t>How to Retrieve Data</w:t>
+      </w:r>
+      <w:r>
+        <w:rPr>
+          <w:rFonts w:ascii="Arial" w:hAnsi="Arial" w:cs="Arial"/>
+        </w:rPr>
+        <w:t xml:space="preserve"> from a Repository</w:t>
+      </w:r>
+    </w:p>
+    <w:p>
+      <w:pPr>
+        <w:numPr>
+          <w:ilvl w:val="0"/>
+          <w:numId w:val="10"/>
+        </w:numPr>
+        <w:spacing w:before="0"/>
+        <w:rPr>
+          <w:rFonts w:ascii="Arial" w:hAnsi="Arial" w:cs="Arial"/>
+        </w:rPr>
+      </w:pPr>
+      <w:r>
+        <w:rPr>
+          <w:rFonts w:ascii="Arial" w:hAnsi="Arial" w:cs="Arial"/>
+        </w:rPr>
+        <w:t xml:space="preserve">Video </w:t>
+      </w:r>
+      <w:r>
+        <w:rPr>
+          <w:rFonts w:ascii="Arial" w:hAnsi="Arial" w:cs="Arial"/>
+        </w:rPr>
+        <w:t>4</w:t>
+      </w:r>
+      <w:r>
+        <w:rPr>
+          <w:rFonts w:ascii="Arial" w:hAnsi="Arial" w:cs="Arial"/>
+        </w:rPr>
+        <w:t xml:space="preserve"> </w:t>
+      </w:r>
+      <w:r>
+        <w:rPr>
+          <w:rFonts w:ascii="Arial" w:hAnsi="Arial" w:cs="Arial"/>
+        </w:rPr>
+        <w:t>–</w:t>
+      </w:r>
+      <w:r>
+        <w:rPr>
+          <w:rFonts w:ascii="Arial" w:hAnsi="Arial" w:cs="Arial"/>
+        </w:rPr>
+        <w:t xml:space="preserve"> </w:t>
+      </w:r>
+      <w:r>
+        <w:rPr>
+          <w:rFonts w:ascii="Arial" w:hAnsi="Arial" w:cs="Arial"/>
+        </w:rPr>
+        <w:t>How to Update a Row</w:t>
+      </w:r>
+      <w:r>
+        <w:rPr>
+          <w:rFonts w:ascii="Arial" w:hAnsi="Arial" w:cs="Arial"/>
+        </w:rPr>
+        <w:t xml:space="preserve"> of data in a Repository</w:t>
+      </w:r>
+    </w:p>
+    <w:p>
+      <w:pPr>
+        <w:numPr>
+          <w:ilvl w:val="0"/>
+          <w:numId w:val="10"/>
+        </w:numPr>
+        <w:spacing w:before="0"/>
+        <w:rPr>
+          <w:rFonts w:ascii="Arial" w:hAnsi="Arial" w:cs="Arial"/>
+        </w:rPr>
+      </w:pPr>
+      <w:r>
+        <w:rPr>
+          <w:rFonts w:ascii="Arial" w:hAnsi="Arial" w:cs="Arial"/>
+        </w:rPr>
+        <w:t xml:space="preserve">Video </w:t>
+      </w:r>
+      <w:r>
+        <w:rPr>
+          <w:rFonts w:ascii="Arial" w:hAnsi="Arial" w:cs="Arial"/>
+        </w:rPr>
+        <w:t>5</w:t>
+      </w:r>
+      <w:r>
+        <w:rPr>
+          <w:rFonts w:ascii="Arial" w:hAnsi="Arial" w:cs="Arial"/>
+        </w:rPr>
+        <w:t xml:space="preserve"> </w:t>
+      </w:r>
+      <w:r>
+        <w:rPr>
+          <w:rFonts w:ascii="Arial" w:hAnsi="Arial" w:cs="Arial"/>
+        </w:rPr>
+        <w:t>–</w:t>
+      </w:r>
+      <w:r>
+        <w:rPr>
+          <w:rFonts w:ascii="Arial" w:hAnsi="Arial" w:cs="Arial"/>
+        </w:rPr>
+        <w:t xml:space="preserve"> </w:t>
+      </w:r>
+      <w:r>
+        <w:rPr>
+          <w:rFonts w:ascii="Arial" w:hAnsi="Arial" w:cs="Arial"/>
+        </w:rPr>
+        <w:t>How to Remove Data</w:t>
+      </w:r>
+      <w:r>
+        <w:rPr>
+          <w:rFonts w:ascii="Arial" w:hAnsi="Arial" w:cs="Arial"/>
+        </w:rPr>
+        <w:t xml:space="preserve"> from a Repository</w:t>
+      </w:r>
+    </w:p>
+    <w:p>
+      <w:pPr>
+        <w:numPr>
+          <w:ilvl w:val="0"/>
+          <w:numId w:val="8"/>
+        </w:numPr>
+        <w:spacing w:before="0"/>
+        <w:rPr>
+          <w:rFonts w:ascii="Arial" w:hAnsi="Arial" w:cs="Arial"/>
+        </w:rPr>
+      </w:pPr>
+      <w:r>
+        <w:rPr>
+          <w:rFonts w:ascii="Arial" w:hAnsi="Arial" w:cs="Arial"/>
+        </w:rPr>
+        <w:t xml:space="preserve">Video </w:t>
+      </w:r>
+      <w:r>
+        <w:rPr>
+          <w:rFonts w:ascii="Arial" w:hAnsi="Arial" w:cs="Arial"/>
+        </w:rPr>
+        <w:t>6</w:t>
+      </w:r>
+      <w:r>
+        <w:rPr>
+          <w:rFonts w:ascii="Arial" w:hAnsi="Arial" w:cs="Arial"/>
+        </w:rPr>
+        <w:t xml:space="preserve"> </w:t>
+      </w:r>
+      <w:r>
+        <w:rPr>
+          <w:rFonts w:ascii="Arial" w:hAnsi="Arial" w:cs="Arial"/>
+        </w:rPr>
+        <w:t>-- Read Related Data</w:t>
+      </w:r>
+    </w:p>
+    <w:p>
+      <w:pPr>
+        <w:numPr>
+          <w:ilvl w:val="0"/>
+          <w:numId w:val="8"/>
+        </w:numPr>
+        <w:spacing w:before="0"/>
+        <w:rPr>
+          <w:rFonts w:ascii="Arial" w:hAnsi="Arial" w:cs="Arial"/>
+        </w:rPr>
+      </w:pPr>
+      <w:r>
+        <w:rPr>
+          <w:rFonts w:ascii="Arial" w:hAnsi="Arial" w:cs="Arial"/>
+        </w:rPr>
+        <w:t>Video 7 – How to Perform a Search with Result List</w:t>
+      </w:r>
+    </w:p>
+    <w:p>
+      <w:pPr>
+        <w:spacing w:before="0"/>
+        <w:rPr>
+          <w:rFonts w:ascii="Arial" w:hAnsi="Arial" w:cs="Arial"/>
+        </w:rPr>
+      </w:pPr>
+    </w:p>
+    <w:p>
+      <w:pPr>
+        <w:pStyle w:val="Heading3"/>
+        <w:rPr>
+          <w:rFonts w:ascii="Arial" w:eastAsia="Roboto" w:hAnsi="Arial" w:cs="Arial"/>
+          <w:b/>
+          <w:bCs/>
+        </w:rPr>
+      </w:pPr>
+      <w:r>
+        <w:rPr>
+          <w:rFonts w:ascii="Arial" w:eastAsia="Roboto" w:hAnsi="Arial" w:cs="Arial"/>
+          <w:b/>
+          <w:bCs/>
+        </w:rPr>
+        <w:t xml:space="preserve">SECTION SIX </w:t>
+      </w:r>
+      <w:r>
+        <w:rPr>
+          <w:rFonts w:ascii="Arial" w:eastAsia="Roboto" w:hAnsi="Arial" w:cs="Arial"/>
+          <w:b/>
+          <w:bCs/>
+        </w:rPr>
+        <w:t>–</w:t>
+      </w:r>
+      <w:r>
+        <w:rPr>
+          <w:rFonts w:ascii="Arial" w:eastAsia="Roboto" w:hAnsi="Arial" w:cs="Arial"/>
+          <w:b/>
+          <w:bCs/>
+        </w:rPr>
+        <w:t xml:space="preserve"> </w:t>
+      </w:r>
+      <w:r>
+        <w:rPr>
+          <w:rFonts w:ascii="Arial" w:eastAsia="Roboto" w:hAnsi="Arial" w:cs="Arial"/>
+          <w:b/>
+          <w:bCs/>
+        </w:rPr>
+        <w:t>IQueryable vs IEnumberable</w:t>
+      </w:r>
+      <w:r>
+        <w:rPr>
+          <w:rFonts w:ascii="Arial" w:eastAsia="Roboto" w:hAnsi="Arial" w:cs="Arial"/>
+          <w:b/>
+          <w:bCs/>
+        </w:rPr>
+        <w:t xml:space="preserve"> (~30 Minutes)</w:t>
+      </w:r>
+    </w:p>
+    <w:p>
+      <w:r>
+        <w:t>Learn the best practices and when to make use of the IQuerable and IEnumerable Interfaces</w:t>
+      </w:r>
+      <w:r>
+        <w:t xml:space="preserve"> for accessing and returning data sets.</w:t>
+      </w:r>
+    </w:p>
+    <w:p>
+      <w:pPr>
+        <w:numPr>
+          <w:ilvl w:val="0"/>
+          <w:numId w:val="10"/>
+        </w:numPr>
+        <w:spacing w:before="0"/>
+        <w:rPr>
+          <w:rFonts w:ascii="Arial" w:hAnsi="Arial" w:cs="Arial"/>
+        </w:rPr>
+      </w:pPr>
+      <w:r>
+        <w:rPr>
+          <w:rFonts w:ascii="Arial" w:hAnsi="Arial" w:cs="Arial"/>
+        </w:rPr>
+        <w:t>Video 1</w:t>
+      </w:r>
+      <w:r>
+        <w:rPr>
+          <w:rFonts w:ascii="Arial" w:hAnsi="Arial" w:cs="Arial"/>
+        </w:rPr>
+        <w:t xml:space="preserve"> </w:t>
+      </w:r>
+      <w:r>
+        <w:rPr>
+          <w:rFonts w:ascii="Arial" w:hAnsi="Arial" w:cs="Arial"/>
+        </w:rPr>
+        <w:t>–</w:t>
+      </w:r>
+      <w:r>
+        <w:rPr>
+          <w:rFonts w:ascii="Arial" w:hAnsi="Arial" w:cs="Arial"/>
+        </w:rPr>
+        <w:t xml:space="preserve"> I</w:t>
+      </w:r>
+      <w:r>
+        <w:rPr>
+          <w:rFonts w:ascii="Arial" w:hAnsi="Arial" w:cs="Arial"/>
+        </w:rPr>
+        <w:t>E</w:t>
+      </w:r>
+      <w:r>
+        <w:rPr>
+          <w:rFonts w:ascii="Arial" w:hAnsi="Arial" w:cs="Arial"/>
+        </w:rPr>
+        <w:t>numerable</w:t>
+      </w:r>
+      <w:r>
+        <w:rPr>
+          <w:rFonts w:ascii="Arial" w:hAnsi="Arial" w:cs="Arial"/>
+        </w:rPr>
+        <w:t xml:space="preserve"> Explained and Usage</w:t>
+      </w:r>
+    </w:p>
+    <w:p>
+      <w:pPr>
+        <w:numPr>
+          <w:ilvl w:val="0"/>
+          <w:numId w:val="10"/>
+        </w:numPr>
+        <w:spacing w:before="0"/>
+        <w:rPr>
+          <w:rFonts w:ascii="Arial" w:hAnsi="Arial" w:cs="Arial"/>
+        </w:rPr>
+      </w:pPr>
+      <w:r>
+        <w:rPr>
+          <w:rFonts w:ascii="Arial" w:hAnsi="Arial" w:cs="Arial"/>
+        </w:rPr>
+        <w:t>Video 2</w:t>
+      </w:r>
+      <w:r>
+        <w:rPr>
+          <w:rFonts w:ascii="Arial" w:hAnsi="Arial" w:cs="Arial"/>
+        </w:rPr>
+        <w:t xml:space="preserve"> </w:t>
+      </w:r>
+      <w:r>
+        <w:rPr>
+          <w:rFonts w:ascii="Arial" w:hAnsi="Arial" w:cs="Arial"/>
+        </w:rPr>
+        <w:t>–</w:t>
+      </w:r>
+      <w:r>
+        <w:rPr>
+          <w:rFonts w:ascii="Arial" w:hAnsi="Arial" w:cs="Arial"/>
+        </w:rPr>
+        <w:t xml:space="preserve"> I</w:t>
+      </w:r>
+      <w:r>
+        <w:rPr>
+          <w:rFonts w:ascii="Arial" w:hAnsi="Arial" w:cs="Arial"/>
+        </w:rPr>
+        <w:t>Q</w:t>
+      </w:r>
+      <w:r>
+        <w:rPr>
+          <w:rFonts w:ascii="Arial" w:hAnsi="Arial" w:cs="Arial"/>
+        </w:rPr>
+        <w:t>ueryable</w:t>
+      </w:r>
+      <w:r>
+        <w:rPr>
+          <w:rFonts w:ascii="Arial" w:hAnsi="Arial" w:cs="Arial"/>
+        </w:rPr>
+        <w:t xml:space="preserve"> Explained and Usage</w:t>
+      </w:r>
+    </w:p>
+    <w:p>
+      <w:pPr>
+        <w:numPr>
+          <w:ilvl w:val="0"/>
+          <w:numId w:val="10"/>
+        </w:numPr>
+        <w:spacing w:before="0"/>
+        <w:rPr>
+          <w:rFonts w:ascii="Arial" w:hAnsi="Arial" w:cs="Arial"/>
+        </w:rPr>
+      </w:pPr>
+      <w:r>
+        <w:rPr>
+          <w:rFonts w:ascii="Arial" w:hAnsi="Arial" w:cs="Arial"/>
+        </w:rPr>
+        <w:t>Video 3</w:t>
+      </w:r>
+      <w:r>
+        <w:rPr>
+          <w:rFonts w:ascii="Arial" w:hAnsi="Arial" w:cs="Arial"/>
+        </w:rPr>
+        <w:t xml:space="preserve"> – Read Related Data</w:t>
+      </w:r>
+    </w:p>
+    <w:p>
+      <w:pPr>
+        <w:numPr>
+          <w:ilvl w:val="0"/>
+          <w:numId w:val="10"/>
+        </w:numPr>
+        <w:spacing w:before="0"/>
+        <w:rPr>
+          <w:rFonts w:ascii="Arial" w:hAnsi="Arial" w:cs="Arial"/>
+        </w:rPr>
+      </w:pPr>
+      <w:r>
+        <w:rPr>
+          <w:rFonts w:ascii="Arial" w:hAnsi="Arial" w:cs="Arial"/>
+        </w:rPr>
+        <w:t>Video 4</w:t>
+      </w:r>
+      <w:r>
+        <w:rPr>
+          <w:rFonts w:ascii="Arial" w:hAnsi="Arial" w:cs="Arial"/>
+        </w:rPr>
+        <w:t xml:space="preserve"> – Boundary Bleed / Layer</w:t>
+      </w:r>
+    </w:p>
+    <w:p>
+      <w:pPr>
+        <w:spacing w:before="0"/>
+        <w:rPr>
+          <w:rFonts w:ascii="Arial" w:hAnsi="Arial" w:cs="Arial"/>
+          <w:color w:val="FF0000"/>
+        </w:rPr>
+      </w:pPr>
+    </w:p>
+    <w:p>
+      <w:pPr>
+        <w:pStyle w:val="Heading3"/>
+        <w:rPr>
+          <w:rFonts w:ascii="Arial" w:eastAsia="Roboto" w:hAnsi="Arial" w:cs="Arial"/>
+          <w:b/>
+          <w:bCs/>
+        </w:rPr>
+      </w:pPr>
+      <w:r>
+        <w:rPr>
+          <w:rFonts w:ascii="Arial" w:eastAsia="Roboto" w:hAnsi="Arial" w:cs="Arial"/>
+          <w:b/>
+          <w:bCs/>
+        </w:rPr>
+        <w:t xml:space="preserve">SECTION SEVEN </w:t>
+      </w:r>
+      <w:r>
+        <w:rPr>
+          <w:rFonts w:ascii="Arial" w:eastAsia="Roboto" w:hAnsi="Arial" w:cs="Arial"/>
+          <w:b/>
+          <w:bCs/>
+        </w:rPr>
+        <w:t>–</w:t>
+      </w:r>
+      <w:r>
+        <w:rPr>
+          <w:rFonts w:ascii="Arial" w:eastAsia="Roboto" w:hAnsi="Arial" w:cs="Arial"/>
+          <w:b/>
+          <w:bCs/>
+        </w:rPr>
+        <w:t xml:space="preserve"> </w:t>
+      </w:r>
+      <w:r>
+        <w:rPr>
+          <w:rFonts w:ascii="Arial" w:eastAsia="Roboto" w:hAnsi="Arial" w:cs="Arial"/>
+          <w:b/>
+          <w:bCs/>
+        </w:rPr>
+        <w:t xml:space="preserve">Advanced </w:t>
+      </w:r>
+      <w:r>
+        <w:rPr>
+          <w:rFonts w:ascii="Arial" w:eastAsia="Roboto" w:hAnsi="Arial" w:cs="Arial"/>
+          <w:b/>
+          <w:bCs/>
+        </w:rPr>
+        <w:t xml:space="preserve">Framework </w:t>
+      </w:r>
+      <w:r>
+        <w:rPr>
+          <w:rFonts w:ascii="Arial" w:eastAsia="Roboto" w:hAnsi="Arial" w:cs="Arial"/>
+          <w:b/>
+          <w:bCs/>
+        </w:rPr>
+        <w:t>Concepts</w:t>
+      </w:r>
+      <w:r>
+        <w:rPr>
+          <w:rFonts w:ascii="Arial" w:eastAsia="Roboto" w:hAnsi="Arial" w:cs="Arial"/>
+          <w:b/>
+          <w:bCs/>
+        </w:rPr>
+        <w:t xml:space="preserve"> </w:t>
+      </w:r>
+      <w:r>
+        <w:rPr>
+          <w:rFonts w:ascii="Arial" w:eastAsia="Roboto" w:hAnsi="Arial" w:cs="Arial"/>
+          <w:b/>
+          <w:bCs/>
+        </w:rPr>
+        <w:t>(~</w:t>
+      </w:r>
+      <w:r>
+        <w:rPr>
+          <w:rFonts w:ascii="Arial" w:eastAsia="Roboto" w:hAnsi="Arial" w:cs="Arial"/>
+          <w:b/>
+          <w:bCs/>
+        </w:rPr>
+        <w:t>6</w:t>
+      </w:r>
+      <w:r>
+        <w:rPr>
+          <w:rFonts w:ascii="Arial" w:eastAsia="Roboto" w:hAnsi="Arial" w:cs="Arial"/>
+          <w:b/>
+          <w:bCs/>
+        </w:rPr>
+        <w:t>0 Minutes)</w:t>
+      </w:r>
+    </w:p>
+    <w:p>
+      <w:r>
+        <w:t>Learn Advanced concepts for scaling, automation, security, and code optimization.</w:t>
+      </w:r>
+    </w:p>
+    <w:p>
+      <w:pPr>
+        <w:numPr>
+          <w:ilvl w:val="0"/>
+          <w:numId w:val="10"/>
+        </w:numPr>
+        <w:spacing w:before="0"/>
+        <w:rPr>
+          <w:rFonts w:ascii="Arial" w:hAnsi="Arial" w:cs="Arial"/>
+        </w:rPr>
+      </w:pPr>
+      <w:r>
+        <w:rPr>
+          <w:rFonts w:ascii="Arial" w:hAnsi="Arial" w:cs="Arial"/>
+        </w:rPr>
+        <w:t>Video 1</w:t>
+      </w:r>
+      <w:r>
+        <w:rPr>
+          <w:rFonts w:ascii="Arial" w:hAnsi="Arial" w:cs="Arial"/>
+        </w:rPr>
+        <w:t xml:space="preserve"> – </w:t>
+      </w:r>
+      <w:r>
+        <w:rPr>
+          <w:rFonts w:ascii="Arial" w:hAnsi="Arial" w:cs="Arial"/>
+        </w:rPr>
+        <w:t xml:space="preserve">Accessing </w:t>
+      </w:r>
+      <w:r>
+        <w:rPr>
+          <w:rFonts w:ascii="Arial" w:hAnsi="Arial" w:cs="Arial"/>
+        </w:rPr>
+        <w:t>SQL Views</w:t>
+      </w:r>
+    </w:p>
+    <w:p>
+      <w:pPr>
+        <w:numPr>
+          <w:ilvl w:val="0"/>
+          <w:numId w:val="10"/>
+        </w:numPr>
+        <w:spacing w:before="0"/>
+        <w:rPr>
+          <w:rFonts w:ascii="Arial" w:hAnsi="Arial" w:cs="Arial"/>
+        </w:rPr>
+      </w:pPr>
+      <w:r>
+        <w:rPr>
+          <w:rFonts w:ascii="Arial" w:hAnsi="Arial" w:cs="Arial"/>
+        </w:rPr>
+        <w:t>Video 2</w:t>
+      </w:r>
+      <w:r>
+        <w:rPr>
+          <w:rFonts w:ascii="Arial" w:hAnsi="Arial" w:cs="Arial"/>
+        </w:rPr>
+        <w:t xml:space="preserve"> </w:t>
+      </w:r>
+      <w:r>
+        <w:rPr>
+          <w:rFonts w:ascii="Arial" w:hAnsi="Arial" w:cs="Arial"/>
+        </w:rPr>
+        <w:t>–</w:t>
+      </w:r>
+      <w:r>
+        <w:rPr>
+          <w:rFonts w:ascii="Arial" w:hAnsi="Arial" w:cs="Arial"/>
+        </w:rPr>
+        <w:t xml:space="preserve"> </w:t>
+      </w:r>
+      <w:r>
+        <w:rPr>
+          <w:rFonts w:ascii="Arial" w:hAnsi="Arial" w:cs="Arial"/>
+        </w:rPr>
+        <w:t xml:space="preserve">How to use </w:t>
+      </w:r>
+      <w:r>
+        <w:rPr>
+          <w:rFonts w:ascii="Arial" w:hAnsi="Arial" w:cs="Arial"/>
+        </w:rPr>
+        <w:t>Scaffolding</w:t>
+      </w:r>
+    </w:p>
+    <w:p>
+      <w:pPr>
+        <w:numPr>
+          <w:ilvl w:val="0"/>
+          <w:numId w:val="10"/>
+        </w:numPr>
+        <w:spacing w:before="0"/>
+        <w:rPr>
+          <w:rFonts w:ascii="Arial" w:hAnsi="Arial" w:cs="Arial"/>
+        </w:rPr>
+      </w:pPr>
+      <w:r>
+        <w:rPr>
+          <w:rFonts w:ascii="Arial" w:hAnsi="Arial" w:cs="Arial"/>
+        </w:rPr>
+        <w:t>Video 3</w:t>
+      </w:r>
+      <w:r>
+        <w:rPr>
+          <w:rFonts w:ascii="Arial" w:hAnsi="Arial" w:cs="Arial"/>
+        </w:rPr>
+        <w:t xml:space="preserve"> – </w:t>
+      </w:r>
+      <w:r>
+        <w:rPr>
+          <w:rFonts w:ascii="Arial" w:hAnsi="Arial" w:cs="Arial"/>
+        </w:rPr>
+        <w:t xml:space="preserve">Implementing the </w:t>
+      </w:r>
+      <w:r>
+        <w:rPr>
+          <w:rFonts w:ascii="Arial" w:hAnsi="Arial" w:cs="Arial"/>
+        </w:rPr>
+        <w:t>Repository Pattern</w:t>
+      </w:r>
+    </w:p>
+    <w:p>
+      <w:pPr>
+        <w:numPr>
+          <w:ilvl w:val="0"/>
+          <w:numId w:val="10"/>
+        </w:numPr>
+        <w:spacing w:before="0"/>
+        <w:rPr>
+          <w:rFonts w:ascii="Arial" w:hAnsi="Arial" w:cs="Arial"/>
+        </w:rPr>
+      </w:pPr>
+      <w:r>
+        <w:rPr>
+          <w:rFonts w:ascii="Arial" w:hAnsi="Arial" w:cs="Arial"/>
+        </w:rPr>
+        <w:t xml:space="preserve">Video 4 – </w:t>
+      </w:r>
+      <w:r>
+        <w:rPr>
+          <w:rFonts w:ascii="Arial" w:hAnsi="Arial" w:cs="Arial"/>
+        </w:rPr>
+        <w:t xml:space="preserve">Implementing the </w:t>
+      </w:r>
+      <w:r>
+        <w:rPr>
+          <w:rFonts w:ascii="Arial" w:hAnsi="Arial" w:cs="Arial"/>
+        </w:rPr>
+        <w:t>Unit Of Work Pattern</w:t>
+      </w:r>
+    </w:p>
+    <w:p>
+      <w:pPr>
+        <w:numPr>
+          <w:ilvl w:val="0"/>
+          <w:numId w:val="10"/>
+        </w:numPr>
+        <w:spacing w:before="0"/>
+        <w:rPr>
+          <w:rFonts w:ascii="Arial" w:hAnsi="Arial" w:cs="Arial"/>
+        </w:rPr>
+      </w:pPr>
+      <w:r>
+        <w:rPr>
+          <w:rFonts w:ascii="Arial" w:hAnsi="Arial" w:cs="Arial"/>
+        </w:rPr>
+        <w:t xml:space="preserve">Video </w:t>
+      </w:r>
+      <w:r>
+        <w:rPr>
+          <w:rFonts w:ascii="Arial" w:hAnsi="Arial" w:cs="Arial"/>
+        </w:rPr>
+        <w:t>6</w:t>
+      </w:r>
+      <w:r>
+        <w:rPr>
+          <w:rFonts w:ascii="Arial" w:hAnsi="Arial" w:cs="Arial"/>
+        </w:rPr>
+        <w:t xml:space="preserve"> – Search &amp; Paged Results</w:t>
+      </w:r>
+    </w:p>
+    <w:p>
+      <w:pPr>
+        <w:numPr>
+          <w:ilvl w:val="0"/>
+          <w:numId w:val="10"/>
+        </w:numPr>
+        <w:spacing w:before="0"/>
+        <w:rPr>
+          <w:rFonts w:ascii="Arial" w:hAnsi="Arial" w:cs="Arial"/>
+        </w:rPr>
+      </w:pPr>
+      <w:r>
+        <w:rPr>
+          <w:rFonts w:ascii="Arial" w:hAnsi="Arial" w:cs="Arial"/>
+        </w:rPr>
+        <w:t xml:space="preserve">Video </w:t>
+      </w:r>
+      <w:r>
+        <w:rPr>
+          <w:rFonts w:ascii="Arial" w:hAnsi="Arial" w:cs="Arial"/>
+        </w:rPr>
+        <w:t>7</w:t>
+      </w:r>
+      <w:r>
+        <w:rPr>
+          <w:rFonts w:ascii="Arial" w:hAnsi="Arial" w:cs="Arial"/>
+        </w:rPr>
+        <w:t xml:space="preserve"> – Raw SQL</w:t>
+      </w:r>
+    </w:p>
+    <w:p>
+      <w:pPr>
+        <w:spacing w:before="0"/>
+        <w:rPr>
+          <w:rFonts w:ascii="Arial" w:hAnsi="Arial" w:cs="Arial"/>
+        </w:rPr>
+      </w:pPr>
+    </w:p>
+    <w:p>
+      <w:pPr>
+        <w:pStyle w:val="Heading3"/>
+        <w:rPr>
+          <w:rFonts w:ascii="Arial" w:eastAsia="Roboto" w:hAnsi="Arial" w:cs="Arial"/>
+          <w:b/>
+          <w:bCs/>
+        </w:rPr>
+      </w:pPr>
+      <w:r>
+        <w:rPr>
+          <w:rFonts w:ascii="Arial" w:eastAsia="Roboto" w:hAnsi="Arial" w:cs="Arial"/>
+          <w:b/>
+          <w:bCs/>
+        </w:rPr>
+        <w:t xml:space="preserve">SECTION </w:t>
+      </w:r>
+      <w:r>
+        <w:rPr>
+          <w:rFonts w:ascii="Arial" w:hAnsi="Arial" w:cs="Arial"/>
+          <w:b/>
+          <w:bCs/>
+        </w:rPr>
+        <w:t xml:space="preserve">EIGHT </w:t>
+      </w:r>
+      <w:r>
+        <w:rPr>
+          <w:rFonts w:ascii="Arial" w:eastAsia="Roboto" w:hAnsi="Arial" w:cs="Arial"/>
+          <w:b/>
+          <w:bCs/>
+        </w:rPr>
+        <w:t>–</w:t>
+      </w:r>
+      <w:r>
+        <w:rPr>
+          <w:rFonts w:ascii="Arial" w:eastAsia="Roboto" w:hAnsi="Arial" w:cs="Arial"/>
+          <w:b/>
+          <w:bCs/>
+        </w:rPr>
+        <w:t xml:space="preserve"> </w:t>
+      </w:r>
+      <w:r>
+        <w:rPr>
+          <w:rFonts w:ascii="Arial" w:hAnsi="Arial" w:cs="Arial"/>
+          <w:b/>
+          <w:bCs/>
+        </w:rPr>
+        <w:t>Securing your Applications &amp; Data</w:t>
+      </w:r>
+      <w:r>
+        <w:rPr>
+          <w:rFonts w:ascii="Arial" w:eastAsia="Roboto" w:hAnsi="Arial" w:cs="Arial"/>
+          <w:b/>
+          <w:bCs/>
         </w:rPr>
         <w:t xml:space="preserve"> (~</w:t>
       </w:r>
@@ -1783,35 +2759,20 @@
         <w:rPr>
           <w:rFonts w:ascii="Arial" w:eastAsia="Roboto" w:hAnsi="Arial" w:cs="Arial"/>
           <w:b/>
-        </w:rPr>
-        <w:t>4</w:t>
-      </w:r>
-      <w:r>
-        <w:rPr>
-          <w:rFonts w:ascii="Arial" w:eastAsia="Roboto" w:hAnsi="Arial" w:cs="Arial"/>
-          <w:b/>
+          <w:bCs/>
+        </w:rPr>
+        <w:t>3</w:t>
+      </w:r>
+      <w:r>
+        <w:rPr>
+          <w:rFonts w:ascii="Arial" w:eastAsia="Roboto" w:hAnsi="Arial" w:cs="Arial"/>
+          <w:b/>
+          <w:bCs/>
         </w:rPr>
         <w:t>0 Minutes)</w:t>
       </w:r>
     </w:p>
     <w:p>
-      <w:r>
-        <w:t xml:space="preserve">Learn how to use the </w:t>
-      </w:r>
-      <w:proofErr w:type="spellStart"/>
-      <w:r>
-        <w:rPr>
-          <w:b/>
-          <w:bCs/>
-        </w:rPr>
-        <w:t>ModelBuilder</w:t>
-      </w:r>
-      <w:proofErr w:type="spellEnd"/>
-      <w:r>
-        <w:t xml:space="preserve"> class as a Fluent API to configure domain classes to override Entity Framework conventions.</w:t>
-      </w:r>
-    </w:p>
-    <w:p>
       <w:pPr>
         <w:numPr>
           <w:ilvl w:val="0"/>
@@ -1826,25 +2787,13 @@
         <w:rPr>
           <w:rFonts w:ascii="Arial" w:hAnsi="Arial" w:cs="Arial"/>
         </w:rPr>
-        <w:t>Video 1</w:t>
-      </w:r>
-      <w:r>
-        <w:rPr>
-          <w:rFonts w:ascii="Arial" w:hAnsi="Arial" w:cs="Arial"/>
-        </w:rPr>
-        <w:t xml:space="preserve"> – </w:t>
-      </w:r>
-      <w:r>
-        <w:rPr>
-          <w:rFonts w:ascii="Arial" w:hAnsi="Arial" w:cs="Arial"/>
-        </w:rPr>
-        <w:t xml:space="preserve">Fluent API </w:t>
-      </w:r>
-      <w:r>
-        <w:rPr>
-          <w:rFonts w:ascii="Arial" w:hAnsi="Arial" w:cs="Arial"/>
-        </w:rPr>
-        <w:t>Overview</w:t>
+        <w:t xml:space="preserve">Video </w:t>
+      </w:r>
+      <w:r>
+        <w:rPr>
+          <w:rFonts w:ascii="Arial" w:hAnsi="Arial" w:cs="Arial"/>
+        </w:rPr>
+        <w:t>1 – How to use Cryptography</w:t>
       </w:r>
     </w:p>
     <w:p>
@@ -1862,13 +2811,7 @@
         <w:rPr>
           <w:rFonts w:ascii="Arial" w:hAnsi="Arial" w:cs="Arial"/>
         </w:rPr>
-        <w:t>Video 2</w:t>
-      </w:r>
-      <w:r>
-        <w:rPr>
-          <w:rFonts w:ascii="Arial" w:hAnsi="Arial" w:cs="Arial"/>
-        </w:rPr>
-        <w:t xml:space="preserve"> – Entity Mapping</w:t>
+        <w:t>Video 2 – Implementing Role Based Security</w:t>
       </w:r>
     </w:p>
     <w:p>
@@ -1886,13 +2829,7 @@
         <w:rPr>
           <w:rFonts w:ascii="Arial" w:hAnsi="Arial" w:cs="Arial"/>
         </w:rPr>
-        <w:t>Video 3</w:t>
-      </w:r>
-      <w:r>
-        <w:rPr>
-          <w:rFonts w:ascii="Arial" w:hAnsi="Arial" w:cs="Arial"/>
-        </w:rPr>
-        <w:t xml:space="preserve"> – Property Mapping</w:t>
+        <w:t>Video 3 – Code Signing &amp; Code Access</w:t>
       </w:r>
     </w:p>
     <w:p>
@@ -1910,1159 +2847,7 @@
         <w:rPr>
           <w:rFonts w:ascii="Arial" w:hAnsi="Arial" w:cs="Arial"/>
         </w:rPr>
-        <w:t>Video 4 – Relationship</w:t>
-      </w:r>
-      <w:r>
-        <w:rPr>
-          <w:rFonts w:ascii="Arial" w:hAnsi="Arial" w:cs="Arial"/>
-        </w:rPr>
-        <w:t xml:space="preserve"> Mapping</w:t>
-      </w:r>
-    </w:p>
-    <w:p>
-      <w:pPr>
-        <w:numPr>
-          <w:ilvl w:val="0"/>
-          <w:numId w:val="10"/>
-        </w:numPr>
-        <w:spacing w:before="0"/>
-        <w:rPr>
-          <w:rFonts w:ascii="Arial" w:hAnsi="Arial" w:cs="Arial"/>
-        </w:rPr>
-      </w:pPr>
-      <w:r>
-        <w:rPr>
-          <w:rFonts w:ascii="Arial" w:hAnsi="Arial" w:cs="Arial"/>
-        </w:rPr>
-        <w:t>Video 5 – Stored Procedure Mapping</w:t>
-      </w:r>
-    </w:p>
-    <w:p>
-      <w:pPr>
-        <w:numPr>
-          <w:ilvl w:val="0"/>
-          <w:numId w:val="10"/>
-        </w:numPr>
-        <w:spacing w:before="0"/>
-        <w:rPr>
-          <w:rFonts w:ascii="Arial" w:hAnsi="Arial" w:cs="Arial"/>
-        </w:rPr>
-      </w:pPr>
-      <w:r>
-        <w:rPr>
-          <w:rFonts w:ascii="Arial" w:hAnsi="Arial" w:cs="Arial"/>
-        </w:rPr>
-        <w:t>Video 6 – Raw SQL Mapping</w:t>
-      </w:r>
-    </w:p>
-    <w:p>
-      <w:pPr>
-        <w:pStyle w:val="Heading3"/>
-        <w:rPr>
-          <w:rFonts w:ascii="Arial" w:eastAsia="Roboto" w:hAnsi="Arial" w:cs="Arial"/>
-          <w:b/>
-        </w:rPr>
-      </w:pPr>
-      <w:r>
-        <w:rPr>
-          <w:rFonts w:ascii="Arial" w:eastAsia="Roboto" w:hAnsi="Arial" w:cs="Arial"/>
-          <w:b/>
-        </w:rPr>
-        <w:t xml:space="preserve">SECTION FIVE </w:t>
-      </w:r>
-      <w:r>
-        <w:rPr>
-          <w:rFonts w:ascii="Arial" w:eastAsia="Roboto" w:hAnsi="Arial" w:cs="Arial"/>
-          <w:b/>
-        </w:rPr>
-        <w:t>–</w:t>
-      </w:r>
-      <w:r>
-        <w:rPr>
-          <w:rFonts w:ascii="Arial" w:eastAsia="Roboto" w:hAnsi="Arial" w:cs="Arial"/>
-          <w:b/>
-        </w:rPr>
-        <w:t xml:space="preserve"> </w:t>
-      </w:r>
-      <w:r>
-        <w:rPr>
-          <w:rFonts w:ascii="Arial" w:eastAsia="Roboto" w:hAnsi="Arial" w:cs="Arial"/>
-          <w:b/>
-        </w:rPr>
-        <w:t>CRUD Operations</w:t>
-      </w:r>
-      <w:r>
-        <w:rPr>
-          <w:rFonts w:ascii="Arial" w:eastAsia="Roboto" w:hAnsi="Arial" w:cs="Arial"/>
-          <w:b/>
-        </w:rPr>
-        <w:t xml:space="preserve"> (~30 Minutes)</w:t>
-      </w:r>
-    </w:p>
-    <w:p>
-      <w:r>
-        <w:t>Learn the basics of data access and manipulation of data in a back-end database using Entity Framework 6.</w:t>
-      </w:r>
-    </w:p>
-    <w:p>
-      <w:pPr>
-        <w:numPr>
-          <w:ilvl w:val="0"/>
-          <w:numId w:val="10"/>
-        </w:numPr>
-        <w:spacing w:before="0"/>
-        <w:rPr>
-          <w:rFonts w:ascii="Arial" w:hAnsi="Arial" w:cs="Arial"/>
-        </w:rPr>
-      </w:pPr>
-      <w:r>
-        <w:rPr>
-          <w:rFonts w:ascii="Arial" w:hAnsi="Arial" w:cs="Arial"/>
-        </w:rPr>
-        <w:t xml:space="preserve">Video 1 – Understanding </w:t>
-      </w:r>
-      <w:proofErr w:type="spellStart"/>
-      <w:r>
-        <w:rPr>
-          <w:rFonts w:ascii="Arial" w:hAnsi="Arial" w:cs="Arial"/>
-        </w:rPr>
-        <w:t>DbContext</w:t>
-      </w:r>
-      <w:proofErr w:type="spellEnd"/>
-    </w:p>
-    <w:p>
-      <w:pPr>
-        <w:numPr>
-          <w:ilvl w:val="0"/>
-          <w:numId w:val="10"/>
-        </w:numPr>
-        <w:spacing w:before="0"/>
-        <w:rPr>
-          <w:rFonts w:ascii="Arial" w:hAnsi="Arial" w:cs="Arial"/>
-        </w:rPr>
-      </w:pPr>
-      <w:r>
-        <w:rPr>
-          <w:rFonts w:ascii="Arial" w:hAnsi="Arial" w:cs="Arial"/>
-        </w:rPr>
-        <w:t xml:space="preserve">Video </w:t>
-      </w:r>
-      <w:r>
-        <w:rPr>
-          <w:rFonts w:ascii="Arial" w:hAnsi="Arial" w:cs="Arial"/>
-        </w:rPr>
-        <w:t>2</w:t>
-      </w:r>
-      <w:r>
-        <w:rPr>
-          <w:rFonts w:ascii="Arial" w:hAnsi="Arial" w:cs="Arial"/>
-        </w:rPr>
-        <w:t xml:space="preserve"> </w:t>
-      </w:r>
-      <w:r>
-        <w:rPr>
-          <w:rFonts w:ascii="Arial" w:hAnsi="Arial" w:cs="Arial"/>
-        </w:rPr>
-        <w:t>–</w:t>
-      </w:r>
-      <w:r>
-        <w:rPr>
-          <w:rFonts w:ascii="Arial" w:hAnsi="Arial" w:cs="Arial"/>
-        </w:rPr>
-        <w:t xml:space="preserve"> </w:t>
-      </w:r>
-      <w:r>
-        <w:rPr>
-          <w:rFonts w:ascii="Arial" w:hAnsi="Arial" w:cs="Arial"/>
-        </w:rPr>
-        <w:t>How to Create New Data</w:t>
-      </w:r>
-      <w:r>
-        <w:rPr>
-          <w:rFonts w:ascii="Arial" w:hAnsi="Arial" w:cs="Arial"/>
-        </w:rPr>
-        <w:t xml:space="preserve"> Instances and Persist </w:t>
-      </w:r>
-    </w:p>
-    <w:p>
-      <w:pPr>
-        <w:numPr>
-          <w:ilvl w:val="0"/>
-          <w:numId w:val="10"/>
-        </w:numPr>
-        <w:spacing w:before="0"/>
-        <w:rPr>
-          <w:rFonts w:ascii="Arial" w:hAnsi="Arial" w:cs="Arial"/>
-        </w:rPr>
-      </w:pPr>
-      <w:r>
-        <w:rPr>
-          <w:rFonts w:ascii="Arial" w:hAnsi="Arial" w:cs="Arial"/>
-        </w:rPr>
-        <w:t xml:space="preserve">Video </w:t>
-      </w:r>
-      <w:r>
-        <w:rPr>
-          <w:rFonts w:ascii="Arial" w:hAnsi="Arial" w:cs="Arial"/>
-        </w:rPr>
-        <w:t>3</w:t>
-      </w:r>
-      <w:r>
-        <w:rPr>
-          <w:rFonts w:ascii="Arial" w:hAnsi="Arial" w:cs="Arial"/>
-        </w:rPr>
-        <w:t xml:space="preserve"> – </w:t>
-      </w:r>
-      <w:r>
-        <w:rPr>
-          <w:rFonts w:ascii="Arial" w:hAnsi="Arial" w:cs="Arial"/>
-        </w:rPr>
-        <w:t>How to Retrieve Data</w:t>
-      </w:r>
-      <w:r>
-        <w:rPr>
-          <w:rFonts w:ascii="Arial" w:hAnsi="Arial" w:cs="Arial"/>
-        </w:rPr>
-        <w:t xml:space="preserve"> from a Repository</w:t>
-      </w:r>
-    </w:p>
-    <w:p>
-      <w:pPr>
-        <w:numPr>
-          <w:ilvl w:val="0"/>
-          <w:numId w:val="10"/>
-        </w:numPr>
-        <w:spacing w:before="0"/>
-        <w:rPr>
-          <w:rFonts w:ascii="Arial" w:hAnsi="Arial" w:cs="Arial"/>
-        </w:rPr>
-      </w:pPr>
-      <w:r>
-        <w:rPr>
-          <w:rFonts w:ascii="Arial" w:hAnsi="Arial" w:cs="Arial"/>
-        </w:rPr>
-        <w:t xml:space="preserve">Video </w:t>
-      </w:r>
-      <w:r>
-        <w:rPr>
-          <w:rFonts w:ascii="Arial" w:hAnsi="Arial" w:cs="Arial"/>
-        </w:rPr>
-        <w:t>4</w:t>
-      </w:r>
-      <w:r>
-        <w:rPr>
-          <w:rFonts w:ascii="Arial" w:hAnsi="Arial" w:cs="Arial"/>
-        </w:rPr>
-        <w:t xml:space="preserve"> </w:t>
-      </w:r>
-      <w:r>
-        <w:rPr>
-          <w:rFonts w:ascii="Arial" w:hAnsi="Arial" w:cs="Arial"/>
-        </w:rPr>
-        <w:t>–</w:t>
-      </w:r>
-      <w:r>
-        <w:rPr>
-          <w:rFonts w:ascii="Arial" w:hAnsi="Arial" w:cs="Arial"/>
-        </w:rPr>
-        <w:t xml:space="preserve"> </w:t>
-      </w:r>
-      <w:r>
-        <w:rPr>
-          <w:rFonts w:ascii="Arial" w:hAnsi="Arial" w:cs="Arial"/>
-        </w:rPr>
-        <w:t>How to Update a Row</w:t>
-      </w:r>
-      <w:r>
-        <w:rPr>
-          <w:rFonts w:ascii="Arial" w:hAnsi="Arial" w:cs="Arial"/>
-        </w:rPr>
-        <w:t xml:space="preserve"> of data in a Repository</w:t>
-      </w:r>
-    </w:p>
-    <w:p>
-      <w:pPr>
-        <w:numPr>
-          <w:ilvl w:val="0"/>
-          <w:numId w:val="10"/>
-        </w:numPr>
-        <w:spacing w:before="0"/>
-        <w:rPr>
-          <w:rFonts w:ascii="Arial" w:hAnsi="Arial" w:cs="Arial"/>
-        </w:rPr>
-      </w:pPr>
-      <w:r>
-        <w:rPr>
-          <w:rFonts w:ascii="Arial" w:hAnsi="Arial" w:cs="Arial"/>
-        </w:rPr>
-        <w:t xml:space="preserve">Video </w:t>
-      </w:r>
-      <w:r>
-        <w:rPr>
-          <w:rFonts w:ascii="Arial" w:hAnsi="Arial" w:cs="Arial"/>
-        </w:rPr>
-        <w:t>5</w:t>
-      </w:r>
-      <w:r>
-        <w:rPr>
-          <w:rFonts w:ascii="Arial" w:hAnsi="Arial" w:cs="Arial"/>
-        </w:rPr>
-        <w:t xml:space="preserve"> </w:t>
-      </w:r>
-      <w:r>
-        <w:rPr>
-          <w:rFonts w:ascii="Arial" w:hAnsi="Arial" w:cs="Arial"/>
-        </w:rPr>
-        <w:t>–</w:t>
-      </w:r>
-      <w:r>
-        <w:rPr>
-          <w:rFonts w:ascii="Arial" w:hAnsi="Arial" w:cs="Arial"/>
-        </w:rPr>
-        <w:t xml:space="preserve"> </w:t>
-      </w:r>
-      <w:r>
-        <w:rPr>
-          <w:rFonts w:ascii="Arial" w:hAnsi="Arial" w:cs="Arial"/>
-        </w:rPr>
-        <w:t>How to Remove Data</w:t>
-      </w:r>
-      <w:r>
-        <w:rPr>
-          <w:rFonts w:ascii="Arial" w:hAnsi="Arial" w:cs="Arial"/>
-        </w:rPr>
-        <w:t xml:space="preserve"> from a Repository</w:t>
-      </w:r>
-    </w:p>
-    <w:p>
-      <w:pPr>
-        <w:numPr>
-          <w:ilvl w:val="0"/>
-          <w:numId w:val="8"/>
-        </w:numPr>
-        <w:spacing w:before="0"/>
-        <w:rPr>
-          <w:rFonts w:ascii="Arial" w:hAnsi="Arial" w:cs="Arial"/>
-        </w:rPr>
-      </w:pPr>
-      <w:r>
-        <w:rPr>
-          <w:rFonts w:ascii="Arial" w:hAnsi="Arial" w:cs="Arial"/>
-        </w:rPr>
-        <w:t xml:space="preserve">Video </w:t>
-      </w:r>
-      <w:r>
-        <w:rPr>
-          <w:rFonts w:ascii="Arial" w:hAnsi="Arial" w:cs="Arial"/>
-        </w:rPr>
-        <w:t>6</w:t>
-      </w:r>
-      <w:r>
-        <w:rPr>
-          <w:rFonts w:ascii="Arial" w:hAnsi="Arial" w:cs="Arial"/>
-        </w:rPr>
-        <w:t xml:space="preserve"> </w:t>
-      </w:r>
-      <w:r>
-        <w:rPr>
-          <w:rFonts w:ascii="Arial" w:hAnsi="Arial" w:cs="Arial"/>
-        </w:rPr>
-        <w:t>-- Read Related Data</w:t>
-      </w:r>
-    </w:p>
-    <w:p>
-      <w:pPr>
-        <w:numPr>
-          <w:ilvl w:val="0"/>
-          <w:numId w:val="8"/>
-        </w:numPr>
-        <w:spacing w:before="0"/>
-        <w:rPr>
-          <w:rFonts w:ascii="Arial" w:hAnsi="Arial" w:cs="Arial"/>
-        </w:rPr>
-      </w:pPr>
-      <w:r>
-        <w:rPr>
-          <w:rFonts w:ascii="Arial" w:hAnsi="Arial" w:cs="Arial"/>
-        </w:rPr>
-        <w:lastRenderedPageBreak/>
-        <w:t>Video 7 – How to Perform a Search with Result List</w:t>
-      </w:r>
-    </w:p>
-    <w:p>
-      <w:pPr>
-        <w:spacing w:before="0"/>
-        <w:rPr>
-          <w:rFonts w:ascii="Arial" w:hAnsi="Arial" w:cs="Arial"/>
-        </w:rPr>
-      </w:pPr>
-    </w:p>
-    <w:p>
-      <w:pPr>
-        <w:pStyle w:val="Heading3"/>
-        <w:rPr>
-          <w:rFonts w:ascii="Arial" w:eastAsia="Roboto" w:hAnsi="Arial" w:cs="Arial"/>
-          <w:b/>
-          <w:bCs/>
-        </w:rPr>
-      </w:pPr>
-      <w:r>
-        <w:rPr>
-          <w:rFonts w:ascii="Arial" w:eastAsia="Roboto" w:hAnsi="Arial" w:cs="Arial"/>
-          <w:b/>
-          <w:bCs/>
-        </w:rPr>
-        <w:t xml:space="preserve">SECTION SIX </w:t>
-      </w:r>
-      <w:r>
-        <w:rPr>
-          <w:rFonts w:ascii="Arial" w:eastAsia="Roboto" w:hAnsi="Arial" w:cs="Arial"/>
-          <w:b/>
-          <w:bCs/>
-        </w:rPr>
-        <w:t>–</w:t>
-      </w:r>
-      <w:r>
-        <w:rPr>
-          <w:rFonts w:ascii="Arial" w:eastAsia="Roboto" w:hAnsi="Arial" w:cs="Arial"/>
-          <w:b/>
-          <w:bCs/>
-        </w:rPr>
-        <w:t xml:space="preserve"> </w:t>
-      </w:r>
-      <w:proofErr w:type="spellStart"/>
-      <w:r>
-        <w:rPr>
-          <w:rFonts w:ascii="Arial" w:eastAsia="Roboto" w:hAnsi="Arial" w:cs="Arial"/>
-          <w:b/>
-          <w:bCs/>
-        </w:rPr>
-        <w:t>IQueryable</w:t>
-      </w:r>
-      <w:proofErr w:type="spellEnd"/>
-      <w:r>
-        <w:rPr>
-          <w:rFonts w:ascii="Arial" w:eastAsia="Roboto" w:hAnsi="Arial" w:cs="Arial"/>
-          <w:b/>
-          <w:bCs/>
-        </w:rPr>
-        <w:t xml:space="preserve"> vs </w:t>
-      </w:r>
-      <w:proofErr w:type="spellStart"/>
-      <w:r>
-        <w:rPr>
-          <w:rFonts w:ascii="Arial" w:eastAsia="Roboto" w:hAnsi="Arial" w:cs="Arial"/>
-          <w:b/>
-          <w:bCs/>
-        </w:rPr>
-        <w:t>IEnumberable</w:t>
-      </w:r>
-      <w:proofErr w:type="spellEnd"/>
-      <w:r>
-        <w:rPr>
-          <w:rFonts w:ascii="Arial" w:eastAsia="Roboto" w:hAnsi="Arial" w:cs="Arial"/>
-          <w:b/>
-          <w:bCs/>
-        </w:rPr>
-        <w:t xml:space="preserve"> (~30 Minutes)</w:t>
-      </w:r>
-    </w:p>
-    <w:p>
-      <w:r>
-        <w:t xml:space="preserve">Learn the best practices and when to make use of the </w:t>
-      </w:r>
-      <w:proofErr w:type="spellStart"/>
-      <w:r>
-        <w:t>IQuerable</w:t>
-      </w:r>
-      <w:proofErr w:type="spellEnd"/>
-      <w:r>
-        <w:t xml:space="preserve"> and </w:t>
-      </w:r>
-      <w:proofErr w:type="spellStart"/>
-      <w:r>
-        <w:t>IEnumerable</w:t>
-      </w:r>
-      <w:proofErr w:type="spellEnd"/>
-      <w:r>
-        <w:t xml:space="preserve"> Interfaces</w:t>
-      </w:r>
-      <w:r>
-        <w:t xml:space="preserve"> for accessing and returning data sets.</w:t>
-      </w:r>
-    </w:p>
-    <w:p>
-      <w:pPr>
-        <w:numPr>
-          <w:ilvl w:val="0"/>
-          <w:numId w:val="10"/>
-        </w:numPr>
-        <w:spacing w:before="0"/>
-        <w:rPr>
-          <w:rFonts w:ascii="Arial" w:hAnsi="Arial" w:cs="Arial"/>
-        </w:rPr>
-      </w:pPr>
-      <w:r>
-        <w:rPr>
-          <w:rFonts w:ascii="Arial" w:hAnsi="Arial" w:cs="Arial"/>
-        </w:rPr>
-        <w:t>Video 1</w:t>
-      </w:r>
-      <w:r>
-        <w:rPr>
-          <w:rFonts w:ascii="Arial" w:hAnsi="Arial" w:cs="Arial"/>
-        </w:rPr>
-        <w:t xml:space="preserve"> </w:t>
-      </w:r>
-      <w:r>
-        <w:rPr>
-          <w:rFonts w:ascii="Arial" w:hAnsi="Arial" w:cs="Arial"/>
-        </w:rPr>
-        <w:t>–</w:t>
-      </w:r>
-      <w:r>
-        <w:rPr>
-          <w:rFonts w:ascii="Arial" w:hAnsi="Arial" w:cs="Arial"/>
-        </w:rPr>
-        <w:t xml:space="preserve"> </w:t>
-      </w:r>
-      <w:proofErr w:type="spellStart"/>
-      <w:r>
-        <w:rPr>
-          <w:rFonts w:ascii="Arial" w:hAnsi="Arial" w:cs="Arial"/>
-        </w:rPr>
-        <w:t>I</w:t>
-      </w:r>
-      <w:r>
-        <w:rPr>
-          <w:rFonts w:ascii="Arial" w:hAnsi="Arial" w:cs="Arial"/>
-        </w:rPr>
-        <w:t>E</w:t>
-      </w:r>
-      <w:r>
-        <w:rPr>
-          <w:rFonts w:ascii="Arial" w:hAnsi="Arial" w:cs="Arial"/>
-        </w:rPr>
-        <w:t>numerable</w:t>
-      </w:r>
-      <w:proofErr w:type="spellEnd"/>
-      <w:r>
-        <w:rPr>
-          <w:rFonts w:ascii="Arial" w:hAnsi="Arial" w:cs="Arial"/>
-        </w:rPr>
-        <w:t xml:space="preserve"> Explained and Usage</w:t>
-      </w:r>
-    </w:p>
-    <w:p>
-      <w:pPr>
-        <w:numPr>
-          <w:ilvl w:val="0"/>
-          <w:numId w:val="10"/>
-        </w:numPr>
-        <w:spacing w:before="0"/>
-        <w:rPr>
-          <w:rFonts w:ascii="Arial" w:hAnsi="Arial" w:cs="Arial"/>
-        </w:rPr>
-      </w:pPr>
-      <w:r>
-        <w:rPr>
-          <w:rFonts w:ascii="Arial" w:hAnsi="Arial" w:cs="Arial"/>
-        </w:rPr>
-        <w:t>Video 2</w:t>
-      </w:r>
-      <w:r>
-        <w:rPr>
-          <w:rFonts w:ascii="Arial" w:hAnsi="Arial" w:cs="Arial"/>
-        </w:rPr>
-        <w:t xml:space="preserve"> </w:t>
-      </w:r>
-      <w:r>
-        <w:rPr>
-          <w:rFonts w:ascii="Arial" w:hAnsi="Arial" w:cs="Arial"/>
-        </w:rPr>
-        <w:t>–</w:t>
-      </w:r>
-      <w:r>
-        <w:rPr>
-          <w:rFonts w:ascii="Arial" w:hAnsi="Arial" w:cs="Arial"/>
-        </w:rPr>
-        <w:t xml:space="preserve"> </w:t>
-      </w:r>
-      <w:proofErr w:type="spellStart"/>
-      <w:r>
-        <w:rPr>
-          <w:rFonts w:ascii="Arial" w:hAnsi="Arial" w:cs="Arial"/>
-        </w:rPr>
-        <w:t>I</w:t>
-      </w:r>
-      <w:r>
-        <w:rPr>
-          <w:rFonts w:ascii="Arial" w:hAnsi="Arial" w:cs="Arial"/>
-        </w:rPr>
-        <w:t>Q</w:t>
-      </w:r>
-      <w:r>
-        <w:rPr>
-          <w:rFonts w:ascii="Arial" w:hAnsi="Arial" w:cs="Arial"/>
-        </w:rPr>
-        <w:t>ueryable</w:t>
-      </w:r>
-      <w:proofErr w:type="spellEnd"/>
-      <w:r>
-        <w:rPr>
-          <w:rFonts w:ascii="Arial" w:hAnsi="Arial" w:cs="Arial"/>
-        </w:rPr>
-        <w:t xml:space="preserve"> Explained and Usage</w:t>
-      </w:r>
-    </w:p>
-    <w:p>
-      <w:pPr>
-        <w:numPr>
-          <w:ilvl w:val="0"/>
-          <w:numId w:val="10"/>
-        </w:numPr>
-        <w:spacing w:before="0"/>
-        <w:rPr>
-          <w:rFonts w:ascii="Arial" w:hAnsi="Arial" w:cs="Arial"/>
-        </w:rPr>
-      </w:pPr>
-      <w:r>
-        <w:rPr>
-          <w:rFonts w:ascii="Arial" w:hAnsi="Arial" w:cs="Arial"/>
-        </w:rPr>
-        <w:t>Video 3</w:t>
-      </w:r>
-      <w:r>
-        <w:rPr>
-          <w:rFonts w:ascii="Arial" w:hAnsi="Arial" w:cs="Arial"/>
-        </w:rPr>
-        <w:t xml:space="preserve"> – Read Related Data</w:t>
-      </w:r>
-    </w:p>
-    <w:p>
-      <w:pPr>
-        <w:numPr>
-          <w:ilvl w:val="0"/>
-          <w:numId w:val="10"/>
-        </w:numPr>
-        <w:spacing w:before="0"/>
-        <w:rPr>
-          <w:rFonts w:ascii="Arial" w:hAnsi="Arial" w:cs="Arial"/>
-        </w:rPr>
-      </w:pPr>
-      <w:r>
-        <w:rPr>
-          <w:rFonts w:ascii="Arial" w:hAnsi="Arial" w:cs="Arial"/>
-        </w:rPr>
-        <w:t>Video 4</w:t>
-      </w:r>
-      <w:r>
-        <w:rPr>
-          <w:rFonts w:ascii="Arial" w:hAnsi="Arial" w:cs="Arial"/>
-        </w:rPr>
-        <w:t xml:space="preserve"> – Boundary Bleed / Layer</w:t>
-      </w:r>
-    </w:p>
-    <w:p>
-      <w:pPr>
-        <w:spacing w:before="0"/>
-        <w:rPr>
-          <w:rFonts w:ascii="Arial" w:hAnsi="Arial" w:cs="Arial"/>
-          <w:color w:val="FF0000"/>
-        </w:rPr>
-      </w:pPr>
-    </w:p>
-    <w:p>
-      <w:pPr>
-        <w:pStyle w:val="Heading3"/>
-        <w:rPr>
-          <w:rFonts w:ascii="Arial" w:eastAsia="Roboto" w:hAnsi="Arial" w:cs="Arial"/>
-          <w:b/>
-          <w:bCs/>
-        </w:rPr>
-      </w:pPr>
-      <w:r>
-        <w:rPr>
-          <w:rFonts w:ascii="Arial" w:eastAsia="Roboto" w:hAnsi="Arial" w:cs="Arial"/>
-          <w:b/>
-          <w:bCs/>
-        </w:rPr>
-        <w:t xml:space="preserve">SECTION SEVEN </w:t>
-      </w:r>
-      <w:r>
-        <w:rPr>
-          <w:rFonts w:ascii="Arial" w:eastAsia="Roboto" w:hAnsi="Arial" w:cs="Arial"/>
-          <w:b/>
-          <w:bCs/>
-        </w:rPr>
-        <w:t>–</w:t>
-      </w:r>
-      <w:r>
-        <w:rPr>
-          <w:rFonts w:ascii="Arial" w:eastAsia="Roboto" w:hAnsi="Arial" w:cs="Arial"/>
-          <w:b/>
-          <w:bCs/>
-        </w:rPr>
-        <w:t xml:space="preserve"> </w:t>
-      </w:r>
-      <w:r>
-        <w:rPr>
-          <w:rFonts w:ascii="Arial" w:eastAsia="Roboto" w:hAnsi="Arial" w:cs="Arial"/>
-          <w:b/>
-          <w:bCs/>
-        </w:rPr>
-        <w:t xml:space="preserve">Advanced </w:t>
-      </w:r>
-      <w:r>
-        <w:rPr>
-          <w:rFonts w:ascii="Arial" w:eastAsia="Roboto" w:hAnsi="Arial" w:cs="Arial"/>
-          <w:b/>
-          <w:bCs/>
-        </w:rPr>
-        <w:t xml:space="preserve">Framework </w:t>
-      </w:r>
-      <w:r>
-        <w:rPr>
-          <w:rFonts w:ascii="Arial" w:eastAsia="Roboto" w:hAnsi="Arial" w:cs="Arial"/>
-          <w:b/>
-          <w:bCs/>
-        </w:rPr>
-        <w:t>Concepts</w:t>
-      </w:r>
-      <w:r>
-        <w:rPr>
-          <w:rFonts w:ascii="Arial" w:eastAsia="Roboto" w:hAnsi="Arial" w:cs="Arial"/>
-          <w:b/>
-          <w:bCs/>
-        </w:rPr>
-        <w:t xml:space="preserve"> </w:t>
-      </w:r>
-      <w:r>
-        <w:rPr>
-          <w:rFonts w:ascii="Arial" w:eastAsia="Roboto" w:hAnsi="Arial" w:cs="Arial"/>
-          <w:b/>
-          <w:bCs/>
-        </w:rPr>
-        <w:t>(~</w:t>
-      </w:r>
-      <w:r>
-        <w:rPr>
-          <w:rFonts w:ascii="Arial" w:eastAsia="Roboto" w:hAnsi="Arial" w:cs="Arial"/>
-          <w:b/>
-          <w:bCs/>
-        </w:rPr>
-        <w:t>6</w:t>
-      </w:r>
-      <w:r>
-        <w:rPr>
-          <w:rFonts w:ascii="Arial" w:eastAsia="Roboto" w:hAnsi="Arial" w:cs="Arial"/>
-          <w:b/>
-          <w:bCs/>
-        </w:rPr>
-        <w:t>0 Minutes)</w:t>
-      </w:r>
-    </w:p>
-    <w:p>
-      <w:r>
-        <w:t>Learn Advanced concepts for scaling, automation, security, and code optimization.</w:t>
-      </w:r>
-    </w:p>
-    <w:p>
-      <w:pPr>
-        <w:numPr>
-          <w:ilvl w:val="0"/>
-          <w:numId w:val="10"/>
-        </w:numPr>
-        <w:spacing w:before="0"/>
-        <w:rPr>
-          <w:rFonts w:ascii="Arial" w:hAnsi="Arial" w:cs="Arial"/>
-        </w:rPr>
-      </w:pPr>
-      <w:r>
-        <w:rPr>
-          <w:rFonts w:ascii="Arial" w:hAnsi="Arial" w:cs="Arial"/>
-        </w:rPr>
-        <w:t>Video 1</w:t>
-      </w:r>
-      <w:r>
-        <w:rPr>
-          <w:rFonts w:ascii="Arial" w:hAnsi="Arial" w:cs="Arial"/>
-        </w:rPr>
-        <w:t xml:space="preserve"> – </w:t>
-      </w:r>
-      <w:r>
-        <w:rPr>
-          <w:rFonts w:ascii="Arial" w:hAnsi="Arial" w:cs="Arial"/>
-        </w:rPr>
-        <w:t xml:space="preserve">Accessing </w:t>
-      </w:r>
-      <w:r>
-        <w:rPr>
-          <w:rFonts w:ascii="Arial" w:hAnsi="Arial" w:cs="Arial"/>
-        </w:rPr>
-        <w:t>SQL Views</w:t>
-      </w:r>
-    </w:p>
-    <w:p>
-      <w:pPr>
-        <w:numPr>
-          <w:ilvl w:val="0"/>
-          <w:numId w:val="10"/>
-        </w:numPr>
-        <w:spacing w:before="0"/>
-        <w:rPr>
-          <w:rFonts w:ascii="Arial" w:hAnsi="Arial" w:cs="Arial"/>
-        </w:rPr>
-      </w:pPr>
-      <w:r>
-        <w:rPr>
-          <w:rFonts w:ascii="Arial" w:hAnsi="Arial" w:cs="Arial"/>
-        </w:rPr>
-        <w:t>Video 2</w:t>
-      </w:r>
-      <w:r>
-        <w:rPr>
-          <w:rFonts w:ascii="Arial" w:hAnsi="Arial" w:cs="Arial"/>
-        </w:rPr>
-        <w:t xml:space="preserve"> </w:t>
-      </w:r>
-      <w:r>
-        <w:rPr>
-          <w:rFonts w:ascii="Arial" w:hAnsi="Arial" w:cs="Arial"/>
-        </w:rPr>
-        <w:t>–</w:t>
-      </w:r>
-      <w:r>
-        <w:rPr>
-          <w:rFonts w:ascii="Arial" w:hAnsi="Arial" w:cs="Arial"/>
-        </w:rPr>
-        <w:t xml:space="preserve"> </w:t>
-      </w:r>
-      <w:r>
-        <w:rPr>
-          <w:rFonts w:ascii="Arial" w:hAnsi="Arial" w:cs="Arial"/>
-        </w:rPr>
-        <w:t xml:space="preserve">How to use </w:t>
-      </w:r>
-      <w:r>
-        <w:rPr>
-          <w:rFonts w:ascii="Arial" w:hAnsi="Arial" w:cs="Arial"/>
-        </w:rPr>
-        <w:t>Scaffolding</w:t>
-      </w:r>
-    </w:p>
-    <w:p>
-      <w:pPr>
-        <w:numPr>
-          <w:ilvl w:val="0"/>
-          <w:numId w:val="10"/>
-        </w:numPr>
-        <w:spacing w:before="0"/>
-        <w:rPr>
-          <w:rFonts w:ascii="Arial" w:hAnsi="Arial" w:cs="Arial"/>
-        </w:rPr>
-      </w:pPr>
-      <w:r>
-        <w:rPr>
-          <w:rFonts w:ascii="Arial" w:hAnsi="Arial" w:cs="Arial"/>
-        </w:rPr>
-        <w:t>Video 3</w:t>
-      </w:r>
-      <w:r>
-        <w:rPr>
-          <w:rFonts w:ascii="Arial" w:hAnsi="Arial" w:cs="Arial"/>
-        </w:rPr>
-        <w:t xml:space="preserve"> – </w:t>
-      </w:r>
-      <w:r>
-        <w:rPr>
-          <w:rFonts w:ascii="Arial" w:hAnsi="Arial" w:cs="Arial"/>
-        </w:rPr>
-        <w:t xml:space="preserve">Implementing the </w:t>
-      </w:r>
-      <w:r>
-        <w:rPr>
-          <w:rFonts w:ascii="Arial" w:hAnsi="Arial" w:cs="Arial"/>
-        </w:rPr>
-        <w:t>Repository Pattern</w:t>
-      </w:r>
-    </w:p>
-    <w:p>
-      <w:pPr>
-        <w:numPr>
-          <w:ilvl w:val="0"/>
-          <w:numId w:val="10"/>
-        </w:numPr>
-        <w:spacing w:before="0"/>
-        <w:rPr>
-          <w:rFonts w:ascii="Arial" w:hAnsi="Arial" w:cs="Arial"/>
-        </w:rPr>
-      </w:pPr>
-      <w:r>
-        <w:rPr>
-          <w:rFonts w:ascii="Arial" w:hAnsi="Arial" w:cs="Arial"/>
-        </w:rPr>
-        <w:t xml:space="preserve">Video 4 – </w:t>
-      </w:r>
-      <w:r>
-        <w:rPr>
-          <w:rFonts w:ascii="Arial" w:hAnsi="Arial" w:cs="Arial"/>
-        </w:rPr>
-        <w:t xml:space="preserve">Implementing the </w:t>
-      </w:r>
-      <w:r>
-        <w:rPr>
-          <w:rFonts w:ascii="Arial" w:hAnsi="Arial" w:cs="Arial"/>
-        </w:rPr>
-        <w:t xml:space="preserve">Unit </w:t>
-      </w:r>
-      <w:proofErr w:type="gramStart"/>
-      <w:r>
-        <w:rPr>
-          <w:rFonts w:ascii="Arial" w:hAnsi="Arial" w:cs="Arial"/>
-        </w:rPr>
-        <w:t>Of</w:t>
-      </w:r>
-      <w:proofErr w:type="gramEnd"/>
-      <w:r>
-        <w:rPr>
-          <w:rFonts w:ascii="Arial" w:hAnsi="Arial" w:cs="Arial"/>
-        </w:rPr>
-        <w:t xml:space="preserve"> Work Pattern</w:t>
-      </w:r>
-    </w:p>
-    <w:p>
-      <w:pPr>
-        <w:numPr>
-          <w:ilvl w:val="0"/>
-          <w:numId w:val="10"/>
-        </w:numPr>
-        <w:spacing w:before="0"/>
-        <w:rPr>
-          <w:rFonts w:ascii="Arial" w:hAnsi="Arial" w:cs="Arial"/>
-        </w:rPr>
-      </w:pPr>
-      <w:r>
-        <w:rPr>
-          <w:rFonts w:ascii="Arial" w:hAnsi="Arial" w:cs="Arial"/>
-        </w:rPr>
-        <w:t xml:space="preserve">Video </w:t>
-      </w:r>
-      <w:r>
-        <w:rPr>
-          <w:rFonts w:ascii="Arial" w:hAnsi="Arial" w:cs="Arial"/>
-        </w:rPr>
-        <w:t>6</w:t>
-      </w:r>
-      <w:r>
-        <w:rPr>
-          <w:rFonts w:ascii="Arial" w:hAnsi="Arial" w:cs="Arial"/>
-        </w:rPr>
-        <w:t xml:space="preserve"> – Search &amp; Paged Results</w:t>
-      </w:r>
-    </w:p>
-    <w:p>
-      <w:pPr>
-        <w:numPr>
-          <w:ilvl w:val="0"/>
-          <w:numId w:val="10"/>
-        </w:numPr>
-        <w:spacing w:before="0"/>
-        <w:rPr>
-          <w:rFonts w:ascii="Arial" w:hAnsi="Arial" w:cs="Arial"/>
-        </w:rPr>
-      </w:pPr>
-      <w:r>
-        <w:rPr>
-          <w:rFonts w:ascii="Arial" w:hAnsi="Arial" w:cs="Arial"/>
-        </w:rPr>
-        <w:t xml:space="preserve">Video </w:t>
-      </w:r>
-      <w:r>
-        <w:rPr>
-          <w:rFonts w:ascii="Arial" w:hAnsi="Arial" w:cs="Arial"/>
-        </w:rPr>
-        <w:t>7</w:t>
-      </w:r>
-      <w:r>
-        <w:rPr>
-          <w:rFonts w:ascii="Arial" w:hAnsi="Arial" w:cs="Arial"/>
-        </w:rPr>
-        <w:t xml:space="preserve"> – Raw SQL</w:t>
-      </w:r>
-    </w:p>
-    <w:p>
-      <w:pPr>
-        <w:spacing w:before="0"/>
-        <w:rPr>
-          <w:rFonts w:ascii="Arial" w:hAnsi="Arial" w:cs="Arial"/>
-        </w:rPr>
-      </w:pPr>
-    </w:p>
-    <w:p>
-      <w:pPr>
-        <w:pStyle w:val="Heading3"/>
-        <w:rPr>
-          <w:rFonts w:ascii="Arial" w:eastAsia="Roboto" w:hAnsi="Arial" w:cs="Arial"/>
-          <w:b/>
-          <w:bCs/>
-        </w:rPr>
-      </w:pPr>
-      <w:r>
-        <w:rPr>
-          <w:rFonts w:ascii="Arial" w:eastAsia="Roboto" w:hAnsi="Arial" w:cs="Arial"/>
-          <w:b/>
-          <w:bCs/>
-        </w:rPr>
-        <w:t xml:space="preserve">SECTION </w:t>
-      </w:r>
-      <w:r>
-        <w:rPr>
-          <w:rFonts w:ascii="Arial" w:hAnsi="Arial" w:cs="Arial"/>
-          <w:b/>
-          <w:bCs/>
-        </w:rPr>
-        <w:t xml:space="preserve">EIGHT </w:t>
-      </w:r>
-      <w:r>
-        <w:rPr>
-          <w:rFonts w:ascii="Arial" w:eastAsia="Roboto" w:hAnsi="Arial" w:cs="Arial"/>
-          <w:b/>
-          <w:bCs/>
-        </w:rPr>
-        <w:t>–</w:t>
-      </w:r>
-      <w:r>
-        <w:rPr>
-          <w:rFonts w:ascii="Arial" w:eastAsia="Roboto" w:hAnsi="Arial" w:cs="Arial"/>
-          <w:b/>
-          <w:bCs/>
-        </w:rPr>
-        <w:t xml:space="preserve"> </w:t>
-      </w:r>
-      <w:r>
-        <w:rPr>
-          <w:rFonts w:ascii="Arial" w:hAnsi="Arial" w:cs="Arial"/>
-          <w:b/>
-          <w:bCs/>
-        </w:rPr>
-        <w:t>Securing your Applications &amp; Data</w:t>
-      </w:r>
-      <w:r>
-        <w:rPr>
-          <w:rFonts w:ascii="Arial" w:eastAsia="Roboto" w:hAnsi="Arial" w:cs="Arial"/>
-          <w:b/>
-          <w:bCs/>
-        </w:rPr>
-        <w:t xml:space="preserve"> (~</w:t>
-      </w:r>
-      <w:r>
-        <w:rPr>
-          <w:rFonts w:ascii="Arial" w:eastAsia="Roboto" w:hAnsi="Arial" w:cs="Arial"/>
-          <w:b/>
-          <w:bCs/>
-        </w:rPr>
-        <w:t>3</w:t>
-      </w:r>
-      <w:r>
-        <w:rPr>
-          <w:rFonts w:ascii="Arial" w:eastAsia="Roboto" w:hAnsi="Arial" w:cs="Arial"/>
-          <w:b/>
-          <w:bCs/>
-        </w:rPr>
-        <w:t>0 Minutes)</w:t>
-      </w:r>
-    </w:p>
-    <w:p>
-      <w:pPr>
-        <w:numPr>
-          <w:ilvl w:val="0"/>
-          <w:numId w:val="10"/>
-        </w:numPr>
-        <w:spacing w:before="0"/>
-        <w:rPr>
-          <w:rFonts w:ascii="Arial" w:hAnsi="Arial" w:cs="Arial"/>
-        </w:rPr>
-      </w:pPr>
-      <w:r>
-        <w:rPr>
-          <w:rFonts w:ascii="Arial" w:hAnsi="Arial" w:cs="Arial"/>
-        </w:rPr>
-        <w:t xml:space="preserve">Video </w:t>
-      </w:r>
-      <w:r>
-        <w:rPr>
-          <w:rFonts w:ascii="Arial" w:hAnsi="Arial" w:cs="Arial"/>
-        </w:rPr>
-        <w:t>1 – How to use Cryptography</w:t>
-      </w:r>
-    </w:p>
-    <w:p>
-      <w:pPr>
-        <w:numPr>
-          <w:ilvl w:val="0"/>
-          <w:numId w:val="10"/>
-        </w:numPr>
-        <w:spacing w:before="0"/>
-        <w:rPr>
-          <w:rFonts w:ascii="Arial" w:hAnsi="Arial" w:cs="Arial"/>
-        </w:rPr>
-      </w:pPr>
-      <w:r>
-        <w:rPr>
-          <w:rFonts w:ascii="Arial" w:hAnsi="Arial" w:cs="Arial"/>
-        </w:rPr>
-        <w:t>Video 2 – Implementing Role Based Security</w:t>
-      </w:r>
-    </w:p>
-    <w:p>
-      <w:pPr>
-        <w:numPr>
-          <w:ilvl w:val="0"/>
-          <w:numId w:val="10"/>
-        </w:numPr>
-        <w:spacing w:before="0"/>
-        <w:rPr>
-          <w:rFonts w:ascii="Arial" w:hAnsi="Arial" w:cs="Arial"/>
-        </w:rPr>
-      </w:pPr>
-      <w:r>
-        <w:rPr>
-          <w:rFonts w:ascii="Arial" w:hAnsi="Arial" w:cs="Arial"/>
-        </w:rPr>
-        <w:t>Video 3 – Code Signing &amp; Code Access</w:t>
-      </w:r>
-    </w:p>
-    <w:p>
-      <w:pPr>
-        <w:numPr>
-          <w:ilvl w:val="0"/>
-          <w:numId w:val="10"/>
-        </w:numPr>
-        <w:spacing w:before="0"/>
-        <w:rPr>
-          <w:rFonts w:ascii="Arial" w:hAnsi="Arial" w:cs="Arial"/>
-        </w:rPr>
-      </w:pPr>
-      <w:r>
-        <w:rPr>
-          <w:rFonts w:ascii="Arial" w:hAnsi="Arial" w:cs="Arial"/>
-        </w:rPr>
-        <w:t xml:space="preserve">Video 4 – Built </w:t>
-      </w:r>
-      <w:proofErr w:type="gramStart"/>
-      <w:r>
-        <w:rPr>
-          <w:rFonts w:ascii="Arial" w:hAnsi="Arial" w:cs="Arial"/>
-        </w:rPr>
-        <w:t>In</w:t>
-      </w:r>
-      <w:proofErr w:type="gramEnd"/>
-      <w:r>
-        <w:rPr>
-          <w:rFonts w:ascii="Arial" w:hAnsi="Arial" w:cs="Arial"/>
-        </w:rPr>
-        <w:t xml:space="preserve"> Identity Providers</w:t>
+        <w:t>Video 4 – Built In Identity Providers</w:t>
       </w:r>
     </w:p>
     <w:p>

</xml_diff>

<commit_message>
Post Section 3 Video 4
</commit_message>
<xml_diff>
--- a/.Net 6 Entity Framework Outline.docx
+++ b/.Net 6 Entity Framework Outline.docx
@@ -53,7 +53,25 @@
           <w:sz w:val="60"/>
           <w:szCs w:val="60"/>
         </w:rPr>
-        <w:t>.NET 6 Entity Framework: How-To Guide for Professionals</w:t>
+        <w:t xml:space="preserve">.NET </w:t>
+      </w:r>
+      <w:r>
+        <w:rPr>
+          <w:rFonts w:ascii="Arial" w:hAnsi="Arial" w:cs="Arial"/>
+          <w:b/>
+          <w:sz w:val="60"/>
+          <w:szCs w:val="60"/>
+        </w:rPr>
+        <w:t xml:space="preserve">Core </w:t>
+      </w:r>
+      <w:r>
+        <w:rPr>
+          <w:rFonts w:ascii="Arial" w:hAnsi="Arial" w:cs="Arial"/>
+          <w:b/>
+          <w:sz w:val="60"/>
+          <w:szCs w:val="60"/>
+        </w:rPr>
+        <w:t>6 Entity Framework: How-To Guide for Professionals</w:t>
       </w:r>
     </w:p>
     <w:p>
@@ -85,7 +103,14 @@
           <w:rFonts w:ascii="Arial" w:hAnsi="Arial" w:cs="Arial"/>
           <w:color w:val="000000" w:themeColor="text1"/>
         </w:rPr>
-        <w:t xml:space="preserve"> advanced and scalable architectures using .net 6 Entity Framework</w:t>
+        <w:t xml:space="preserve"> advanced and scalable architectures using .net Entity Framework</w:t>
+      </w:r>
+      <w:r>
+        <w:rPr>
+          <w:rFonts w:ascii="Arial" w:hAnsi="Arial" w:cs="Arial"/>
+          <w:color w:val="000000" w:themeColor="text1"/>
+        </w:rPr>
+        <w:t xml:space="preserve"> Core 6.0</w:t>
       </w:r>
       <w:r>
         <w:rPr>

</xml_diff>

<commit_message>
Post Section 3 Video 6
</commit_message>
<xml_diff>
--- a/.Net 6 Entity Framework Outline.docx
+++ b/.Net 6 Entity Framework Outline.docx
@@ -311,7 +311,6 @@
         </w:rPr>
         <w:t xml:space="preserve">you through each aspect of the Entity Framework in .net CORE 6, from the fundamentals such as keeping models in synch as they evolve through Migrations and code automation and clarity through Data Annotations will be explained.  We will dive deep into the Fluent API and how to use the </w:t>
       </w:r>
-      <w:proofErr w:type="spellStart"/>
       <w:r>
         <w:rPr>
           <w:rFonts w:ascii="Arial" w:hAnsi="Arial" w:cs="Arial"/>
@@ -320,14 +319,12 @@
         </w:rPr>
         <w:t>ModelBuilder</w:t>
       </w:r>
-      <w:proofErr w:type="spellEnd"/>
       <w:r>
         <w:rPr>
           <w:rFonts w:ascii="Arial" w:hAnsi="Arial" w:cs="Arial"/>
         </w:rPr>
         <w:t xml:space="preserve"> class.  You will learn the fundamental CRUD operations and understand the usage of the </w:t>
       </w:r>
-      <w:proofErr w:type="spellStart"/>
       <w:r>
         <w:rPr>
           <w:rFonts w:ascii="Arial" w:hAnsi="Arial" w:cs="Arial"/>
@@ -336,14 +333,12 @@
         </w:rPr>
         <w:t>DbContext</w:t>
       </w:r>
-      <w:proofErr w:type="spellEnd"/>
       <w:r>
         <w:rPr>
           <w:rFonts w:ascii="Arial" w:hAnsi="Arial" w:cs="Arial"/>
         </w:rPr>
         <w:t xml:space="preserve">, and dive deep into </w:t>
       </w:r>
-      <w:proofErr w:type="spellStart"/>
       <w:r>
         <w:rPr>
           <w:rFonts w:ascii="Arial" w:hAnsi="Arial" w:cs="Arial"/>
@@ -352,14 +347,12 @@
         </w:rPr>
         <w:t>IQuerable</w:t>
       </w:r>
-      <w:proofErr w:type="spellEnd"/>
       <w:r>
         <w:rPr>
           <w:rFonts w:ascii="Arial" w:hAnsi="Arial" w:cs="Arial"/>
         </w:rPr>
         <w:t xml:space="preserve"> and </w:t>
       </w:r>
-      <w:proofErr w:type="spellStart"/>
       <w:r>
         <w:rPr>
           <w:rFonts w:ascii="Arial" w:hAnsi="Arial" w:cs="Arial"/>
@@ -368,7 +361,6 @@
         </w:rPr>
         <w:t>IEnumerable</w:t>
       </w:r>
-      <w:proofErr w:type="spellEnd"/>
       <w:r>
         <w:rPr>
           <w:rFonts w:ascii="Arial" w:hAnsi="Arial" w:cs="Arial"/>
@@ -393,21 +385,7 @@
         <w:rPr>
           <w:rFonts w:ascii="Arial" w:hAnsi="Arial" w:cs="Arial"/>
         </w:rPr>
-        <w:t xml:space="preserve">using the Repository and Unit </w:t>
-      </w:r>
-      <w:proofErr w:type="gramStart"/>
-      <w:r>
-        <w:rPr>
-          <w:rFonts w:ascii="Arial" w:hAnsi="Arial" w:cs="Arial"/>
-        </w:rPr>
-        <w:t>Of</w:t>
-      </w:r>
-      <w:proofErr w:type="gramEnd"/>
-      <w:r>
-        <w:rPr>
-          <w:rFonts w:ascii="Arial" w:hAnsi="Arial" w:cs="Arial"/>
-        </w:rPr>
-        <w:t xml:space="preserve"> Work Pattern to optimize code and improve quality and consistency.  You will learn how to do pagination that will improve application performance, and execute raw SQL and handle the results.</w:t>
+        <w:t>using the Repository and Unit Of Work Pattern to optimize code and improve quality and consistency.  You will learn how to do pagination that will improve application performance, and execute raw SQL and handle the results.</w:t>
       </w:r>
     </w:p>
     <w:p>
@@ -589,17 +567,8 @@
           <w:rFonts w:ascii="Arial" w:eastAsia="Roboto" w:hAnsi="Arial" w:cs="Arial"/>
           <w:b/>
         </w:rPr>
-        <w:t xml:space="preserve">WHAT WILL YOU </w:t>
-      </w:r>
-      <w:proofErr w:type="gramStart"/>
-      <w:r>
-        <w:rPr>
-          <w:rFonts w:ascii="Arial" w:eastAsia="Roboto" w:hAnsi="Arial" w:cs="Arial"/>
-          <w:b/>
-        </w:rPr>
-        <w:t>LEARN</w:t>
-      </w:r>
-      <w:proofErr w:type="gramEnd"/>
+        <w:t>WHAT WILL YOU LEARN</w:t>
+      </w:r>
     </w:p>
     <w:p>
       <w:pPr>
@@ -724,44 +693,8 @@
         <w:rPr>
           <w:rFonts w:ascii="Arial" w:hAnsi="Arial" w:cs="Arial"/>
         </w:rPr>
-        <w:t xml:space="preserve">How and </w:t>
-      </w:r>
-      <w:proofErr w:type="gramStart"/>
-      <w:r>
-        <w:rPr>
-          <w:rFonts w:ascii="Arial" w:hAnsi="Arial" w:cs="Arial"/>
-        </w:rPr>
-        <w:t>When</w:t>
-      </w:r>
-      <w:proofErr w:type="gramEnd"/>
-      <w:r>
-        <w:rPr>
-          <w:rFonts w:ascii="Arial" w:hAnsi="Arial" w:cs="Arial"/>
-        </w:rPr>
-        <w:t xml:space="preserve"> to use </w:t>
-      </w:r>
-      <w:proofErr w:type="spellStart"/>
-      <w:r>
-        <w:rPr>
-          <w:rFonts w:ascii="Arial" w:hAnsi="Arial" w:cs="Arial"/>
-        </w:rPr>
-        <w:t>IQuerable</w:t>
-      </w:r>
-      <w:proofErr w:type="spellEnd"/>
-      <w:r>
-        <w:rPr>
-          <w:rFonts w:ascii="Arial" w:hAnsi="Arial" w:cs="Arial"/>
-        </w:rPr>
-        <w:t xml:space="preserve"> vs </w:t>
-      </w:r>
-      <w:proofErr w:type="spellStart"/>
-      <w:r>
-        <w:rPr>
-          <w:rFonts w:ascii="Arial" w:hAnsi="Arial" w:cs="Arial"/>
-        </w:rPr>
-        <w:t>IEnumerable</w:t>
-      </w:r>
-      <w:proofErr w:type="spellEnd"/>
+        <w:t>How and When to use IQuerable vs IEnumerable</w:t>
+      </w:r>
     </w:p>
     <w:p>
       <w:pPr>
@@ -852,21 +785,7 @@
         <w:rPr>
           <w:rFonts w:ascii="Arial" w:hAnsi="Arial" w:cs="Arial"/>
         </w:rPr>
-        <w:t xml:space="preserve">Martin M. Lacey is an accomplished software architect and host of “The Art </w:t>
-      </w:r>
-      <w:proofErr w:type="gramStart"/>
-      <w:r>
-        <w:rPr>
-          <w:rFonts w:ascii="Arial" w:hAnsi="Arial" w:cs="Arial"/>
-        </w:rPr>
-        <w:t>Of</w:t>
-      </w:r>
-      <w:proofErr w:type="gramEnd"/>
-      <w:r>
-        <w:rPr>
-          <w:rFonts w:ascii="Arial" w:hAnsi="Arial" w:cs="Arial"/>
-        </w:rPr>
-        <w:t xml:space="preserve"> Software” radio show on Voice America.  He has extensive industry experience spanning </w:t>
+        <w:t xml:space="preserve">Martin M. Lacey is an accomplished software architect and host of “The Art Of Software” radio show on Voice America.  He has extensive industry experience spanning </w:t>
       </w:r>
       <w:r>
         <w:rPr>
@@ -1082,33 +1001,8 @@
           <w:rFonts w:ascii="Arial" w:hAnsi="Arial" w:cs="Arial"/>
           <w:b/>
         </w:rPr>
-        <w:t xml:space="preserve">Section 6 </w:t>
-      </w:r>
-      <w:proofErr w:type="spellStart"/>
-      <w:r>
-        <w:rPr>
-          <w:rFonts w:ascii="Arial" w:hAnsi="Arial" w:cs="Arial"/>
-          <w:b/>
-        </w:rPr>
-        <w:t>IQueryable</w:t>
-      </w:r>
-      <w:proofErr w:type="spellEnd"/>
-      <w:r>
-        <w:rPr>
-          <w:rFonts w:ascii="Arial" w:hAnsi="Arial" w:cs="Arial"/>
-          <w:b/>
-        </w:rPr>
-        <w:t xml:space="preserve"> vs </w:t>
-      </w:r>
-      <w:proofErr w:type="spellStart"/>
-      <w:r>
-        <w:rPr>
-          <w:rFonts w:ascii="Arial" w:hAnsi="Arial" w:cs="Arial"/>
-          <w:b/>
-        </w:rPr>
-        <w:t>IEnumerable</w:t>
-      </w:r>
-      <w:proofErr w:type="spellEnd"/>
+        <w:t>Section 6 IQueryable vs IEnumerable</w:t>
+      </w:r>
     </w:p>
     <w:p>
       <w:pPr>
@@ -1839,7 +1733,6 @@
       <w:r>
         <w:t xml:space="preserve">Learn how to use the </w:t>
       </w:r>
-      <w:proofErr w:type="spellStart"/>
       <w:r>
         <w:rPr>
           <w:b/>
@@ -1847,7 +1740,6 @@
         </w:rPr>
         <w:t>ModelBuilder</w:t>
       </w:r>
-      <w:proofErr w:type="spellEnd"/>
       <w:r>
         <w:t xml:space="preserve"> class as a Fluent API to configure domain classes to override Entity Framework conventions.</w:t>
       </w:r>
@@ -2056,7 +1948,13 @@
     </w:p>
     <w:p>
       <w:r>
-        <w:t>Learn the basics of data access and manipulation of data in a back-end database using Entity Framework 6.</w:t>
+        <w:t xml:space="preserve">Learn the basics of data access and manipulation of data in a back-end database using Entity Framework </w:t>
+      </w:r>
+      <w:r>
+        <w:t xml:space="preserve">Core </w:t>
+      </w:r>
+      <w:r>
+        <w:t>6.</w:t>
       </w:r>
     </w:p>
     <w:p>
@@ -2074,16 +1972,8 @@
         <w:rPr>
           <w:rFonts w:ascii="Arial" w:hAnsi="Arial" w:cs="Arial"/>
         </w:rPr>
-        <w:t xml:space="preserve">Video 1 – Understanding </w:t>
-      </w:r>
-      <w:proofErr w:type="spellStart"/>
-      <w:r>
-        <w:rPr>
-          <w:rFonts w:ascii="Arial" w:hAnsi="Arial" w:cs="Arial"/>
-        </w:rPr>
-        <w:t>DbContext</w:t>
-      </w:r>
-      <w:proofErr w:type="spellEnd"/>
+        <w:t>Video 1 – Understanding DbContext</w:t>
+      </w:r>
     </w:p>
     <w:p>
       <w:pPr>
@@ -2400,65 +2290,305 @@
         </w:rPr>
         <w:t xml:space="preserve"> </w:t>
       </w:r>
-      <w:proofErr w:type="spellStart"/>
       <w:r>
         <w:rPr>
           <w:rFonts w:ascii="Arial" w:eastAsia="Roboto" w:hAnsi="Arial" w:cs="Arial"/>
           <w:b/>
           <w:bCs/>
         </w:rPr>
-        <w:t>IQueryable</w:t>
-      </w:r>
-      <w:proofErr w:type="spellEnd"/>
+        <w:t>IQueryable vs IEnumberable</w:t>
+      </w:r>
       <w:r>
         <w:rPr>
           <w:rFonts w:ascii="Arial" w:eastAsia="Roboto" w:hAnsi="Arial" w:cs="Arial"/>
           <w:b/>
           <w:bCs/>
         </w:rPr>
-        <w:t xml:space="preserve"> vs </w:t>
-      </w:r>
-      <w:proofErr w:type="spellStart"/>
-      <w:r>
+        <w:t xml:space="preserve"> (~30 Minutes)</w:t>
+      </w:r>
+    </w:p>
+    <w:p>
+      <w:r>
+        <w:t>Learn the best practices and when to make use of the IQuerable and IEnumerable Interfaces</w:t>
+      </w:r>
+      <w:r>
+        <w:t xml:space="preserve"> for accessing and returning data sets.</w:t>
+      </w:r>
+    </w:p>
+    <w:p>
+      <w:pPr>
+        <w:numPr>
+          <w:ilvl w:val="0"/>
+          <w:numId w:val="10"/>
+        </w:numPr>
+        <w:spacing w:before="0"/>
+        <w:rPr>
+          <w:rFonts w:ascii="Arial" w:hAnsi="Arial" w:cs="Arial"/>
+        </w:rPr>
+      </w:pPr>
+      <w:r>
+        <w:rPr>
+          <w:rFonts w:ascii="Arial" w:hAnsi="Arial" w:cs="Arial"/>
+        </w:rPr>
+        <w:t>Video 1</w:t>
+      </w:r>
+      <w:r>
+        <w:rPr>
+          <w:rFonts w:ascii="Arial" w:hAnsi="Arial" w:cs="Arial"/>
+        </w:rPr>
+        <w:t xml:space="preserve"> </w:t>
+      </w:r>
+      <w:r>
+        <w:rPr>
+          <w:rFonts w:ascii="Arial" w:hAnsi="Arial" w:cs="Arial"/>
+        </w:rPr>
+        <w:t>–</w:t>
+      </w:r>
+      <w:r>
+        <w:rPr>
+          <w:rFonts w:ascii="Arial" w:hAnsi="Arial" w:cs="Arial"/>
+        </w:rPr>
+        <w:t xml:space="preserve"> I</w:t>
+      </w:r>
+      <w:r>
+        <w:rPr>
+          <w:rFonts w:ascii="Arial" w:hAnsi="Arial" w:cs="Arial"/>
+        </w:rPr>
+        <w:t>E</w:t>
+      </w:r>
+      <w:r>
+        <w:rPr>
+          <w:rFonts w:ascii="Arial" w:hAnsi="Arial" w:cs="Arial"/>
+        </w:rPr>
+        <w:t>numerable</w:t>
+      </w:r>
+      <w:r>
+        <w:rPr>
+          <w:rFonts w:ascii="Arial" w:hAnsi="Arial" w:cs="Arial"/>
+        </w:rPr>
+        <w:t xml:space="preserve"> Explained and Usage</w:t>
+      </w:r>
+    </w:p>
+    <w:p>
+      <w:pPr>
+        <w:numPr>
+          <w:ilvl w:val="0"/>
+          <w:numId w:val="10"/>
+        </w:numPr>
+        <w:spacing w:before="0"/>
+        <w:rPr>
+          <w:rFonts w:ascii="Arial" w:hAnsi="Arial" w:cs="Arial"/>
+        </w:rPr>
+      </w:pPr>
+      <w:r>
+        <w:rPr>
+          <w:rFonts w:ascii="Arial" w:hAnsi="Arial" w:cs="Arial"/>
+        </w:rPr>
+        <w:t>Video 2</w:t>
+      </w:r>
+      <w:r>
+        <w:rPr>
+          <w:rFonts w:ascii="Arial" w:hAnsi="Arial" w:cs="Arial"/>
+        </w:rPr>
+        <w:t xml:space="preserve"> </w:t>
+      </w:r>
+      <w:r>
+        <w:rPr>
+          <w:rFonts w:ascii="Arial" w:hAnsi="Arial" w:cs="Arial"/>
+        </w:rPr>
+        <w:t>–</w:t>
+      </w:r>
+      <w:r>
+        <w:rPr>
+          <w:rFonts w:ascii="Arial" w:hAnsi="Arial" w:cs="Arial"/>
+        </w:rPr>
+        <w:t xml:space="preserve"> I</w:t>
+      </w:r>
+      <w:r>
+        <w:rPr>
+          <w:rFonts w:ascii="Arial" w:hAnsi="Arial" w:cs="Arial"/>
+        </w:rPr>
+        <w:t>Q</w:t>
+      </w:r>
+      <w:r>
+        <w:rPr>
+          <w:rFonts w:ascii="Arial" w:hAnsi="Arial" w:cs="Arial"/>
+        </w:rPr>
+        <w:t>ueryable</w:t>
+      </w:r>
+      <w:r>
+        <w:rPr>
+          <w:rFonts w:ascii="Arial" w:hAnsi="Arial" w:cs="Arial"/>
+        </w:rPr>
+        <w:t xml:space="preserve"> Explained and Usage</w:t>
+      </w:r>
+    </w:p>
+    <w:p>
+      <w:pPr>
+        <w:numPr>
+          <w:ilvl w:val="0"/>
+          <w:numId w:val="10"/>
+        </w:numPr>
+        <w:spacing w:before="0"/>
+        <w:rPr>
+          <w:rFonts w:ascii="Arial" w:hAnsi="Arial" w:cs="Arial"/>
+        </w:rPr>
+      </w:pPr>
+      <w:r>
+        <w:rPr>
+          <w:rFonts w:ascii="Arial" w:hAnsi="Arial" w:cs="Arial"/>
+        </w:rPr>
+        <w:t>Video 3</w:t>
+      </w:r>
+      <w:r>
+        <w:rPr>
+          <w:rFonts w:ascii="Arial" w:hAnsi="Arial" w:cs="Arial"/>
+        </w:rPr>
+        <w:t xml:space="preserve"> – Read Related Data</w:t>
+      </w:r>
+    </w:p>
+    <w:p>
+      <w:pPr>
+        <w:numPr>
+          <w:ilvl w:val="0"/>
+          <w:numId w:val="10"/>
+        </w:numPr>
+        <w:spacing w:before="0"/>
+        <w:rPr>
+          <w:rFonts w:ascii="Arial" w:hAnsi="Arial" w:cs="Arial"/>
+        </w:rPr>
+      </w:pPr>
+      <w:r>
+        <w:rPr>
+          <w:rFonts w:ascii="Arial" w:hAnsi="Arial" w:cs="Arial"/>
+        </w:rPr>
+        <w:t>Video 4</w:t>
+      </w:r>
+      <w:r>
+        <w:rPr>
+          <w:rFonts w:ascii="Arial" w:hAnsi="Arial" w:cs="Arial"/>
+        </w:rPr>
+        <w:t xml:space="preserve"> – Boundary Bleed / Layer</w:t>
+      </w:r>
+    </w:p>
+    <w:p>
+      <w:pPr>
+        <w:spacing w:before="0"/>
+        <w:rPr>
+          <w:rFonts w:ascii="Arial" w:hAnsi="Arial" w:cs="Arial"/>
+          <w:color w:val="FF0000"/>
+        </w:rPr>
+      </w:pPr>
+    </w:p>
+    <w:p>
+      <w:pPr>
+        <w:pStyle w:val="Heading3"/>
         <w:rPr>
           <w:rFonts w:ascii="Arial" w:eastAsia="Roboto" w:hAnsi="Arial" w:cs="Arial"/>
           <w:b/>
           <w:bCs/>
         </w:rPr>
-        <w:t>IEnumberable</w:t>
-      </w:r>
-      <w:proofErr w:type="spellEnd"/>
+      </w:pPr>
       <w:r>
         <w:rPr>
           <w:rFonts w:ascii="Arial" w:eastAsia="Roboto" w:hAnsi="Arial" w:cs="Arial"/>
           <w:b/>
           <w:bCs/>
         </w:rPr>
-        <w:t xml:space="preserve"> (~30 Minutes)</w:t>
-      </w:r>
-    </w:p>
-    <w:p>
-      <w:r>
-        <w:t xml:space="preserve">Learn the best practices and when to make use of the </w:t>
-      </w:r>
-      <w:proofErr w:type="spellStart"/>
-      <w:r>
-        <w:t>IQuerable</w:t>
-      </w:r>
-      <w:proofErr w:type="spellEnd"/>
-      <w:r>
-        <w:t xml:space="preserve"> and </w:t>
-      </w:r>
-      <w:proofErr w:type="spellStart"/>
-      <w:r>
-        <w:t>IEnumerable</w:t>
-      </w:r>
-      <w:proofErr w:type="spellEnd"/>
-      <w:r>
-        <w:t xml:space="preserve"> Interfaces</w:t>
-      </w:r>
-      <w:r>
-        <w:t xml:space="preserve"> for accessing and returning data sets.</w:t>
+        <w:t xml:space="preserve">SECTION </w:t>
+      </w:r>
+      <w:r>
+        <w:rPr>
+          <w:rFonts w:ascii="Arial" w:eastAsia="Roboto" w:hAnsi="Arial" w:cs="Arial"/>
+          <w:b/>
+          <w:bCs/>
+        </w:rPr>
+        <w:t>SIX</w:t>
+      </w:r>
+      <w:r>
+        <w:rPr>
+          <w:rFonts w:ascii="Arial" w:eastAsia="Roboto" w:hAnsi="Arial" w:cs="Arial"/>
+          <w:b/>
+          <w:bCs/>
+        </w:rPr>
+        <w:t xml:space="preserve"> </w:t>
+      </w:r>
+      <w:r>
+        <w:rPr>
+          <w:rFonts w:ascii="Arial" w:eastAsia="Roboto" w:hAnsi="Arial" w:cs="Arial"/>
+          <w:b/>
+          <w:bCs/>
+        </w:rPr>
+        <w:t>–</w:t>
+      </w:r>
+      <w:r>
+        <w:rPr>
+          <w:rFonts w:ascii="Arial" w:eastAsia="Roboto" w:hAnsi="Arial" w:cs="Arial"/>
+          <w:b/>
+          <w:bCs/>
+        </w:rPr>
+        <w:t xml:space="preserve"> </w:t>
+      </w:r>
+      <w:r>
+        <w:rPr>
+          <w:rFonts w:ascii="Arial" w:eastAsia="Roboto" w:hAnsi="Arial" w:cs="Arial"/>
+          <w:b/>
+          <w:bCs/>
+        </w:rPr>
+        <w:t xml:space="preserve">Advanced </w:t>
+      </w:r>
+      <w:r>
+        <w:rPr>
+          <w:rFonts w:ascii="Arial" w:eastAsia="Roboto" w:hAnsi="Arial" w:cs="Arial"/>
+          <w:b/>
+          <w:bCs/>
+        </w:rPr>
+        <w:t xml:space="preserve">Framework </w:t>
+      </w:r>
+      <w:r>
+        <w:rPr>
+          <w:rFonts w:ascii="Arial" w:eastAsia="Roboto" w:hAnsi="Arial" w:cs="Arial"/>
+          <w:b/>
+          <w:bCs/>
+        </w:rPr>
+        <w:t>Concepts</w:t>
+      </w:r>
+      <w:r>
+        <w:rPr>
+          <w:rFonts w:ascii="Arial" w:eastAsia="Roboto" w:hAnsi="Arial" w:cs="Arial"/>
+          <w:b/>
+          <w:bCs/>
+        </w:rPr>
+        <w:t xml:space="preserve"> </w:t>
+      </w:r>
+      <w:r>
+        <w:rPr>
+          <w:rFonts w:ascii="Arial" w:eastAsia="Roboto" w:hAnsi="Arial" w:cs="Arial"/>
+          <w:b/>
+          <w:bCs/>
+        </w:rPr>
+        <w:t>(~</w:t>
+      </w:r>
+      <w:r>
+        <w:rPr>
+          <w:rFonts w:ascii="Arial" w:eastAsia="Roboto" w:hAnsi="Arial" w:cs="Arial"/>
+          <w:b/>
+          <w:bCs/>
+        </w:rPr>
+        <w:t>6</w:t>
+      </w:r>
+      <w:r>
+        <w:rPr>
+          <w:rFonts w:ascii="Arial" w:eastAsia="Roboto" w:hAnsi="Arial" w:cs="Arial"/>
+          <w:b/>
+          <w:bCs/>
+        </w:rPr>
+        <w:t>0 Minutes)</w:t>
+      </w:r>
+    </w:p>
+    <w:p>
+      <w:r>
+        <w:t>Learn Advanced concepts for scaling, automation, security, and code optimization.</w:t>
       </w:r>
     </w:p>
     <w:p>
@@ -2482,6 +2612,42 @@
         <w:rPr>
           <w:rFonts w:ascii="Arial" w:hAnsi="Arial" w:cs="Arial"/>
         </w:rPr>
+        <w:t xml:space="preserve"> – </w:t>
+      </w:r>
+      <w:r>
+        <w:rPr>
+          <w:rFonts w:ascii="Arial" w:hAnsi="Arial" w:cs="Arial"/>
+        </w:rPr>
+        <w:t xml:space="preserve">Accessing </w:t>
+      </w:r>
+      <w:r>
+        <w:rPr>
+          <w:rFonts w:ascii="Arial" w:hAnsi="Arial" w:cs="Arial"/>
+        </w:rPr>
+        <w:t>SQL Views</w:t>
+      </w:r>
+    </w:p>
+    <w:p>
+      <w:pPr>
+        <w:numPr>
+          <w:ilvl w:val="0"/>
+          <w:numId w:val="10"/>
+        </w:numPr>
+        <w:spacing w:before="0"/>
+        <w:rPr>
+          <w:rFonts w:ascii="Arial" w:hAnsi="Arial" w:cs="Arial"/>
+        </w:rPr>
+      </w:pPr>
+      <w:r>
+        <w:rPr>
+          <w:rFonts w:ascii="Arial" w:hAnsi="Arial" w:cs="Arial"/>
+        </w:rPr>
+        <w:t>Video 2</w:t>
+      </w:r>
+      <w:r>
+        <w:rPr>
+          <w:rFonts w:ascii="Arial" w:hAnsi="Arial" w:cs="Arial"/>
+        </w:rPr>
         <w:t xml:space="preserve"> </w:t>
       </w:r>
       <w:r>
@@ -2496,31 +2662,17 @@
         </w:rPr>
         <w:t xml:space="preserve"> </w:t>
       </w:r>
-      <w:proofErr w:type="spellStart"/>
-      <w:r>
-        <w:rPr>
-          <w:rFonts w:ascii="Arial" w:hAnsi="Arial" w:cs="Arial"/>
-        </w:rPr>
-        <w:t>I</w:t>
-      </w:r>
-      <w:r>
-        <w:rPr>
-          <w:rFonts w:ascii="Arial" w:hAnsi="Arial" w:cs="Arial"/>
-        </w:rPr>
-        <w:t>E</w:t>
-      </w:r>
-      <w:r>
-        <w:rPr>
-          <w:rFonts w:ascii="Arial" w:hAnsi="Arial" w:cs="Arial"/>
-        </w:rPr>
-        <w:t>numerable</w:t>
-      </w:r>
-      <w:proofErr w:type="spellEnd"/>
-      <w:r>
-        <w:rPr>
-          <w:rFonts w:ascii="Arial" w:hAnsi="Arial" w:cs="Arial"/>
-        </w:rPr>
-        <w:t xml:space="preserve"> Explained and Usage</w:t>
+      <w:r>
+        <w:rPr>
+          <w:rFonts w:ascii="Arial" w:hAnsi="Arial" w:cs="Arial"/>
+        </w:rPr>
+        <w:t xml:space="preserve">How to use </w:t>
+      </w:r>
+      <w:r>
+        <w:rPr>
+          <w:rFonts w:ascii="Arial" w:hAnsi="Arial" w:cs="Arial"/>
+        </w:rPr>
+        <w:t>Scaffolding</w:t>
       </w:r>
     </w:p>
     <w:p>
@@ -2538,51 +2690,205 @@
         <w:rPr>
           <w:rFonts w:ascii="Arial" w:hAnsi="Arial" w:cs="Arial"/>
         </w:rPr>
-        <w:t>Video 2</w:t>
-      </w:r>
-      <w:r>
-        <w:rPr>
-          <w:rFonts w:ascii="Arial" w:hAnsi="Arial" w:cs="Arial"/>
+        <w:t>Video 3</w:t>
+      </w:r>
+      <w:r>
+        <w:rPr>
+          <w:rFonts w:ascii="Arial" w:hAnsi="Arial" w:cs="Arial"/>
+        </w:rPr>
+        <w:t xml:space="preserve"> – </w:t>
+      </w:r>
+      <w:r>
+        <w:rPr>
+          <w:rFonts w:ascii="Arial" w:hAnsi="Arial" w:cs="Arial"/>
+        </w:rPr>
+        <w:t xml:space="preserve">Implementing the </w:t>
+      </w:r>
+      <w:r>
+        <w:rPr>
+          <w:rFonts w:ascii="Arial" w:hAnsi="Arial" w:cs="Arial"/>
+        </w:rPr>
+        <w:t>Repository Pattern</w:t>
+      </w:r>
+    </w:p>
+    <w:p>
+      <w:pPr>
+        <w:numPr>
+          <w:ilvl w:val="0"/>
+          <w:numId w:val="10"/>
+        </w:numPr>
+        <w:spacing w:before="0"/>
+        <w:rPr>
+          <w:rFonts w:ascii="Arial" w:hAnsi="Arial" w:cs="Arial"/>
+        </w:rPr>
+      </w:pPr>
+      <w:r>
+        <w:rPr>
+          <w:rFonts w:ascii="Arial" w:hAnsi="Arial" w:cs="Arial"/>
+        </w:rPr>
+        <w:t xml:space="preserve">Video 4 – </w:t>
+      </w:r>
+      <w:r>
+        <w:rPr>
+          <w:rFonts w:ascii="Arial" w:hAnsi="Arial" w:cs="Arial"/>
+        </w:rPr>
+        <w:t xml:space="preserve">Implementing the </w:t>
+      </w:r>
+      <w:r>
+        <w:rPr>
+          <w:rFonts w:ascii="Arial" w:hAnsi="Arial" w:cs="Arial"/>
+        </w:rPr>
+        <w:t>Unit Of Work Pattern</w:t>
+      </w:r>
+    </w:p>
+    <w:p>
+      <w:pPr>
+        <w:numPr>
+          <w:ilvl w:val="0"/>
+          <w:numId w:val="10"/>
+        </w:numPr>
+        <w:spacing w:before="0"/>
+        <w:rPr>
+          <w:rFonts w:ascii="Arial" w:hAnsi="Arial" w:cs="Arial"/>
+        </w:rPr>
+      </w:pPr>
+      <w:r>
+        <w:rPr>
+          <w:rFonts w:ascii="Arial" w:hAnsi="Arial" w:cs="Arial"/>
+        </w:rPr>
+        <w:t xml:space="preserve">Video </w:t>
+      </w:r>
+      <w:r>
+        <w:rPr>
+          <w:rFonts w:ascii="Arial" w:hAnsi="Arial" w:cs="Arial"/>
+        </w:rPr>
+        <w:t>6</w:t>
+      </w:r>
+      <w:r>
+        <w:rPr>
+          <w:rFonts w:ascii="Arial" w:hAnsi="Arial" w:cs="Arial"/>
+        </w:rPr>
+        <w:t xml:space="preserve"> – Search &amp; Paged Results</w:t>
+      </w:r>
+    </w:p>
+    <w:p>
+      <w:pPr>
+        <w:numPr>
+          <w:ilvl w:val="0"/>
+          <w:numId w:val="10"/>
+        </w:numPr>
+        <w:spacing w:before="0"/>
+        <w:rPr>
+          <w:rFonts w:ascii="Arial" w:hAnsi="Arial" w:cs="Arial"/>
+        </w:rPr>
+      </w:pPr>
+      <w:r>
+        <w:rPr>
+          <w:rFonts w:ascii="Arial" w:hAnsi="Arial" w:cs="Arial"/>
+        </w:rPr>
+        <w:t xml:space="preserve">Video </w:t>
+      </w:r>
+      <w:r>
+        <w:rPr>
+          <w:rFonts w:ascii="Arial" w:hAnsi="Arial" w:cs="Arial"/>
+        </w:rPr>
+        <w:t>7</w:t>
+      </w:r>
+      <w:r>
+        <w:rPr>
+          <w:rFonts w:ascii="Arial" w:hAnsi="Arial" w:cs="Arial"/>
+        </w:rPr>
+        <w:t xml:space="preserve"> – Raw SQL</w:t>
+      </w:r>
+    </w:p>
+    <w:p>
+      <w:pPr>
+        <w:spacing w:before="0"/>
+        <w:rPr>
+          <w:rFonts w:ascii="Arial" w:hAnsi="Arial" w:cs="Arial"/>
+        </w:rPr>
+      </w:pPr>
+    </w:p>
+    <w:p>
+      <w:pPr>
+        <w:pStyle w:val="Heading3"/>
+        <w:rPr>
+          <w:rFonts w:ascii="Arial" w:eastAsia="Roboto" w:hAnsi="Arial" w:cs="Arial"/>
+          <w:b/>
+          <w:bCs/>
+        </w:rPr>
+      </w:pPr>
+      <w:r>
+        <w:rPr>
+          <w:rFonts w:ascii="Arial" w:eastAsia="Roboto" w:hAnsi="Arial" w:cs="Arial"/>
+          <w:b/>
+          <w:bCs/>
+        </w:rPr>
+        <w:t xml:space="preserve">SECTION </w:t>
+      </w:r>
+      <w:r>
+        <w:rPr>
+          <w:rFonts w:ascii="Arial" w:hAnsi="Arial" w:cs="Arial"/>
+          <w:b/>
+          <w:bCs/>
+        </w:rPr>
+        <w:t>SEVEN</w:t>
+      </w:r>
+      <w:r>
+        <w:rPr>
+          <w:rFonts w:ascii="Arial" w:hAnsi="Arial" w:cs="Arial"/>
+          <w:b/>
+          <w:bCs/>
         </w:rPr>
         <w:t xml:space="preserve"> </w:t>
       </w:r>
       <w:r>
         <w:rPr>
-          <w:rFonts w:ascii="Arial" w:hAnsi="Arial" w:cs="Arial"/>
+          <w:rFonts w:ascii="Arial" w:eastAsia="Roboto" w:hAnsi="Arial" w:cs="Arial"/>
+          <w:b/>
+          <w:bCs/>
         </w:rPr>
         <w:t>–</w:t>
       </w:r>
       <w:r>
         <w:rPr>
-          <w:rFonts w:ascii="Arial" w:hAnsi="Arial" w:cs="Arial"/>
+          <w:rFonts w:ascii="Arial" w:eastAsia="Roboto" w:hAnsi="Arial" w:cs="Arial"/>
+          <w:b/>
+          <w:bCs/>
         </w:rPr>
         <w:t xml:space="preserve"> </w:t>
       </w:r>
-      <w:proofErr w:type="spellStart"/>
-      <w:r>
-        <w:rPr>
-          <w:rFonts w:ascii="Arial" w:hAnsi="Arial" w:cs="Arial"/>
-        </w:rPr>
-        <w:t>I</w:t>
-      </w:r>
-      <w:r>
-        <w:rPr>
-          <w:rFonts w:ascii="Arial" w:hAnsi="Arial" w:cs="Arial"/>
-        </w:rPr>
-        <w:t>Q</w:t>
-      </w:r>
-      <w:r>
-        <w:rPr>
-          <w:rFonts w:ascii="Arial" w:hAnsi="Arial" w:cs="Arial"/>
-        </w:rPr>
-        <w:t>ueryable</w:t>
-      </w:r>
-      <w:proofErr w:type="spellEnd"/>
-      <w:r>
-        <w:rPr>
-          <w:rFonts w:ascii="Arial" w:hAnsi="Arial" w:cs="Arial"/>
-        </w:rPr>
-        <w:t xml:space="preserve"> Explained and Usage</w:t>
+      <w:r>
+        <w:rPr>
+          <w:rFonts w:ascii="Arial" w:hAnsi="Arial" w:cs="Arial"/>
+          <w:b/>
+          <w:bCs/>
+        </w:rPr>
+        <w:t>Securing your Applications &amp; Data</w:t>
+      </w:r>
+      <w:r>
+        <w:rPr>
+          <w:rFonts w:ascii="Arial" w:eastAsia="Roboto" w:hAnsi="Arial" w:cs="Arial"/>
+          <w:b/>
+          <w:bCs/>
+        </w:rPr>
+        <w:t xml:space="preserve"> (~</w:t>
+      </w:r>
+      <w:r>
+        <w:rPr>
+          <w:rFonts w:ascii="Arial" w:eastAsia="Roboto" w:hAnsi="Arial" w:cs="Arial"/>
+          <w:b/>
+          <w:bCs/>
+        </w:rPr>
+        <w:t>3</w:t>
+      </w:r>
+      <w:r>
+        <w:rPr>
+          <w:rFonts w:ascii="Arial" w:eastAsia="Roboto" w:hAnsi="Arial" w:cs="Arial"/>
+          <w:b/>
+          <w:bCs/>
+        </w:rPr>
+        <w:t>0 Minutes)</w:t>
       </w:r>
     </w:p>
     <w:p>
@@ -2600,13 +2906,13 @@
         <w:rPr>
           <w:rFonts w:ascii="Arial" w:hAnsi="Arial" w:cs="Arial"/>
         </w:rPr>
-        <w:t>Video 3</w:t>
-      </w:r>
-      <w:r>
-        <w:rPr>
-          <w:rFonts w:ascii="Arial" w:hAnsi="Arial" w:cs="Arial"/>
-        </w:rPr>
-        <w:t xml:space="preserve"> – Read Related Data</w:t>
+        <w:t xml:space="preserve">Video </w:t>
+      </w:r>
+      <w:r>
+        <w:rPr>
+          <w:rFonts w:ascii="Arial" w:hAnsi="Arial" w:cs="Arial"/>
+        </w:rPr>
+        <w:t>1 – How to use Cryptography</w:t>
       </w:r>
     </w:p>
     <w:p>
@@ -2624,133 +2930,25 @@
         <w:rPr>
           <w:rFonts w:ascii="Arial" w:hAnsi="Arial" w:cs="Arial"/>
         </w:rPr>
-        <w:t>Video 4</w:t>
-      </w:r>
-      <w:r>
-        <w:rPr>
-          <w:rFonts w:ascii="Arial" w:hAnsi="Arial" w:cs="Arial"/>
-        </w:rPr>
-        <w:t xml:space="preserve"> – Boundary Bleed / Layer</w:t>
-      </w:r>
-    </w:p>
-    <w:p>
-      <w:pPr>
+        <w:t>Video 2 – Implementing Role Based Security</w:t>
+      </w:r>
+    </w:p>
+    <w:p>
+      <w:pPr>
+        <w:numPr>
+          <w:ilvl w:val="0"/>
+          <w:numId w:val="10"/>
+        </w:numPr>
         <w:spacing w:before="0"/>
         <w:rPr>
           <w:rFonts w:ascii="Arial" w:hAnsi="Arial" w:cs="Arial"/>
-          <w:color w:val="FF0000"/>
-        </w:rPr>
-      </w:pPr>
-    </w:p>
-    <w:p>
-      <w:pPr>
-        <w:pStyle w:val="Heading3"/>
-        <w:rPr>
-          <w:rFonts w:ascii="Arial" w:eastAsia="Roboto" w:hAnsi="Arial" w:cs="Arial"/>
-          <w:b/>
-          <w:bCs/>
-        </w:rPr>
-      </w:pPr>
-      <w:r>
-        <w:rPr>
-          <w:rFonts w:ascii="Arial" w:eastAsia="Roboto" w:hAnsi="Arial" w:cs="Arial"/>
-          <w:b/>
-          <w:bCs/>
-        </w:rPr>
-        <w:t xml:space="preserve">SECTION </w:t>
-      </w:r>
-      <w:r>
-        <w:rPr>
-          <w:rFonts w:ascii="Arial" w:eastAsia="Roboto" w:hAnsi="Arial" w:cs="Arial"/>
-          <w:b/>
-          <w:bCs/>
-        </w:rPr>
-        <w:t>SIX</w:t>
-      </w:r>
-      <w:r>
-        <w:rPr>
-          <w:rFonts w:ascii="Arial" w:eastAsia="Roboto" w:hAnsi="Arial" w:cs="Arial"/>
-          <w:b/>
-          <w:bCs/>
-        </w:rPr>
-        <w:t xml:space="preserve"> </w:t>
-      </w:r>
-      <w:r>
-        <w:rPr>
-          <w:rFonts w:ascii="Arial" w:eastAsia="Roboto" w:hAnsi="Arial" w:cs="Arial"/>
-          <w:b/>
-          <w:bCs/>
-        </w:rPr>
-        <w:t>–</w:t>
-      </w:r>
-      <w:r>
-        <w:rPr>
-          <w:rFonts w:ascii="Arial" w:eastAsia="Roboto" w:hAnsi="Arial" w:cs="Arial"/>
-          <w:b/>
-          <w:bCs/>
-        </w:rPr>
-        <w:t xml:space="preserve"> </w:t>
-      </w:r>
-      <w:r>
-        <w:rPr>
-          <w:rFonts w:ascii="Arial" w:eastAsia="Roboto" w:hAnsi="Arial" w:cs="Arial"/>
-          <w:b/>
-          <w:bCs/>
-        </w:rPr>
-        <w:t xml:space="preserve">Advanced </w:t>
-      </w:r>
-      <w:r>
-        <w:rPr>
-          <w:rFonts w:ascii="Arial" w:eastAsia="Roboto" w:hAnsi="Arial" w:cs="Arial"/>
-          <w:b/>
-          <w:bCs/>
-        </w:rPr>
-        <w:t xml:space="preserve">Framework </w:t>
-      </w:r>
-      <w:r>
-        <w:rPr>
-          <w:rFonts w:ascii="Arial" w:eastAsia="Roboto" w:hAnsi="Arial" w:cs="Arial"/>
-          <w:b/>
-          <w:bCs/>
-        </w:rPr>
-        <w:t>Concepts</w:t>
-      </w:r>
-      <w:r>
-        <w:rPr>
-          <w:rFonts w:ascii="Arial" w:eastAsia="Roboto" w:hAnsi="Arial" w:cs="Arial"/>
-          <w:b/>
-          <w:bCs/>
-        </w:rPr>
-        <w:t xml:space="preserve"> </w:t>
-      </w:r>
-      <w:r>
-        <w:rPr>
-          <w:rFonts w:ascii="Arial" w:eastAsia="Roboto" w:hAnsi="Arial" w:cs="Arial"/>
-          <w:b/>
-          <w:bCs/>
-        </w:rPr>
-        <w:t>(~</w:t>
-      </w:r>
-      <w:r>
-        <w:rPr>
-          <w:rFonts w:ascii="Arial" w:eastAsia="Roboto" w:hAnsi="Arial" w:cs="Arial"/>
-          <w:b/>
-          <w:bCs/>
-        </w:rPr>
-        <w:t>6</w:t>
-      </w:r>
-      <w:r>
-        <w:rPr>
-          <w:rFonts w:ascii="Arial" w:eastAsia="Roboto" w:hAnsi="Arial" w:cs="Arial"/>
-          <w:b/>
-          <w:bCs/>
-        </w:rPr>
-        <w:t>0 Minutes)</w:t>
-      </w:r>
-    </w:p>
-    <w:p>
-      <w:r>
-        <w:t>Learn Advanced concepts for scaling, automation, security, and code optimization.</w:t>
+        </w:rPr>
+      </w:pPr>
+      <w:r>
+        <w:rPr>
+          <w:rFonts w:ascii="Arial" w:hAnsi="Arial" w:cs="Arial"/>
+        </w:rPr>
+        <w:t>Video 3 – Code Signing &amp; Code Access</w:t>
       </w:r>
     </w:p>
     <w:p>
@@ -2768,395 +2966,7 @@
         <w:rPr>
           <w:rFonts w:ascii="Arial" w:hAnsi="Arial" w:cs="Arial"/>
         </w:rPr>
-        <w:t>Video 1</w:t>
-      </w:r>
-      <w:r>
-        <w:rPr>
-          <w:rFonts w:ascii="Arial" w:hAnsi="Arial" w:cs="Arial"/>
-        </w:rPr>
-        <w:t xml:space="preserve"> – </w:t>
-      </w:r>
-      <w:r>
-        <w:rPr>
-          <w:rFonts w:ascii="Arial" w:hAnsi="Arial" w:cs="Arial"/>
-        </w:rPr>
-        <w:t xml:space="preserve">Accessing </w:t>
-      </w:r>
-      <w:r>
-        <w:rPr>
-          <w:rFonts w:ascii="Arial" w:hAnsi="Arial" w:cs="Arial"/>
-        </w:rPr>
-        <w:t>SQL Views</w:t>
-      </w:r>
-    </w:p>
-    <w:p>
-      <w:pPr>
-        <w:numPr>
-          <w:ilvl w:val="0"/>
-          <w:numId w:val="10"/>
-        </w:numPr>
-        <w:spacing w:before="0"/>
-        <w:rPr>
-          <w:rFonts w:ascii="Arial" w:hAnsi="Arial" w:cs="Arial"/>
-        </w:rPr>
-      </w:pPr>
-      <w:r>
-        <w:rPr>
-          <w:rFonts w:ascii="Arial" w:hAnsi="Arial" w:cs="Arial"/>
-        </w:rPr>
-        <w:t>Video 2</w:t>
-      </w:r>
-      <w:r>
-        <w:rPr>
-          <w:rFonts w:ascii="Arial" w:hAnsi="Arial" w:cs="Arial"/>
-        </w:rPr>
-        <w:t xml:space="preserve"> </w:t>
-      </w:r>
-      <w:r>
-        <w:rPr>
-          <w:rFonts w:ascii="Arial" w:hAnsi="Arial" w:cs="Arial"/>
-        </w:rPr>
-        <w:t>–</w:t>
-      </w:r>
-      <w:r>
-        <w:rPr>
-          <w:rFonts w:ascii="Arial" w:hAnsi="Arial" w:cs="Arial"/>
-        </w:rPr>
-        <w:t xml:space="preserve"> </w:t>
-      </w:r>
-      <w:r>
-        <w:rPr>
-          <w:rFonts w:ascii="Arial" w:hAnsi="Arial" w:cs="Arial"/>
-        </w:rPr>
-        <w:t xml:space="preserve">How to use </w:t>
-      </w:r>
-      <w:r>
-        <w:rPr>
-          <w:rFonts w:ascii="Arial" w:hAnsi="Arial" w:cs="Arial"/>
-        </w:rPr>
-        <w:t>Scaffolding</w:t>
-      </w:r>
-    </w:p>
-    <w:p>
-      <w:pPr>
-        <w:numPr>
-          <w:ilvl w:val="0"/>
-          <w:numId w:val="10"/>
-        </w:numPr>
-        <w:spacing w:before="0"/>
-        <w:rPr>
-          <w:rFonts w:ascii="Arial" w:hAnsi="Arial" w:cs="Arial"/>
-        </w:rPr>
-      </w:pPr>
-      <w:r>
-        <w:rPr>
-          <w:rFonts w:ascii="Arial" w:hAnsi="Arial" w:cs="Arial"/>
-        </w:rPr>
-        <w:t>Video 3</w:t>
-      </w:r>
-      <w:r>
-        <w:rPr>
-          <w:rFonts w:ascii="Arial" w:hAnsi="Arial" w:cs="Arial"/>
-        </w:rPr>
-        <w:t xml:space="preserve"> – </w:t>
-      </w:r>
-      <w:r>
-        <w:rPr>
-          <w:rFonts w:ascii="Arial" w:hAnsi="Arial" w:cs="Arial"/>
-        </w:rPr>
-        <w:t xml:space="preserve">Implementing the </w:t>
-      </w:r>
-      <w:r>
-        <w:rPr>
-          <w:rFonts w:ascii="Arial" w:hAnsi="Arial" w:cs="Arial"/>
-        </w:rPr>
-        <w:t>Repository Pattern</w:t>
-      </w:r>
-    </w:p>
-    <w:p>
-      <w:pPr>
-        <w:numPr>
-          <w:ilvl w:val="0"/>
-          <w:numId w:val="10"/>
-        </w:numPr>
-        <w:spacing w:before="0"/>
-        <w:rPr>
-          <w:rFonts w:ascii="Arial" w:hAnsi="Arial" w:cs="Arial"/>
-        </w:rPr>
-      </w:pPr>
-      <w:r>
-        <w:rPr>
-          <w:rFonts w:ascii="Arial" w:hAnsi="Arial" w:cs="Arial"/>
-        </w:rPr>
-        <w:t xml:space="preserve">Video 4 – </w:t>
-      </w:r>
-      <w:r>
-        <w:rPr>
-          <w:rFonts w:ascii="Arial" w:hAnsi="Arial" w:cs="Arial"/>
-        </w:rPr>
-        <w:t xml:space="preserve">Implementing the </w:t>
-      </w:r>
-      <w:r>
-        <w:rPr>
-          <w:rFonts w:ascii="Arial" w:hAnsi="Arial" w:cs="Arial"/>
-        </w:rPr>
-        <w:t xml:space="preserve">Unit </w:t>
-      </w:r>
-      <w:proofErr w:type="gramStart"/>
-      <w:r>
-        <w:rPr>
-          <w:rFonts w:ascii="Arial" w:hAnsi="Arial" w:cs="Arial"/>
-        </w:rPr>
-        <w:t>Of</w:t>
-      </w:r>
-      <w:proofErr w:type="gramEnd"/>
-      <w:r>
-        <w:rPr>
-          <w:rFonts w:ascii="Arial" w:hAnsi="Arial" w:cs="Arial"/>
-        </w:rPr>
-        <w:t xml:space="preserve"> Work Pattern</w:t>
-      </w:r>
-    </w:p>
-    <w:p>
-      <w:pPr>
-        <w:numPr>
-          <w:ilvl w:val="0"/>
-          <w:numId w:val="10"/>
-        </w:numPr>
-        <w:spacing w:before="0"/>
-        <w:rPr>
-          <w:rFonts w:ascii="Arial" w:hAnsi="Arial" w:cs="Arial"/>
-        </w:rPr>
-      </w:pPr>
-      <w:r>
-        <w:rPr>
-          <w:rFonts w:ascii="Arial" w:hAnsi="Arial" w:cs="Arial"/>
-        </w:rPr>
-        <w:t xml:space="preserve">Video </w:t>
-      </w:r>
-      <w:r>
-        <w:rPr>
-          <w:rFonts w:ascii="Arial" w:hAnsi="Arial" w:cs="Arial"/>
-        </w:rPr>
-        <w:t>6</w:t>
-      </w:r>
-      <w:r>
-        <w:rPr>
-          <w:rFonts w:ascii="Arial" w:hAnsi="Arial" w:cs="Arial"/>
-        </w:rPr>
-        <w:t xml:space="preserve"> – Search &amp; Paged Results</w:t>
-      </w:r>
-    </w:p>
-    <w:p>
-      <w:pPr>
-        <w:numPr>
-          <w:ilvl w:val="0"/>
-          <w:numId w:val="10"/>
-        </w:numPr>
-        <w:spacing w:before="0"/>
-        <w:rPr>
-          <w:rFonts w:ascii="Arial" w:hAnsi="Arial" w:cs="Arial"/>
-        </w:rPr>
-      </w:pPr>
-      <w:r>
-        <w:rPr>
-          <w:rFonts w:ascii="Arial" w:hAnsi="Arial" w:cs="Arial"/>
-        </w:rPr>
-        <w:t xml:space="preserve">Video </w:t>
-      </w:r>
-      <w:r>
-        <w:rPr>
-          <w:rFonts w:ascii="Arial" w:hAnsi="Arial" w:cs="Arial"/>
-        </w:rPr>
-        <w:t>7</w:t>
-      </w:r>
-      <w:r>
-        <w:rPr>
-          <w:rFonts w:ascii="Arial" w:hAnsi="Arial" w:cs="Arial"/>
-        </w:rPr>
-        <w:t xml:space="preserve"> – Raw SQL</w:t>
-      </w:r>
-    </w:p>
-    <w:p>
-      <w:pPr>
-        <w:spacing w:before="0"/>
-        <w:rPr>
-          <w:rFonts w:ascii="Arial" w:hAnsi="Arial" w:cs="Arial"/>
-        </w:rPr>
-      </w:pPr>
-    </w:p>
-    <w:p>
-      <w:pPr>
-        <w:pStyle w:val="Heading3"/>
-        <w:rPr>
-          <w:rFonts w:ascii="Arial" w:eastAsia="Roboto" w:hAnsi="Arial" w:cs="Arial"/>
-          <w:b/>
-          <w:bCs/>
-        </w:rPr>
-      </w:pPr>
-      <w:r>
-        <w:rPr>
-          <w:rFonts w:ascii="Arial" w:eastAsia="Roboto" w:hAnsi="Arial" w:cs="Arial"/>
-          <w:b/>
-          <w:bCs/>
-        </w:rPr>
-        <w:t xml:space="preserve">SECTION </w:t>
-      </w:r>
-      <w:r>
-        <w:rPr>
-          <w:rFonts w:ascii="Arial" w:hAnsi="Arial" w:cs="Arial"/>
-          <w:b/>
-          <w:bCs/>
-        </w:rPr>
-        <w:t>SEVEN</w:t>
-      </w:r>
-      <w:r>
-        <w:rPr>
-          <w:rFonts w:ascii="Arial" w:hAnsi="Arial" w:cs="Arial"/>
-          <w:b/>
-          <w:bCs/>
-        </w:rPr>
-        <w:t xml:space="preserve"> </w:t>
-      </w:r>
-      <w:r>
-        <w:rPr>
-          <w:rFonts w:ascii="Arial" w:eastAsia="Roboto" w:hAnsi="Arial" w:cs="Arial"/>
-          <w:b/>
-          <w:bCs/>
-        </w:rPr>
-        <w:t>–</w:t>
-      </w:r>
-      <w:r>
-        <w:rPr>
-          <w:rFonts w:ascii="Arial" w:eastAsia="Roboto" w:hAnsi="Arial" w:cs="Arial"/>
-          <w:b/>
-          <w:bCs/>
-        </w:rPr>
-        <w:t xml:space="preserve"> </w:t>
-      </w:r>
-      <w:r>
-        <w:rPr>
-          <w:rFonts w:ascii="Arial" w:hAnsi="Arial" w:cs="Arial"/>
-          <w:b/>
-          <w:bCs/>
-        </w:rPr>
-        <w:t>Securing your Applications &amp; Data</w:t>
-      </w:r>
-      <w:r>
-        <w:rPr>
-          <w:rFonts w:ascii="Arial" w:eastAsia="Roboto" w:hAnsi="Arial" w:cs="Arial"/>
-          <w:b/>
-          <w:bCs/>
-        </w:rPr>
-        <w:t xml:space="preserve"> (~</w:t>
-      </w:r>
-      <w:r>
-        <w:rPr>
-          <w:rFonts w:ascii="Arial" w:eastAsia="Roboto" w:hAnsi="Arial" w:cs="Arial"/>
-          <w:b/>
-          <w:bCs/>
-        </w:rPr>
-        <w:t>3</w:t>
-      </w:r>
-      <w:r>
-        <w:rPr>
-          <w:rFonts w:ascii="Arial" w:eastAsia="Roboto" w:hAnsi="Arial" w:cs="Arial"/>
-          <w:b/>
-          <w:bCs/>
-        </w:rPr>
-        <w:t>0 Minutes)</w:t>
-      </w:r>
-    </w:p>
-    <w:p>
-      <w:pPr>
-        <w:numPr>
-          <w:ilvl w:val="0"/>
-          <w:numId w:val="10"/>
-        </w:numPr>
-        <w:spacing w:before="0"/>
-        <w:rPr>
-          <w:rFonts w:ascii="Arial" w:hAnsi="Arial" w:cs="Arial"/>
-        </w:rPr>
-      </w:pPr>
-      <w:r>
-        <w:rPr>
-          <w:rFonts w:ascii="Arial" w:hAnsi="Arial" w:cs="Arial"/>
-        </w:rPr>
-        <w:t xml:space="preserve">Video </w:t>
-      </w:r>
-      <w:r>
-        <w:rPr>
-          <w:rFonts w:ascii="Arial" w:hAnsi="Arial" w:cs="Arial"/>
-        </w:rPr>
-        <w:t>1 – How to use Cryptography</w:t>
-      </w:r>
-    </w:p>
-    <w:p>
-      <w:pPr>
-        <w:numPr>
-          <w:ilvl w:val="0"/>
-          <w:numId w:val="10"/>
-        </w:numPr>
-        <w:spacing w:before="0"/>
-        <w:rPr>
-          <w:rFonts w:ascii="Arial" w:hAnsi="Arial" w:cs="Arial"/>
-        </w:rPr>
-      </w:pPr>
-      <w:r>
-        <w:rPr>
-          <w:rFonts w:ascii="Arial" w:hAnsi="Arial" w:cs="Arial"/>
-        </w:rPr>
-        <w:t>Video 2 – Implementing Role Based Security</w:t>
-      </w:r>
-    </w:p>
-    <w:p>
-      <w:pPr>
-        <w:numPr>
-          <w:ilvl w:val="0"/>
-          <w:numId w:val="10"/>
-        </w:numPr>
-        <w:spacing w:before="0"/>
-        <w:rPr>
-          <w:rFonts w:ascii="Arial" w:hAnsi="Arial" w:cs="Arial"/>
-        </w:rPr>
-      </w:pPr>
-      <w:r>
-        <w:rPr>
-          <w:rFonts w:ascii="Arial" w:hAnsi="Arial" w:cs="Arial"/>
-        </w:rPr>
-        <w:t>Video 3 – Code Signing &amp; Code Access</w:t>
-      </w:r>
-    </w:p>
-    <w:p>
-      <w:pPr>
-        <w:numPr>
-          <w:ilvl w:val="0"/>
-          <w:numId w:val="10"/>
-        </w:numPr>
-        <w:spacing w:before="0"/>
-        <w:rPr>
-          <w:rFonts w:ascii="Arial" w:hAnsi="Arial" w:cs="Arial"/>
-        </w:rPr>
-      </w:pPr>
-      <w:r>
-        <w:rPr>
-          <w:rFonts w:ascii="Arial" w:hAnsi="Arial" w:cs="Arial"/>
-        </w:rPr>
-        <w:t xml:space="preserve">Video 4 – Built </w:t>
-      </w:r>
-      <w:proofErr w:type="gramStart"/>
-      <w:r>
-        <w:rPr>
-          <w:rFonts w:ascii="Arial" w:hAnsi="Arial" w:cs="Arial"/>
-        </w:rPr>
-        <w:t>In</w:t>
-      </w:r>
-      <w:proofErr w:type="gramEnd"/>
-      <w:r>
-        <w:rPr>
-          <w:rFonts w:ascii="Arial" w:hAnsi="Arial" w:cs="Arial"/>
-        </w:rPr>
-        <w:t xml:space="preserve"> Identity Providers</w:t>
+        <w:t>Video 4 – Built In Identity Providers</w:t>
       </w:r>
     </w:p>
     <w:p>

</xml_diff>

<commit_message>
End of Section 5 Video 4
</commit_message>
<xml_diff>
--- a/.Net 6 Entity Framework Outline.docx
+++ b/.Net 6 Entity Framework Outline.docx
@@ -14,6 +14,7 @@
           <w:szCs w:val="60"/>
         </w:rPr>
       </w:pPr>
+      <w:proofErr w:type="spellStart"/>
       <w:r>
         <w:rPr>
           <w:rFonts w:ascii="Arial" w:hAnsi="Arial" w:cs="Arial"/>
@@ -21,7 +22,35 @@
           <w:sz w:val="60"/>
           <w:szCs w:val="60"/>
         </w:rPr>
-        <w:t>Course Outline</w:t>
+        <w:t>L</w:t>
+      </w:r>
+      <w:r>
+        <w:rPr>
+          <w:rFonts w:ascii="Arial" w:hAnsi="Arial" w:cs="Arial"/>
+          <w:b/>
+          <w:sz w:val="60"/>
+          <w:szCs w:val="60"/>
+        </w:rPr>
+        <w:t>P</w:t>
+      </w:r>
+      <w:r>
+        <w:rPr>
+          <w:rFonts w:ascii="Arial" w:hAnsi="Arial" w:cs="Arial"/>
+          <w:b/>
+          <w:sz w:val="60"/>
+          <w:szCs w:val="60"/>
+        </w:rPr>
+        <w:t>ourse</w:t>
+      </w:r>
+      <w:proofErr w:type="spellEnd"/>
+      <w:r>
+        <w:rPr>
+          <w:rFonts w:ascii="Arial" w:hAnsi="Arial" w:cs="Arial"/>
+          <w:b/>
+          <w:sz w:val="60"/>
+          <w:szCs w:val="60"/>
+        </w:rPr>
+        <w:t xml:space="preserve"> Outline</w:t>
       </w:r>
     </w:p>
     <w:p>
@@ -311,6 +340,7 @@
         </w:rPr>
         <w:t xml:space="preserve">you through each aspect of the Entity Framework in .net CORE 6, from the fundamentals such as keeping models in synch as they evolve through Migrations and code automation and clarity through Data Annotations will be explained.  We will dive deep into the Fluent API and how to use the </w:t>
       </w:r>
+      <w:proofErr w:type="spellStart"/>
       <w:r>
         <w:rPr>
           <w:rFonts w:ascii="Arial" w:hAnsi="Arial" w:cs="Arial"/>
@@ -319,12 +349,14 @@
         </w:rPr>
         <w:t>ModelBuilder</w:t>
       </w:r>
+      <w:proofErr w:type="spellEnd"/>
       <w:r>
         <w:rPr>
           <w:rFonts w:ascii="Arial" w:hAnsi="Arial" w:cs="Arial"/>
         </w:rPr>
         <w:t xml:space="preserve"> class.  You will learn the fundamental CRUD operations and understand the usage of the </w:t>
       </w:r>
+      <w:proofErr w:type="spellStart"/>
       <w:r>
         <w:rPr>
           <w:rFonts w:ascii="Arial" w:hAnsi="Arial" w:cs="Arial"/>
@@ -333,12 +365,14 @@
         </w:rPr>
         <w:t>DbContext</w:t>
       </w:r>
+      <w:proofErr w:type="spellEnd"/>
       <w:r>
         <w:rPr>
           <w:rFonts w:ascii="Arial" w:hAnsi="Arial" w:cs="Arial"/>
         </w:rPr>
         <w:t xml:space="preserve">, and dive deep into </w:t>
       </w:r>
+      <w:proofErr w:type="spellStart"/>
       <w:r>
         <w:rPr>
           <w:rFonts w:ascii="Arial" w:hAnsi="Arial" w:cs="Arial"/>
@@ -347,12 +381,14 @@
         </w:rPr>
         <w:t>IQuerable</w:t>
       </w:r>
+      <w:proofErr w:type="spellEnd"/>
       <w:r>
         <w:rPr>
           <w:rFonts w:ascii="Arial" w:hAnsi="Arial" w:cs="Arial"/>
         </w:rPr>
         <w:t xml:space="preserve"> and </w:t>
       </w:r>
+      <w:proofErr w:type="spellStart"/>
       <w:r>
         <w:rPr>
           <w:rFonts w:ascii="Arial" w:hAnsi="Arial" w:cs="Arial"/>
@@ -361,6 +397,7 @@
         </w:rPr>
         <w:t>IEnumerable</w:t>
       </w:r>
+      <w:proofErr w:type="spellEnd"/>
       <w:r>
         <w:rPr>
           <w:rFonts w:ascii="Arial" w:hAnsi="Arial" w:cs="Arial"/>
@@ -385,7 +422,21 @@
         <w:rPr>
           <w:rFonts w:ascii="Arial" w:hAnsi="Arial" w:cs="Arial"/>
         </w:rPr>
-        <w:t>using the Repository and Unit Of Work Pattern to optimize code and improve quality and consistency.  You will learn how to do pagination that will improve application performance, and execute raw SQL and handle the results.</w:t>
+        <w:t xml:space="preserve">using the Repository and Unit </w:t>
+      </w:r>
+      <w:proofErr w:type="gramStart"/>
+      <w:r>
+        <w:rPr>
+          <w:rFonts w:ascii="Arial" w:hAnsi="Arial" w:cs="Arial"/>
+        </w:rPr>
+        <w:t>Of</w:t>
+      </w:r>
+      <w:proofErr w:type="gramEnd"/>
+      <w:r>
+        <w:rPr>
+          <w:rFonts w:ascii="Arial" w:hAnsi="Arial" w:cs="Arial"/>
+        </w:rPr>
+        <w:t xml:space="preserve"> Work Pattern to optimize code and improve quality and consistency.  You will learn how to do pagination that will improve application performance, and execute raw SQL and handle the results.</w:t>
       </w:r>
     </w:p>
     <w:p>
@@ -567,8 +618,17 @@
           <w:rFonts w:ascii="Arial" w:eastAsia="Roboto" w:hAnsi="Arial" w:cs="Arial"/>
           <w:b/>
         </w:rPr>
-        <w:t>WHAT WILL YOU LEARN</w:t>
-      </w:r>
+        <w:t xml:space="preserve">WHAT WILL YOU </w:t>
+      </w:r>
+      <w:proofErr w:type="gramStart"/>
+      <w:r>
+        <w:rPr>
+          <w:rFonts w:ascii="Arial" w:eastAsia="Roboto" w:hAnsi="Arial" w:cs="Arial"/>
+          <w:b/>
+        </w:rPr>
+        <w:t>LEARN</w:t>
+      </w:r>
+      <w:proofErr w:type="gramEnd"/>
     </w:p>
     <w:p>
       <w:pPr>
@@ -693,8 +753,44 @@
         <w:rPr>
           <w:rFonts w:ascii="Arial" w:hAnsi="Arial" w:cs="Arial"/>
         </w:rPr>
-        <w:t>How and When to use IQuerable vs IEnumerable</w:t>
-      </w:r>
+        <w:t xml:space="preserve">How and </w:t>
+      </w:r>
+      <w:proofErr w:type="gramStart"/>
+      <w:r>
+        <w:rPr>
+          <w:rFonts w:ascii="Arial" w:hAnsi="Arial" w:cs="Arial"/>
+        </w:rPr>
+        <w:t>When</w:t>
+      </w:r>
+      <w:proofErr w:type="gramEnd"/>
+      <w:r>
+        <w:rPr>
+          <w:rFonts w:ascii="Arial" w:hAnsi="Arial" w:cs="Arial"/>
+        </w:rPr>
+        <w:t xml:space="preserve"> to use </w:t>
+      </w:r>
+      <w:proofErr w:type="spellStart"/>
+      <w:r>
+        <w:rPr>
+          <w:rFonts w:ascii="Arial" w:hAnsi="Arial" w:cs="Arial"/>
+        </w:rPr>
+        <w:t>IQuerable</w:t>
+      </w:r>
+      <w:proofErr w:type="spellEnd"/>
+      <w:r>
+        <w:rPr>
+          <w:rFonts w:ascii="Arial" w:hAnsi="Arial" w:cs="Arial"/>
+        </w:rPr>
+        <w:t xml:space="preserve"> vs </w:t>
+      </w:r>
+      <w:proofErr w:type="spellStart"/>
+      <w:r>
+        <w:rPr>
+          <w:rFonts w:ascii="Arial" w:hAnsi="Arial" w:cs="Arial"/>
+        </w:rPr>
+        <w:t>IEnumerable</w:t>
+      </w:r>
+      <w:proofErr w:type="spellEnd"/>
     </w:p>
     <w:p>
       <w:pPr>
@@ -785,7 +881,21 @@
         <w:rPr>
           <w:rFonts w:ascii="Arial" w:hAnsi="Arial" w:cs="Arial"/>
         </w:rPr>
-        <w:t xml:space="preserve">Martin M. Lacey is an accomplished software architect and host of “The Art Of Software” radio show on Voice America.  He has extensive industry experience spanning </w:t>
+        <w:t xml:space="preserve">Martin M. Lacey is an accomplished software architect and host of “The Art </w:t>
+      </w:r>
+      <w:proofErr w:type="gramStart"/>
+      <w:r>
+        <w:rPr>
+          <w:rFonts w:ascii="Arial" w:hAnsi="Arial" w:cs="Arial"/>
+        </w:rPr>
+        <w:t>Of</w:t>
+      </w:r>
+      <w:proofErr w:type="gramEnd"/>
+      <w:r>
+        <w:rPr>
+          <w:rFonts w:ascii="Arial" w:hAnsi="Arial" w:cs="Arial"/>
+        </w:rPr>
+        <w:t xml:space="preserve"> Software” radio show on Voice America.  He has extensive industry experience spanning </w:t>
       </w:r>
       <w:r>
         <w:rPr>
@@ -1001,8 +1111,33 @@
           <w:rFonts w:ascii="Arial" w:hAnsi="Arial" w:cs="Arial"/>
           <w:b/>
         </w:rPr>
-        <w:t>Section 6 IQueryable vs IEnumerable</w:t>
-      </w:r>
+        <w:t xml:space="preserve">Section 6 </w:t>
+      </w:r>
+      <w:proofErr w:type="spellStart"/>
+      <w:r>
+        <w:rPr>
+          <w:rFonts w:ascii="Arial" w:hAnsi="Arial" w:cs="Arial"/>
+          <w:b/>
+        </w:rPr>
+        <w:t>IQueryable</w:t>
+      </w:r>
+      <w:proofErr w:type="spellEnd"/>
+      <w:r>
+        <w:rPr>
+          <w:rFonts w:ascii="Arial" w:hAnsi="Arial" w:cs="Arial"/>
+          <w:b/>
+        </w:rPr>
+        <w:t xml:space="preserve"> vs </w:t>
+      </w:r>
+      <w:proofErr w:type="spellStart"/>
+      <w:r>
+        <w:rPr>
+          <w:rFonts w:ascii="Arial" w:hAnsi="Arial" w:cs="Arial"/>
+          <w:b/>
+        </w:rPr>
+        <w:t>IEnumerable</w:t>
+      </w:r>
+      <w:proofErr w:type="spellEnd"/>
     </w:p>
     <w:p>
       <w:pPr>
@@ -1733,6 +1868,7 @@
       <w:r>
         <w:t xml:space="preserve">Learn how to use the </w:t>
       </w:r>
+      <w:proofErr w:type="spellStart"/>
       <w:r>
         <w:rPr>
           <w:b/>
@@ -1740,6 +1876,7 @@
         </w:rPr>
         <w:t>ModelBuilder</w:t>
       </w:r>
+      <w:proofErr w:type="spellEnd"/>
       <w:r>
         <w:t xml:space="preserve"> class as a Fluent API to configure domain classes to override Entity Framework conventions.</w:t>
       </w:r>
@@ -1972,8 +2109,16 @@
         <w:rPr>
           <w:rFonts w:ascii="Arial" w:hAnsi="Arial" w:cs="Arial"/>
         </w:rPr>
-        <w:t>Video 1 – Understanding DbContext</w:t>
-      </w:r>
+        <w:t xml:space="preserve">Video 1 – Understanding </w:t>
+      </w:r>
+      <w:proofErr w:type="spellStart"/>
+      <w:r>
+        <w:rPr>
+          <w:rFonts w:ascii="Arial" w:hAnsi="Arial" w:cs="Arial"/>
+        </w:rPr>
+        <w:t>DbContext</w:t>
+      </w:r>
+      <w:proofErr w:type="spellEnd"/>
     </w:p>
     <w:p>
       <w:pPr>
@@ -2290,26 +2435,62 @@
         </w:rPr>
         <w:t xml:space="preserve"> </w:t>
       </w:r>
+      <w:proofErr w:type="spellStart"/>
       <w:r>
         <w:rPr>
           <w:rFonts w:ascii="Arial" w:eastAsia="Roboto" w:hAnsi="Arial" w:cs="Arial"/>
           <w:b/>
           <w:bCs/>
         </w:rPr>
-        <w:t>IQueryable vs IEnumberable</w:t>
-      </w:r>
+        <w:t>IQueryable</w:t>
+      </w:r>
+      <w:proofErr w:type="spellEnd"/>
       <w:r>
         <w:rPr>
           <w:rFonts w:ascii="Arial" w:eastAsia="Roboto" w:hAnsi="Arial" w:cs="Arial"/>
           <w:b/>
           <w:bCs/>
         </w:rPr>
+        <w:t xml:space="preserve"> vs </w:t>
+      </w:r>
+      <w:proofErr w:type="spellStart"/>
+      <w:r>
+        <w:rPr>
+          <w:rFonts w:ascii="Arial" w:eastAsia="Roboto" w:hAnsi="Arial" w:cs="Arial"/>
+          <w:b/>
+          <w:bCs/>
+        </w:rPr>
+        <w:t>IEnumberable</w:t>
+      </w:r>
+      <w:proofErr w:type="spellEnd"/>
+      <w:r>
+        <w:rPr>
+          <w:rFonts w:ascii="Arial" w:eastAsia="Roboto" w:hAnsi="Arial" w:cs="Arial"/>
+          <w:b/>
+          <w:bCs/>
+        </w:rPr>
         <w:t xml:space="preserve"> (~30 Minutes)</w:t>
       </w:r>
     </w:p>
     <w:p>
       <w:r>
-        <w:t>Learn the best practices and when to make use of the IQuerable and IEnumerable Interfaces</w:t>
+        <w:t xml:space="preserve">Learn the best practices and when to make use of the </w:t>
+      </w:r>
+      <w:proofErr w:type="spellStart"/>
+      <w:r>
+        <w:t>IQuerable</w:t>
+      </w:r>
+      <w:proofErr w:type="spellEnd"/>
+      <w:r>
+        <w:t xml:space="preserve"> and </w:t>
+      </w:r>
+      <w:proofErr w:type="spellStart"/>
+      <w:r>
+        <w:t>IEnumerable</w:t>
+      </w:r>
+      <w:proofErr w:type="spellEnd"/>
+      <w:r>
+        <w:t xml:space="preserve"> Interfaces</w:t>
       </w:r>
       <w:r>
         <w:t xml:space="preserve"> for accessing and returning data sets.</w:t>
@@ -2348,7 +2529,14 @@
         <w:rPr>
           <w:rFonts w:ascii="Arial" w:hAnsi="Arial" w:cs="Arial"/>
         </w:rPr>
-        <w:t xml:space="preserve"> I</w:t>
+        <w:t xml:space="preserve"> </w:t>
+      </w:r>
+      <w:proofErr w:type="spellStart"/>
+      <w:r>
+        <w:rPr>
+          <w:rFonts w:ascii="Arial" w:hAnsi="Arial" w:cs="Arial"/>
+        </w:rPr>
+        <w:t>I</w:t>
       </w:r>
       <w:r>
         <w:rPr>
@@ -2362,6 +2550,7 @@
         </w:rPr>
         <w:t>numerable</w:t>
       </w:r>
+      <w:proofErr w:type="spellEnd"/>
       <w:r>
         <w:rPr>
           <w:rFonts w:ascii="Arial" w:hAnsi="Arial" w:cs="Arial"/>
@@ -2402,7 +2591,14 @@
         <w:rPr>
           <w:rFonts w:ascii="Arial" w:hAnsi="Arial" w:cs="Arial"/>
         </w:rPr>
-        <w:t xml:space="preserve"> I</w:t>
+        <w:t xml:space="preserve"> </w:t>
+      </w:r>
+      <w:proofErr w:type="spellStart"/>
+      <w:r>
+        <w:rPr>
+          <w:rFonts w:ascii="Arial" w:hAnsi="Arial" w:cs="Arial"/>
+        </w:rPr>
+        <w:t>I</w:t>
       </w:r>
       <w:r>
         <w:rPr>
@@ -2416,6 +2612,7 @@
         </w:rPr>
         <w:t>ueryable</w:t>
       </w:r>
+      <w:proofErr w:type="spellEnd"/>
       <w:r>
         <w:rPr>
           <w:rFonts w:ascii="Arial" w:hAnsi="Arial" w:cs="Arial"/>
@@ -2738,7 +2935,21 @@
         <w:rPr>
           <w:rFonts w:ascii="Arial" w:hAnsi="Arial" w:cs="Arial"/>
         </w:rPr>
-        <w:t>Unit Of Work Pattern</w:t>
+        <w:t xml:space="preserve">Unit </w:t>
+      </w:r>
+      <w:proofErr w:type="gramStart"/>
+      <w:r>
+        <w:rPr>
+          <w:rFonts w:ascii="Arial" w:hAnsi="Arial" w:cs="Arial"/>
+        </w:rPr>
+        <w:t>Of</w:t>
+      </w:r>
+      <w:proofErr w:type="gramEnd"/>
+      <w:r>
+        <w:rPr>
+          <w:rFonts w:ascii="Arial" w:hAnsi="Arial" w:cs="Arial"/>
+        </w:rPr>
+        <w:t xml:space="preserve"> Work Pattern</w:t>
       </w:r>
     </w:p>
     <w:p>
@@ -2966,7 +3177,21 @@
         <w:rPr>
           <w:rFonts w:ascii="Arial" w:hAnsi="Arial" w:cs="Arial"/>
         </w:rPr>
-        <w:t>Video 4 – Built In Identity Providers</w:t>
+        <w:t xml:space="preserve">Video 4 – Built </w:t>
+      </w:r>
+      <w:proofErr w:type="gramStart"/>
+      <w:r>
+        <w:rPr>
+          <w:rFonts w:ascii="Arial" w:hAnsi="Arial" w:cs="Arial"/>
+        </w:rPr>
+        <w:t>In</w:t>
+      </w:r>
+      <w:proofErr w:type="gramEnd"/>
+      <w:r>
+        <w:rPr>
+          <w:rFonts w:ascii="Arial" w:hAnsi="Arial" w:cs="Arial"/>
+        </w:rPr>
+        <w:t xml:space="preserve"> Identity Providers</w:t>
       </w:r>
     </w:p>
     <w:p>
@@ -5331,55 +5556,55 @@
       </w:rPr>
     </w:lvl>
   </w:abstractNum>
-  <w:num w:numId="1">
+  <w:num w:numId="1" w16cid:durableId="2015526396">
     <w:abstractNumId w:val="15"/>
   </w:num>
-  <w:num w:numId="2">
+  <w:num w:numId="2" w16cid:durableId="202137875">
     <w:abstractNumId w:val="11"/>
   </w:num>
-  <w:num w:numId="3">
+  <w:num w:numId="3" w16cid:durableId="1372457314">
     <w:abstractNumId w:val="14"/>
   </w:num>
-  <w:num w:numId="4">
+  <w:num w:numId="4" w16cid:durableId="587006602">
     <w:abstractNumId w:val="13"/>
   </w:num>
-  <w:num w:numId="5">
+  <w:num w:numId="5" w16cid:durableId="1480851910">
     <w:abstractNumId w:val="2"/>
   </w:num>
-  <w:num w:numId="6">
+  <w:num w:numId="6" w16cid:durableId="1150630078">
     <w:abstractNumId w:val="10"/>
   </w:num>
-  <w:num w:numId="7">
+  <w:num w:numId="7" w16cid:durableId="1934360611">
     <w:abstractNumId w:val="4"/>
   </w:num>
-  <w:num w:numId="8">
+  <w:num w:numId="8" w16cid:durableId="426729337">
     <w:abstractNumId w:val="0"/>
   </w:num>
-  <w:num w:numId="9">
+  <w:num w:numId="9" w16cid:durableId="950823473">
     <w:abstractNumId w:val="6"/>
   </w:num>
-  <w:num w:numId="10">
+  <w:num w:numId="10" w16cid:durableId="895631486">
     <w:abstractNumId w:val="8"/>
   </w:num>
-  <w:num w:numId="11">
+  <w:num w:numId="11" w16cid:durableId="1476528219">
     <w:abstractNumId w:val="1"/>
   </w:num>
-  <w:num w:numId="12">
+  <w:num w:numId="12" w16cid:durableId="2093237297">
     <w:abstractNumId w:val="5"/>
   </w:num>
-  <w:num w:numId="13">
+  <w:num w:numId="13" w16cid:durableId="424805123">
     <w:abstractNumId w:val="7"/>
   </w:num>
-  <w:num w:numId="14">
+  <w:num w:numId="14" w16cid:durableId="1922062099">
     <w:abstractNumId w:val="9"/>
   </w:num>
-  <w:num w:numId="15">
+  <w:num w:numId="15" w16cid:durableId="1819148405">
     <w:abstractNumId w:val="16"/>
   </w:num>
-  <w:num w:numId="16">
+  <w:num w:numId="16" w16cid:durableId="929384801">
     <w:abstractNumId w:val="3"/>
   </w:num>
-  <w:num w:numId="17">
+  <w:num w:numId="17" w16cid:durableId="1637183061">
     <w:abstractNumId w:val="12"/>
   </w:num>
 </w:numbering>

</xml_diff>

<commit_message>
Before Starting Section 6 Video 1
</commit_message>
<xml_diff>
--- a/.Net 6 Entity Framework Outline.docx
+++ b/.Net 6 Entity Framework Outline.docx
@@ -1,6 +1,6 @@
 
 <file path=word/document.xml><?xml version="1.0" encoding="utf-8"?>
-<w:document xmlns:wpc="http://schemas.microsoft.com/office/word/2010/wordprocessingCanvas" xmlns:cx="http://schemas.microsoft.com/office/drawing/2014/chartex" xmlns:cx1="http://schemas.microsoft.com/office/drawing/2015/9/8/chartex" xmlns:cx2="http://schemas.microsoft.com/office/drawing/2015/10/21/chartex" xmlns:cx3="http://schemas.microsoft.com/office/drawing/2016/5/9/chartex" xmlns:cx4="http://schemas.microsoft.com/office/drawing/2016/5/10/chartex" xmlns:cx5="http://schemas.microsoft.com/office/drawing/2016/5/11/chartex" xmlns:cx6="http://schemas.microsoft.com/office/drawing/2016/5/12/chartex" xmlns:cx7="http://schemas.microsoft.com/office/drawing/2016/5/13/chartex" xmlns:cx8="http://schemas.microsoft.com/office/drawing/2016/5/14/chartex" xmlns:mc="http://schemas.openxmlformats.org/markup-compatibility/2006" xmlns:aink="http://schemas.microsoft.com/office/drawing/2016/ink" xmlns:am3d="http://schemas.microsoft.com/office/drawing/2017/model3d" xmlns:o="urn:schemas-microsoft-com:office:office" xmlns:r="http://schemas.openxmlformats.org/officeDocument/2006/relationships" xmlns:m="http://schemas.openxmlformats.org/officeDocument/2006/math" xmlns:v="urn:schemas-microsoft-com:vml" xmlns:wp14="http://schemas.microsoft.com/office/word/2010/wordprocessingDrawing" xmlns:wp="http://schemas.openxmlformats.org/drawingml/2006/wordprocessingDrawing" xmlns:w10="urn:schemas-microsoft-com:office:word" xmlns:w="http://schemas.openxmlformats.org/wordprocessingml/2006/main" xmlns:w14="http://schemas.microsoft.com/office/word/2010/wordml" xmlns:w15="http://schemas.microsoft.com/office/word/2012/wordml" xmlns:w16cex="http://schemas.microsoft.com/office/word/2018/wordml/cex" xmlns:w16cid="http://schemas.microsoft.com/office/word/2016/wordml/cid" xmlns:w16="http://schemas.microsoft.com/office/word/2018/wordml" xmlns:w16sdtdh="http://schemas.microsoft.com/office/word/2020/wordml/sdtdatahash" xmlns:w16se="http://schemas.microsoft.com/office/word/2015/wordml/symex" xmlns:wpg="http://schemas.microsoft.com/office/word/2010/wordprocessingGroup" xmlns:wpi="http://schemas.microsoft.com/office/word/2010/wordprocessingInk" xmlns:wne="http://schemas.microsoft.com/office/word/2006/wordml" xmlns:wps="http://schemas.microsoft.com/office/word/2010/wordprocessingShape" mc:Ignorable="w14 w15 w16se w16cid w16 w16cex w16sdtdh wp14">
+<w:document xmlns:wpc="http://schemas.microsoft.com/office/word/2010/wordprocessingCanvas" xmlns:cx="http://schemas.microsoft.com/office/drawing/2014/chartex" xmlns:cx1="http://schemas.microsoft.com/office/drawing/2015/9/8/chartex" xmlns:cx2="http://schemas.microsoft.com/office/drawing/2015/10/21/chartex" xmlns:cx3="http://schemas.microsoft.com/office/drawing/2016/5/9/chartex" xmlns:cx4="http://schemas.microsoft.com/office/drawing/2016/5/10/chartex" xmlns:cx5="http://schemas.microsoft.com/office/drawing/2016/5/11/chartex" xmlns:cx6="http://schemas.microsoft.com/office/drawing/2016/5/12/chartex" xmlns:cx7="http://schemas.microsoft.com/office/drawing/2016/5/13/chartex" xmlns:cx8="http://schemas.microsoft.com/office/drawing/2016/5/14/chartex" xmlns:mc="http://schemas.openxmlformats.org/markup-compatibility/2006" xmlns:aink="http://schemas.microsoft.com/office/drawing/2016/ink" xmlns:am3d="http://schemas.microsoft.com/office/drawing/2017/model3d" xmlns:o="urn:schemas-microsoft-com:office:office" xmlns:oel="http://schemas.microsoft.com/office/2019/extlst" xmlns:r="http://schemas.openxmlformats.org/officeDocument/2006/relationships" xmlns:m="http://schemas.openxmlformats.org/officeDocument/2006/math" xmlns:v="urn:schemas-microsoft-com:vml" xmlns:wp14="http://schemas.microsoft.com/office/word/2010/wordprocessingDrawing" xmlns:wp="http://schemas.openxmlformats.org/drawingml/2006/wordprocessingDrawing" xmlns:w10="urn:schemas-microsoft-com:office:word" xmlns:w="http://schemas.openxmlformats.org/wordprocessingml/2006/main" xmlns:w14="http://schemas.microsoft.com/office/word/2010/wordml" xmlns:w15="http://schemas.microsoft.com/office/word/2012/wordml" xmlns:w16cex="http://schemas.microsoft.com/office/word/2018/wordml/cex" xmlns:w16cid="http://schemas.microsoft.com/office/word/2016/wordml/cid" xmlns:w16="http://schemas.microsoft.com/office/word/2018/wordml" xmlns:w16sdtdh="http://schemas.microsoft.com/office/word/2020/wordml/sdtdatahash" xmlns:w16se="http://schemas.microsoft.com/office/word/2015/wordml/symex" xmlns:wpg="http://schemas.microsoft.com/office/word/2010/wordprocessingGroup" xmlns:wpi="http://schemas.microsoft.com/office/word/2010/wordprocessingInk" xmlns:wne="http://schemas.microsoft.com/office/word/2006/wordml" xmlns:wps="http://schemas.microsoft.com/office/word/2010/wordprocessingShape" mc:Ignorable="w14 w15 w16se w16cid w16 w16cex w16sdtdh wp14">
   <w:background w:color="FFFFFF"/>
   <w:body>
     <w:p>
@@ -14,7 +14,6 @@
           <w:szCs w:val="60"/>
         </w:rPr>
       </w:pPr>
-      <w:proofErr w:type="spellStart"/>
       <w:r>
         <w:rPr>
           <w:rFonts w:ascii="Arial" w:hAnsi="Arial" w:cs="Arial"/>
@@ -40,17 +39,7 @@
           <w:sz w:val="60"/>
           <w:szCs w:val="60"/>
         </w:rPr>
-        <w:t>ourse</w:t>
-      </w:r>
-      <w:proofErr w:type="spellEnd"/>
-      <w:r>
-        <w:rPr>
-          <w:rFonts w:ascii="Arial" w:hAnsi="Arial" w:cs="Arial"/>
-          <w:b/>
-          <w:sz w:val="60"/>
-          <w:szCs w:val="60"/>
-        </w:rPr>
-        <w:t xml:space="preserve"> Outline</w:t>
+        <w:t>ourse Outline</w:t>
       </w:r>
     </w:p>
     <w:p>
@@ -340,7 +329,6 @@
         </w:rPr>
         <w:t xml:space="preserve">you through each aspect of the Entity Framework in .net CORE 6, from the fundamentals such as keeping models in synch as they evolve through Migrations and code automation and clarity through Data Annotations will be explained.  We will dive deep into the Fluent API and how to use the </w:t>
       </w:r>
-      <w:proofErr w:type="spellStart"/>
       <w:r>
         <w:rPr>
           <w:rFonts w:ascii="Arial" w:hAnsi="Arial" w:cs="Arial"/>
@@ -349,14 +337,12 @@
         </w:rPr>
         <w:t>ModelBuilder</w:t>
       </w:r>
-      <w:proofErr w:type="spellEnd"/>
       <w:r>
         <w:rPr>
           <w:rFonts w:ascii="Arial" w:hAnsi="Arial" w:cs="Arial"/>
         </w:rPr>
         <w:t xml:space="preserve"> class.  You will learn the fundamental CRUD operations and understand the usage of the </w:t>
       </w:r>
-      <w:proofErr w:type="spellStart"/>
       <w:r>
         <w:rPr>
           <w:rFonts w:ascii="Arial" w:hAnsi="Arial" w:cs="Arial"/>
@@ -365,14 +351,12 @@
         </w:rPr>
         <w:t>DbContext</w:t>
       </w:r>
-      <w:proofErr w:type="spellEnd"/>
       <w:r>
         <w:rPr>
           <w:rFonts w:ascii="Arial" w:hAnsi="Arial" w:cs="Arial"/>
         </w:rPr>
         <w:t xml:space="preserve">, and dive deep into </w:t>
       </w:r>
-      <w:proofErr w:type="spellStart"/>
       <w:r>
         <w:rPr>
           <w:rFonts w:ascii="Arial" w:hAnsi="Arial" w:cs="Arial"/>
@@ -381,14 +365,12 @@
         </w:rPr>
         <w:t>IQuerable</w:t>
       </w:r>
-      <w:proofErr w:type="spellEnd"/>
       <w:r>
         <w:rPr>
           <w:rFonts w:ascii="Arial" w:hAnsi="Arial" w:cs="Arial"/>
         </w:rPr>
         <w:t xml:space="preserve"> and </w:t>
       </w:r>
-      <w:proofErr w:type="spellStart"/>
       <w:r>
         <w:rPr>
           <w:rFonts w:ascii="Arial" w:hAnsi="Arial" w:cs="Arial"/>
@@ -397,7 +379,6 @@
         </w:rPr>
         <w:t>IEnumerable</w:t>
       </w:r>
-      <w:proofErr w:type="spellEnd"/>
       <w:r>
         <w:rPr>
           <w:rFonts w:ascii="Arial" w:hAnsi="Arial" w:cs="Arial"/>
@@ -422,21 +403,7 @@
         <w:rPr>
           <w:rFonts w:ascii="Arial" w:hAnsi="Arial" w:cs="Arial"/>
         </w:rPr>
-        <w:t xml:space="preserve">using the Repository and Unit </w:t>
-      </w:r>
-      <w:proofErr w:type="gramStart"/>
-      <w:r>
-        <w:rPr>
-          <w:rFonts w:ascii="Arial" w:hAnsi="Arial" w:cs="Arial"/>
-        </w:rPr>
-        <w:t>Of</w:t>
-      </w:r>
-      <w:proofErr w:type="gramEnd"/>
-      <w:r>
-        <w:rPr>
-          <w:rFonts w:ascii="Arial" w:hAnsi="Arial" w:cs="Arial"/>
-        </w:rPr>
-        <w:t xml:space="preserve"> Work Pattern to optimize code and improve quality and consistency.  You will learn how to do pagination that will improve application performance, and execute raw SQL and handle the results.</w:t>
+        <w:t>using the Repository and Unit Of Work Pattern to optimize code and improve quality and consistency.  You will learn how to do pagination that will improve application performance, and execute raw SQL and handle the results.</w:t>
       </w:r>
     </w:p>
     <w:p>
@@ -618,17 +585,8 @@
           <w:rFonts w:ascii="Arial" w:eastAsia="Roboto" w:hAnsi="Arial" w:cs="Arial"/>
           <w:b/>
         </w:rPr>
-        <w:t xml:space="preserve">WHAT WILL YOU </w:t>
-      </w:r>
-      <w:proofErr w:type="gramStart"/>
-      <w:r>
-        <w:rPr>
-          <w:rFonts w:ascii="Arial" w:eastAsia="Roboto" w:hAnsi="Arial" w:cs="Arial"/>
-          <w:b/>
-        </w:rPr>
-        <w:t>LEARN</w:t>
-      </w:r>
-      <w:proofErr w:type="gramEnd"/>
+        <w:t>WHAT WILL YOU LEARN</w:t>
+      </w:r>
     </w:p>
     <w:p>
       <w:pPr>
@@ -753,44 +711,8 @@
         <w:rPr>
           <w:rFonts w:ascii="Arial" w:hAnsi="Arial" w:cs="Arial"/>
         </w:rPr>
-        <w:t xml:space="preserve">How and </w:t>
-      </w:r>
-      <w:proofErr w:type="gramStart"/>
-      <w:r>
-        <w:rPr>
-          <w:rFonts w:ascii="Arial" w:hAnsi="Arial" w:cs="Arial"/>
-        </w:rPr>
-        <w:t>When</w:t>
-      </w:r>
-      <w:proofErr w:type="gramEnd"/>
-      <w:r>
-        <w:rPr>
-          <w:rFonts w:ascii="Arial" w:hAnsi="Arial" w:cs="Arial"/>
-        </w:rPr>
-        <w:t xml:space="preserve"> to use </w:t>
-      </w:r>
-      <w:proofErr w:type="spellStart"/>
-      <w:r>
-        <w:rPr>
-          <w:rFonts w:ascii="Arial" w:hAnsi="Arial" w:cs="Arial"/>
-        </w:rPr>
-        <w:t>IQuerable</w:t>
-      </w:r>
-      <w:proofErr w:type="spellEnd"/>
-      <w:r>
-        <w:rPr>
-          <w:rFonts w:ascii="Arial" w:hAnsi="Arial" w:cs="Arial"/>
-        </w:rPr>
-        <w:t xml:space="preserve"> vs </w:t>
-      </w:r>
-      <w:proofErr w:type="spellStart"/>
-      <w:r>
-        <w:rPr>
-          <w:rFonts w:ascii="Arial" w:hAnsi="Arial" w:cs="Arial"/>
-        </w:rPr>
-        <w:t>IEnumerable</w:t>
-      </w:r>
-      <w:proofErr w:type="spellEnd"/>
+        <w:t>How and When to use IQuerable vs IEnumerable</w:t>
+      </w:r>
     </w:p>
     <w:p>
       <w:pPr>
@@ -881,21 +803,7 @@
         <w:rPr>
           <w:rFonts w:ascii="Arial" w:hAnsi="Arial" w:cs="Arial"/>
         </w:rPr>
-        <w:t xml:space="preserve">Martin M. Lacey is an accomplished software architect and host of “The Art </w:t>
-      </w:r>
-      <w:proofErr w:type="gramStart"/>
-      <w:r>
-        <w:rPr>
-          <w:rFonts w:ascii="Arial" w:hAnsi="Arial" w:cs="Arial"/>
-        </w:rPr>
-        <w:t>Of</w:t>
-      </w:r>
-      <w:proofErr w:type="gramEnd"/>
-      <w:r>
-        <w:rPr>
-          <w:rFonts w:ascii="Arial" w:hAnsi="Arial" w:cs="Arial"/>
-        </w:rPr>
-        <w:t xml:space="preserve"> Software” radio show on Voice America.  He has extensive industry experience spanning </w:t>
+        <w:t xml:space="preserve">Martin M. Lacey is an accomplished software architect and host of “The Art Of Software” radio show on Voice America.  He has extensive industry experience spanning </w:t>
       </w:r>
       <w:r>
         <w:rPr>
@@ -1111,33 +1019,8 @@
           <w:rFonts w:ascii="Arial" w:hAnsi="Arial" w:cs="Arial"/>
           <w:b/>
         </w:rPr>
-        <w:t xml:space="preserve">Section 6 </w:t>
-      </w:r>
-      <w:proofErr w:type="spellStart"/>
-      <w:r>
-        <w:rPr>
-          <w:rFonts w:ascii="Arial" w:hAnsi="Arial" w:cs="Arial"/>
-          <w:b/>
-        </w:rPr>
-        <w:t>IQueryable</w:t>
-      </w:r>
-      <w:proofErr w:type="spellEnd"/>
-      <w:r>
-        <w:rPr>
-          <w:rFonts w:ascii="Arial" w:hAnsi="Arial" w:cs="Arial"/>
-          <w:b/>
-        </w:rPr>
-        <w:t xml:space="preserve"> vs </w:t>
-      </w:r>
-      <w:proofErr w:type="spellStart"/>
-      <w:r>
-        <w:rPr>
-          <w:rFonts w:ascii="Arial" w:hAnsi="Arial" w:cs="Arial"/>
-          <w:b/>
-        </w:rPr>
-        <w:t>IEnumerable</w:t>
-      </w:r>
-      <w:proofErr w:type="spellEnd"/>
+        <w:t>Section 6 IQueryable vs IEnumerable</w:t>
+      </w:r>
     </w:p>
     <w:p>
       <w:pPr>
@@ -1868,7 +1751,6 @@
       <w:r>
         <w:t xml:space="preserve">Learn how to use the </w:t>
       </w:r>
-      <w:proofErr w:type="spellStart"/>
       <w:r>
         <w:rPr>
           <w:b/>
@@ -1876,7 +1758,6 @@
         </w:rPr>
         <w:t>ModelBuilder</w:t>
       </w:r>
-      <w:proofErr w:type="spellEnd"/>
       <w:r>
         <w:t xml:space="preserve"> class as a Fluent API to configure domain classes to override Entity Framework conventions.</w:t>
       </w:r>
@@ -2109,16 +1990,8 @@
         <w:rPr>
           <w:rFonts w:ascii="Arial" w:hAnsi="Arial" w:cs="Arial"/>
         </w:rPr>
-        <w:t xml:space="preserve">Video 1 – Understanding </w:t>
-      </w:r>
-      <w:proofErr w:type="spellStart"/>
-      <w:r>
-        <w:rPr>
-          <w:rFonts w:ascii="Arial" w:hAnsi="Arial" w:cs="Arial"/>
-        </w:rPr>
-        <w:t>DbContext</w:t>
-      </w:r>
-      <w:proofErr w:type="spellEnd"/>
+        <w:t>Video 1 – Understanding DbContext</w:t>
+      </w:r>
     </w:p>
     <w:p>
       <w:pPr>
@@ -2435,65 +2308,305 @@
         </w:rPr>
         <w:t xml:space="preserve"> </w:t>
       </w:r>
-      <w:proofErr w:type="spellStart"/>
       <w:r>
         <w:rPr>
           <w:rFonts w:ascii="Arial" w:eastAsia="Roboto" w:hAnsi="Arial" w:cs="Arial"/>
           <w:b/>
           <w:bCs/>
         </w:rPr>
-        <w:t>IQueryable</w:t>
-      </w:r>
-      <w:proofErr w:type="spellEnd"/>
+        <w:t>IQueryable vs IEnumberable</w:t>
+      </w:r>
       <w:r>
         <w:rPr>
           <w:rFonts w:ascii="Arial" w:eastAsia="Roboto" w:hAnsi="Arial" w:cs="Arial"/>
           <w:b/>
           <w:bCs/>
         </w:rPr>
-        <w:t xml:space="preserve"> vs </w:t>
-      </w:r>
-      <w:proofErr w:type="spellStart"/>
-      <w:r>
+        <w:t xml:space="preserve"> (~30 Minutes)</w:t>
+      </w:r>
+    </w:p>
+    <w:p>
+      <w:r>
+        <w:t>Learn the best practices and when to make use of the IQuerable and IEnumerable Interfaces</w:t>
+      </w:r>
+      <w:r>
+        <w:t xml:space="preserve"> for accessing and returning data sets.</w:t>
+      </w:r>
+    </w:p>
+    <w:p>
+      <w:pPr>
+        <w:numPr>
+          <w:ilvl w:val="0"/>
+          <w:numId w:val="10"/>
+        </w:numPr>
+        <w:spacing w:before="0"/>
+        <w:rPr>
+          <w:rFonts w:ascii="Arial" w:hAnsi="Arial" w:cs="Arial"/>
+        </w:rPr>
+      </w:pPr>
+      <w:r>
+        <w:rPr>
+          <w:rFonts w:ascii="Arial" w:hAnsi="Arial" w:cs="Arial"/>
+        </w:rPr>
+        <w:t>Video 1</w:t>
+      </w:r>
+      <w:r>
+        <w:rPr>
+          <w:rFonts w:ascii="Arial" w:hAnsi="Arial" w:cs="Arial"/>
+        </w:rPr>
+        <w:t xml:space="preserve"> </w:t>
+      </w:r>
+      <w:r>
+        <w:rPr>
+          <w:rFonts w:ascii="Arial" w:hAnsi="Arial" w:cs="Arial"/>
+        </w:rPr>
+        <w:t>–</w:t>
+      </w:r>
+      <w:r>
+        <w:rPr>
+          <w:rFonts w:ascii="Arial" w:hAnsi="Arial" w:cs="Arial"/>
+        </w:rPr>
+        <w:t xml:space="preserve"> I</w:t>
+      </w:r>
+      <w:r>
+        <w:rPr>
+          <w:rFonts w:ascii="Arial" w:hAnsi="Arial" w:cs="Arial"/>
+        </w:rPr>
+        <w:t>E</w:t>
+      </w:r>
+      <w:r>
+        <w:rPr>
+          <w:rFonts w:ascii="Arial" w:hAnsi="Arial" w:cs="Arial"/>
+        </w:rPr>
+        <w:t>numerable</w:t>
+      </w:r>
+      <w:r>
+        <w:rPr>
+          <w:rFonts w:ascii="Arial" w:hAnsi="Arial" w:cs="Arial"/>
+        </w:rPr>
+        <w:t xml:space="preserve"> Explained and Usage</w:t>
+      </w:r>
+    </w:p>
+    <w:p>
+      <w:pPr>
+        <w:numPr>
+          <w:ilvl w:val="0"/>
+          <w:numId w:val="10"/>
+        </w:numPr>
+        <w:spacing w:before="0"/>
+        <w:rPr>
+          <w:rFonts w:ascii="Arial" w:hAnsi="Arial" w:cs="Arial"/>
+        </w:rPr>
+      </w:pPr>
+      <w:r>
+        <w:rPr>
+          <w:rFonts w:ascii="Arial" w:hAnsi="Arial" w:cs="Arial"/>
+        </w:rPr>
+        <w:t>Video 2</w:t>
+      </w:r>
+      <w:r>
+        <w:rPr>
+          <w:rFonts w:ascii="Arial" w:hAnsi="Arial" w:cs="Arial"/>
+        </w:rPr>
+        <w:t xml:space="preserve"> </w:t>
+      </w:r>
+      <w:r>
+        <w:rPr>
+          <w:rFonts w:ascii="Arial" w:hAnsi="Arial" w:cs="Arial"/>
+        </w:rPr>
+        <w:t>–</w:t>
+      </w:r>
+      <w:r>
+        <w:rPr>
+          <w:rFonts w:ascii="Arial" w:hAnsi="Arial" w:cs="Arial"/>
+        </w:rPr>
+        <w:t xml:space="preserve"> I</w:t>
+      </w:r>
+      <w:r>
+        <w:rPr>
+          <w:rFonts w:ascii="Arial" w:hAnsi="Arial" w:cs="Arial"/>
+        </w:rPr>
+        <w:t>Q</w:t>
+      </w:r>
+      <w:r>
+        <w:rPr>
+          <w:rFonts w:ascii="Arial" w:hAnsi="Arial" w:cs="Arial"/>
+        </w:rPr>
+        <w:t>ueryable</w:t>
+      </w:r>
+      <w:r>
+        <w:rPr>
+          <w:rFonts w:ascii="Arial" w:hAnsi="Arial" w:cs="Arial"/>
+        </w:rPr>
+        <w:t xml:space="preserve"> Explained and Usage</w:t>
+      </w:r>
+    </w:p>
+    <w:p>
+      <w:pPr>
+        <w:numPr>
+          <w:ilvl w:val="0"/>
+          <w:numId w:val="10"/>
+        </w:numPr>
+        <w:spacing w:before="0"/>
+        <w:rPr>
+          <w:rFonts w:ascii="Arial" w:hAnsi="Arial" w:cs="Arial"/>
+        </w:rPr>
+      </w:pPr>
+      <w:r>
+        <w:rPr>
+          <w:rFonts w:ascii="Arial" w:hAnsi="Arial" w:cs="Arial"/>
+        </w:rPr>
+        <w:t>Video 3</w:t>
+      </w:r>
+      <w:r>
+        <w:rPr>
+          <w:rFonts w:ascii="Arial" w:hAnsi="Arial" w:cs="Arial"/>
+        </w:rPr>
+        <w:t xml:space="preserve"> – Read Related Data</w:t>
+      </w:r>
+    </w:p>
+    <w:p>
+      <w:pPr>
+        <w:numPr>
+          <w:ilvl w:val="0"/>
+          <w:numId w:val="10"/>
+        </w:numPr>
+        <w:spacing w:before="0"/>
+        <w:rPr>
+          <w:rFonts w:ascii="Arial" w:hAnsi="Arial" w:cs="Arial"/>
+        </w:rPr>
+      </w:pPr>
+      <w:r>
+        <w:rPr>
+          <w:rFonts w:ascii="Arial" w:hAnsi="Arial" w:cs="Arial"/>
+        </w:rPr>
+        <w:t>Video 4</w:t>
+      </w:r>
+      <w:r>
+        <w:rPr>
+          <w:rFonts w:ascii="Arial" w:hAnsi="Arial" w:cs="Arial"/>
+        </w:rPr>
+        <w:t xml:space="preserve"> – Boundary Bleed / Layer</w:t>
+      </w:r>
+    </w:p>
+    <w:p>
+      <w:pPr>
+        <w:spacing w:before="0"/>
+        <w:rPr>
+          <w:rFonts w:ascii="Arial" w:hAnsi="Arial" w:cs="Arial"/>
+          <w:color w:val="FF0000"/>
+        </w:rPr>
+      </w:pPr>
+    </w:p>
+    <w:p>
+      <w:pPr>
+        <w:pStyle w:val="Heading3"/>
         <w:rPr>
           <w:rFonts w:ascii="Arial" w:eastAsia="Roboto" w:hAnsi="Arial" w:cs="Arial"/>
           <w:b/>
           <w:bCs/>
         </w:rPr>
-        <w:t>IEnumberable</w:t>
-      </w:r>
-      <w:proofErr w:type="spellEnd"/>
+      </w:pPr>
       <w:r>
         <w:rPr>
           <w:rFonts w:ascii="Arial" w:eastAsia="Roboto" w:hAnsi="Arial" w:cs="Arial"/>
           <w:b/>
           <w:bCs/>
         </w:rPr>
-        <w:t xml:space="preserve"> (~30 Minutes)</w:t>
-      </w:r>
-    </w:p>
-    <w:p>
-      <w:r>
-        <w:t xml:space="preserve">Learn the best practices and when to make use of the </w:t>
-      </w:r>
-      <w:proofErr w:type="spellStart"/>
-      <w:r>
-        <w:t>IQuerable</w:t>
-      </w:r>
-      <w:proofErr w:type="spellEnd"/>
-      <w:r>
-        <w:t xml:space="preserve"> and </w:t>
-      </w:r>
-      <w:proofErr w:type="spellStart"/>
-      <w:r>
-        <w:t>IEnumerable</w:t>
-      </w:r>
-      <w:proofErr w:type="spellEnd"/>
-      <w:r>
-        <w:t xml:space="preserve"> Interfaces</w:t>
-      </w:r>
-      <w:r>
-        <w:t xml:space="preserve"> for accessing and returning data sets.</w:t>
+        <w:t xml:space="preserve">SECTION </w:t>
+      </w:r>
+      <w:r>
+        <w:rPr>
+          <w:rFonts w:ascii="Arial" w:eastAsia="Roboto" w:hAnsi="Arial" w:cs="Arial"/>
+          <w:b/>
+          <w:bCs/>
+        </w:rPr>
+        <w:t>SIX</w:t>
+      </w:r>
+      <w:r>
+        <w:rPr>
+          <w:rFonts w:ascii="Arial" w:eastAsia="Roboto" w:hAnsi="Arial" w:cs="Arial"/>
+          <w:b/>
+          <w:bCs/>
+        </w:rPr>
+        <w:t xml:space="preserve"> </w:t>
+      </w:r>
+      <w:r>
+        <w:rPr>
+          <w:rFonts w:ascii="Arial" w:eastAsia="Roboto" w:hAnsi="Arial" w:cs="Arial"/>
+          <w:b/>
+          <w:bCs/>
+        </w:rPr>
+        <w:t>–</w:t>
+      </w:r>
+      <w:r>
+        <w:rPr>
+          <w:rFonts w:ascii="Arial" w:eastAsia="Roboto" w:hAnsi="Arial" w:cs="Arial"/>
+          <w:b/>
+          <w:bCs/>
+        </w:rPr>
+        <w:t xml:space="preserve"> </w:t>
+      </w:r>
+      <w:r>
+        <w:rPr>
+          <w:rFonts w:ascii="Arial" w:eastAsia="Roboto" w:hAnsi="Arial" w:cs="Arial"/>
+          <w:b/>
+          <w:bCs/>
+        </w:rPr>
+        <w:t xml:space="preserve">Advanced </w:t>
+      </w:r>
+      <w:r>
+        <w:rPr>
+          <w:rFonts w:ascii="Arial" w:eastAsia="Roboto" w:hAnsi="Arial" w:cs="Arial"/>
+          <w:b/>
+          <w:bCs/>
+        </w:rPr>
+        <w:t xml:space="preserve">Framework </w:t>
+      </w:r>
+      <w:r>
+        <w:rPr>
+          <w:rFonts w:ascii="Arial" w:eastAsia="Roboto" w:hAnsi="Arial" w:cs="Arial"/>
+          <w:b/>
+          <w:bCs/>
+        </w:rPr>
+        <w:t>Concepts</w:t>
+      </w:r>
+      <w:r>
+        <w:rPr>
+          <w:rFonts w:ascii="Arial" w:eastAsia="Roboto" w:hAnsi="Arial" w:cs="Arial"/>
+          <w:b/>
+          <w:bCs/>
+        </w:rPr>
+        <w:t xml:space="preserve"> </w:t>
+      </w:r>
+      <w:r>
+        <w:rPr>
+          <w:rFonts w:ascii="Arial" w:eastAsia="Roboto" w:hAnsi="Arial" w:cs="Arial"/>
+          <w:b/>
+          <w:bCs/>
+        </w:rPr>
+        <w:t>(~</w:t>
+      </w:r>
+      <w:r>
+        <w:rPr>
+          <w:rFonts w:ascii="Arial" w:eastAsia="Roboto" w:hAnsi="Arial" w:cs="Arial"/>
+          <w:b/>
+          <w:bCs/>
+        </w:rPr>
+        <w:t>6</w:t>
+      </w:r>
+      <w:r>
+        <w:rPr>
+          <w:rFonts w:ascii="Arial" w:eastAsia="Roboto" w:hAnsi="Arial" w:cs="Arial"/>
+          <w:b/>
+          <w:bCs/>
+        </w:rPr>
+        <w:t>0 Minutes)</w:t>
+      </w:r>
+    </w:p>
+    <w:p>
+      <w:r>
+        <w:t>Learn Advanced concepts for scaling, automation, security, and code optimization.</w:t>
       </w:r>
     </w:p>
     <w:p>
@@ -2517,6 +2630,42 @@
         <w:rPr>
           <w:rFonts w:ascii="Arial" w:hAnsi="Arial" w:cs="Arial"/>
         </w:rPr>
+        <w:t xml:space="preserve"> – </w:t>
+      </w:r>
+      <w:r>
+        <w:rPr>
+          <w:rFonts w:ascii="Arial" w:hAnsi="Arial" w:cs="Arial"/>
+        </w:rPr>
+        <w:t xml:space="preserve">Accessing </w:t>
+      </w:r>
+      <w:r>
+        <w:rPr>
+          <w:rFonts w:ascii="Arial" w:hAnsi="Arial" w:cs="Arial"/>
+        </w:rPr>
+        <w:t>SQL Views</w:t>
+      </w:r>
+    </w:p>
+    <w:p>
+      <w:pPr>
+        <w:numPr>
+          <w:ilvl w:val="0"/>
+          <w:numId w:val="10"/>
+        </w:numPr>
+        <w:spacing w:before="0"/>
+        <w:rPr>
+          <w:rFonts w:ascii="Arial" w:hAnsi="Arial" w:cs="Arial"/>
+        </w:rPr>
+      </w:pPr>
+      <w:r>
+        <w:rPr>
+          <w:rFonts w:ascii="Arial" w:hAnsi="Arial" w:cs="Arial"/>
+        </w:rPr>
+        <w:t>Video 2</w:t>
+      </w:r>
+      <w:r>
+        <w:rPr>
+          <w:rFonts w:ascii="Arial" w:hAnsi="Arial" w:cs="Arial"/>
+        </w:rPr>
         <w:t xml:space="preserve"> </w:t>
       </w:r>
       <w:r>
@@ -2531,31 +2680,17 @@
         </w:rPr>
         <w:t xml:space="preserve"> </w:t>
       </w:r>
-      <w:proofErr w:type="spellStart"/>
-      <w:r>
-        <w:rPr>
-          <w:rFonts w:ascii="Arial" w:hAnsi="Arial" w:cs="Arial"/>
-        </w:rPr>
-        <w:t>I</w:t>
-      </w:r>
-      <w:r>
-        <w:rPr>
-          <w:rFonts w:ascii="Arial" w:hAnsi="Arial" w:cs="Arial"/>
-        </w:rPr>
-        <w:t>E</w:t>
-      </w:r>
-      <w:r>
-        <w:rPr>
-          <w:rFonts w:ascii="Arial" w:hAnsi="Arial" w:cs="Arial"/>
-        </w:rPr>
-        <w:t>numerable</w:t>
-      </w:r>
-      <w:proofErr w:type="spellEnd"/>
-      <w:r>
-        <w:rPr>
-          <w:rFonts w:ascii="Arial" w:hAnsi="Arial" w:cs="Arial"/>
-        </w:rPr>
-        <w:t xml:space="preserve"> Explained and Usage</w:t>
+      <w:r>
+        <w:rPr>
+          <w:rFonts w:ascii="Arial" w:hAnsi="Arial" w:cs="Arial"/>
+        </w:rPr>
+        <w:t xml:space="preserve">How to use </w:t>
+      </w:r>
+      <w:r>
+        <w:rPr>
+          <w:rFonts w:ascii="Arial" w:hAnsi="Arial" w:cs="Arial"/>
+        </w:rPr>
+        <w:t>Scaffolding</w:t>
       </w:r>
     </w:p>
     <w:p>
@@ -2573,51 +2708,205 @@
         <w:rPr>
           <w:rFonts w:ascii="Arial" w:hAnsi="Arial" w:cs="Arial"/>
         </w:rPr>
-        <w:t>Video 2</w:t>
-      </w:r>
-      <w:r>
-        <w:rPr>
-          <w:rFonts w:ascii="Arial" w:hAnsi="Arial" w:cs="Arial"/>
+        <w:t>Video 3</w:t>
+      </w:r>
+      <w:r>
+        <w:rPr>
+          <w:rFonts w:ascii="Arial" w:hAnsi="Arial" w:cs="Arial"/>
+        </w:rPr>
+        <w:t xml:space="preserve"> – </w:t>
+      </w:r>
+      <w:r>
+        <w:rPr>
+          <w:rFonts w:ascii="Arial" w:hAnsi="Arial" w:cs="Arial"/>
+        </w:rPr>
+        <w:t xml:space="preserve">Implementing the </w:t>
+      </w:r>
+      <w:r>
+        <w:rPr>
+          <w:rFonts w:ascii="Arial" w:hAnsi="Arial" w:cs="Arial"/>
+        </w:rPr>
+        <w:t>Repository Pattern</w:t>
+      </w:r>
+    </w:p>
+    <w:p>
+      <w:pPr>
+        <w:numPr>
+          <w:ilvl w:val="0"/>
+          <w:numId w:val="10"/>
+        </w:numPr>
+        <w:spacing w:before="0"/>
+        <w:rPr>
+          <w:rFonts w:ascii="Arial" w:hAnsi="Arial" w:cs="Arial"/>
+        </w:rPr>
+      </w:pPr>
+      <w:r>
+        <w:rPr>
+          <w:rFonts w:ascii="Arial" w:hAnsi="Arial" w:cs="Arial"/>
+        </w:rPr>
+        <w:t xml:space="preserve">Video 4 – </w:t>
+      </w:r>
+      <w:r>
+        <w:rPr>
+          <w:rFonts w:ascii="Arial" w:hAnsi="Arial" w:cs="Arial"/>
+        </w:rPr>
+        <w:t xml:space="preserve">Implementing the </w:t>
+      </w:r>
+      <w:r>
+        <w:rPr>
+          <w:rFonts w:ascii="Arial" w:hAnsi="Arial" w:cs="Arial"/>
+        </w:rPr>
+        <w:t>Unit Of Work Pattern</w:t>
+      </w:r>
+    </w:p>
+    <w:p>
+      <w:pPr>
+        <w:numPr>
+          <w:ilvl w:val="0"/>
+          <w:numId w:val="10"/>
+        </w:numPr>
+        <w:spacing w:before="0"/>
+        <w:rPr>
+          <w:rFonts w:ascii="Arial" w:hAnsi="Arial" w:cs="Arial"/>
+        </w:rPr>
+      </w:pPr>
+      <w:r>
+        <w:rPr>
+          <w:rFonts w:ascii="Arial" w:hAnsi="Arial" w:cs="Arial"/>
+        </w:rPr>
+        <w:t xml:space="preserve">Video </w:t>
+      </w:r>
+      <w:r>
+        <w:rPr>
+          <w:rFonts w:ascii="Arial" w:hAnsi="Arial" w:cs="Arial"/>
+        </w:rPr>
+        <w:t>5</w:t>
+      </w:r>
+      <w:r>
+        <w:rPr>
+          <w:rFonts w:ascii="Arial" w:hAnsi="Arial" w:cs="Arial"/>
+        </w:rPr>
+        <w:t xml:space="preserve"> – Search &amp; Paged Results</w:t>
+      </w:r>
+    </w:p>
+    <w:p>
+      <w:pPr>
+        <w:numPr>
+          <w:ilvl w:val="0"/>
+          <w:numId w:val="10"/>
+        </w:numPr>
+        <w:spacing w:before="0"/>
+        <w:rPr>
+          <w:rFonts w:ascii="Arial" w:hAnsi="Arial" w:cs="Arial"/>
+        </w:rPr>
+      </w:pPr>
+      <w:r>
+        <w:rPr>
+          <w:rFonts w:ascii="Arial" w:hAnsi="Arial" w:cs="Arial"/>
+        </w:rPr>
+        <w:t xml:space="preserve">Video </w:t>
+      </w:r>
+      <w:r>
+        <w:rPr>
+          <w:rFonts w:ascii="Arial" w:hAnsi="Arial" w:cs="Arial"/>
+        </w:rPr>
+        <w:t>6</w:t>
+      </w:r>
+      <w:r>
+        <w:rPr>
+          <w:rFonts w:ascii="Arial" w:hAnsi="Arial" w:cs="Arial"/>
+        </w:rPr>
+        <w:t xml:space="preserve"> – Raw SQL</w:t>
+      </w:r>
+    </w:p>
+    <w:p>
+      <w:pPr>
+        <w:spacing w:before="0"/>
+        <w:rPr>
+          <w:rFonts w:ascii="Arial" w:hAnsi="Arial" w:cs="Arial"/>
+        </w:rPr>
+      </w:pPr>
+    </w:p>
+    <w:p>
+      <w:pPr>
+        <w:pStyle w:val="Heading3"/>
+        <w:rPr>
+          <w:rFonts w:ascii="Arial" w:eastAsia="Roboto" w:hAnsi="Arial" w:cs="Arial"/>
+          <w:b/>
+          <w:bCs/>
+        </w:rPr>
+      </w:pPr>
+      <w:r>
+        <w:rPr>
+          <w:rFonts w:ascii="Arial" w:eastAsia="Roboto" w:hAnsi="Arial" w:cs="Arial"/>
+          <w:b/>
+          <w:bCs/>
+        </w:rPr>
+        <w:t xml:space="preserve">SECTION </w:t>
+      </w:r>
+      <w:r>
+        <w:rPr>
+          <w:rFonts w:ascii="Arial" w:hAnsi="Arial" w:cs="Arial"/>
+          <w:b/>
+          <w:bCs/>
+        </w:rPr>
+        <w:t>SEVEN</w:t>
+      </w:r>
+      <w:r>
+        <w:rPr>
+          <w:rFonts w:ascii="Arial" w:hAnsi="Arial" w:cs="Arial"/>
+          <w:b/>
+          <w:bCs/>
         </w:rPr>
         <w:t xml:space="preserve"> </w:t>
       </w:r>
       <w:r>
         <w:rPr>
-          <w:rFonts w:ascii="Arial" w:hAnsi="Arial" w:cs="Arial"/>
+          <w:rFonts w:ascii="Arial" w:eastAsia="Roboto" w:hAnsi="Arial" w:cs="Arial"/>
+          <w:b/>
+          <w:bCs/>
         </w:rPr>
         <w:t>–</w:t>
       </w:r>
       <w:r>
         <w:rPr>
-          <w:rFonts w:ascii="Arial" w:hAnsi="Arial" w:cs="Arial"/>
+          <w:rFonts w:ascii="Arial" w:eastAsia="Roboto" w:hAnsi="Arial" w:cs="Arial"/>
+          <w:b/>
+          <w:bCs/>
         </w:rPr>
         <w:t xml:space="preserve"> </w:t>
       </w:r>
-      <w:proofErr w:type="spellStart"/>
-      <w:r>
-        <w:rPr>
-          <w:rFonts w:ascii="Arial" w:hAnsi="Arial" w:cs="Arial"/>
-        </w:rPr>
-        <w:t>I</w:t>
-      </w:r>
-      <w:r>
-        <w:rPr>
-          <w:rFonts w:ascii="Arial" w:hAnsi="Arial" w:cs="Arial"/>
-        </w:rPr>
-        <w:t>Q</w:t>
-      </w:r>
-      <w:r>
-        <w:rPr>
-          <w:rFonts w:ascii="Arial" w:hAnsi="Arial" w:cs="Arial"/>
-        </w:rPr>
-        <w:t>ueryable</w:t>
-      </w:r>
-      <w:proofErr w:type="spellEnd"/>
-      <w:r>
-        <w:rPr>
-          <w:rFonts w:ascii="Arial" w:hAnsi="Arial" w:cs="Arial"/>
-        </w:rPr>
-        <w:t xml:space="preserve"> Explained and Usage</w:t>
+      <w:r>
+        <w:rPr>
+          <w:rFonts w:ascii="Arial" w:hAnsi="Arial" w:cs="Arial"/>
+          <w:b/>
+          <w:bCs/>
+        </w:rPr>
+        <w:t>Securing your Applications &amp; Data</w:t>
+      </w:r>
+      <w:r>
+        <w:rPr>
+          <w:rFonts w:ascii="Arial" w:eastAsia="Roboto" w:hAnsi="Arial" w:cs="Arial"/>
+          <w:b/>
+          <w:bCs/>
+        </w:rPr>
+        <w:t xml:space="preserve"> (~</w:t>
+      </w:r>
+      <w:r>
+        <w:rPr>
+          <w:rFonts w:ascii="Arial" w:eastAsia="Roboto" w:hAnsi="Arial" w:cs="Arial"/>
+          <w:b/>
+          <w:bCs/>
+        </w:rPr>
+        <w:t>3</w:t>
+      </w:r>
+      <w:r>
+        <w:rPr>
+          <w:rFonts w:ascii="Arial" w:eastAsia="Roboto" w:hAnsi="Arial" w:cs="Arial"/>
+          <w:b/>
+          <w:bCs/>
+        </w:rPr>
+        <w:t>0 Minutes)</w:t>
       </w:r>
     </w:p>
     <w:p>
@@ -2635,13 +2924,13 @@
         <w:rPr>
           <w:rFonts w:ascii="Arial" w:hAnsi="Arial" w:cs="Arial"/>
         </w:rPr>
-        <w:t>Video 3</w:t>
-      </w:r>
-      <w:r>
-        <w:rPr>
-          <w:rFonts w:ascii="Arial" w:hAnsi="Arial" w:cs="Arial"/>
-        </w:rPr>
-        <w:t xml:space="preserve"> – Read Related Data</w:t>
+        <w:t xml:space="preserve">Video </w:t>
+      </w:r>
+      <w:r>
+        <w:rPr>
+          <w:rFonts w:ascii="Arial" w:hAnsi="Arial" w:cs="Arial"/>
+        </w:rPr>
+        <w:t>1 – How to use Cryptography</w:t>
       </w:r>
     </w:p>
     <w:p>
@@ -2659,133 +2948,25 @@
         <w:rPr>
           <w:rFonts w:ascii="Arial" w:hAnsi="Arial" w:cs="Arial"/>
         </w:rPr>
-        <w:t>Video 4</w:t>
-      </w:r>
-      <w:r>
-        <w:rPr>
-          <w:rFonts w:ascii="Arial" w:hAnsi="Arial" w:cs="Arial"/>
-        </w:rPr>
-        <w:t xml:space="preserve"> – Boundary Bleed / Layer</w:t>
-      </w:r>
-    </w:p>
-    <w:p>
-      <w:pPr>
+        <w:t>Video 2 – Implementing Role Based Security</w:t>
+      </w:r>
+    </w:p>
+    <w:p>
+      <w:pPr>
+        <w:numPr>
+          <w:ilvl w:val="0"/>
+          <w:numId w:val="10"/>
+        </w:numPr>
         <w:spacing w:before="0"/>
         <w:rPr>
           <w:rFonts w:ascii="Arial" w:hAnsi="Arial" w:cs="Arial"/>
-          <w:color w:val="FF0000"/>
-        </w:rPr>
-      </w:pPr>
-    </w:p>
-    <w:p>
-      <w:pPr>
-        <w:pStyle w:val="Heading3"/>
-        <w:rPr>
-          <w:rFonts w:ascii="Arial" w:eastAsia="Roboto" w:hAnsi="Arial" w:cs="Arial"/>
-          <w:b/>
-          <w:bCs/>
-        </w:rPr>
-      </w:pPr>
-      <w:r>
-        <w:rPr>
-          <w:rFonts w:ascii="Arial" w:eastAsia="Roboto" w:hAnsi="Arial" w:cs="Arial"/>
-          <w:b/>
-          <w:bCs/>
-        </w:rPr>
-        <w:t xml:space="preserve">SECTION </w:t>
-      </w:r>
-      <w:r>
-        <w:rPr>
-          <w:rFonts w:ascii="Arial" w:eastAsia="Roboto" w:hAnsi="Arial" w:cs="Arial"/>
-          <w:b/>
-          <w:bCs/>
-        </w:rPr>
-        <w:t>SIX</w:t>
-      </w:r>
-      <w:r>
-        <w:rPr>
-          <w:rFonts w:ascii="Arial" w:eastAsia="Roboto" w:hAnsi="Arial" w:cs="Arial"/>
-          <w:b/>
-          <w:bCs/>
-        </w:rPr>
-        <w:t xml:space="preserve"> </w:t>
-      </w:r>
-      <w:r>
-        <w:rPr>
-          <w:rFonts w:ascii="Arial" w:eastAsia="Roboto" w:hAnsi="Arial" w:cs="Arial"/>
-          <w:b/>
-          <w:bCs/>
-        </w:rPr>
-        <w:t>–</w:t>
-      </w:r>
-      <w:r>
-        <w:rPr>
-          <w:rFonts w:ascii="Arial" w:eastAsia="Roboto" w:hAnsi="Arial" w:cs="Arial"/>
-          <w:b/>
-          <w:bCs/>
-        </w:rPr>
-        <w:t xml:space="preserve"> </w:t>
-      </w:r>
-      <w:r>
-        <w:rPr>
-          <w:rFonts w:ascii="Arial" w:eastAsia="Roboto" w:hAnsi="Arial" w:cs="Arial"/>
-          <w:b/>
-          <w:bCs/>
-        </w:rPr>
-        <w:t xml:space="preserve">Advanced </w:t>
-      </w:r>
-      <w:r>
-        <w:rPr>
-          <w:rFonts w:ascii="Arial" w:eastAsia="Roboto" w:hAnsi="Arial" w:cs="Arial"/>
-          <w:b/>
-          <w:bCs/>
-        </w:rPr>
-        <w:t xml:space="preserve">Framework </w:t>
-      </w:r>
-      <w:r>
-        <w:rPr>
-          <w:rFonts w:ascii="Arial" w:eastAsia="Roboto" w:hAnsi="Arial" w:cs="Arial"/>
-          <w:b/>
-          <w:bCs/>
-        </w:rPr>
-        <w:t>Concepts</w:t>
-      </w:r>
-      <w:r>
-        <w:rPr>
-          <w:rFonts w:ascii="Arial" w:eastAsia="Roboto" w:hAnsi="Arial" w:cs="Arial"/>
-          <w:b/>
-          <w:bCs/>
-        </w:rPr>
-        <w:t xml:space="preserve"> </w:t>
-      </w:r>
-      <w:r>
-        <w:rPr>
-          <w:rFonts w:ascii="Arial" w:eastAsia="Roboto" w:hAnsi="Arial" w:cs="Arial"/>
-          <w:b/>
-          <w:bCs/>
-        </w:rPr>
-        <w:t>(~</w:t>
-      </w:r>
-      <w:r>
-        <w:rPr>
-          <w:rFonts w:ascii="Arial" w:eastAsia="Roboto" w:hAnsi="Arial" w:cs="Arial"/>
-          <w:b/>
-          <w:bCs/>
-        </w:rPr>
-        <w:t>6</w:t>
-      </w:r>
-      <w:r>
-        <w:rPr>
-          <w:rFonts w:ascii="Arial" w:eastAsia="Roboto" w:hAnsi="Arial" w:cs="Arial"/>
-          <w:b/>
-          <w:bCs/>
-        </w:rPr>
-        <w:t>0 Minutes)</w:t>
-      </w:r>
-    </w:p>
-    <w:p>
-      <w:r>
-        <w:t>Learn Advanced concepts for scaling, automation, security, and code optimization.</w:t>
+        </w:rPr>
+      </w:pPr>
+      <w:r>
+        <w:rPr>
+          <w:rFonts w:ascii="Arial" w:hAnsi="Arial" w:cs="Arial"/>
+        </w:rPr>
+        <w:t>Video 3 – Code Signing &amp; Code Access</w:t>
       </w:r>
     </w:p>
     <w:p>
@@ -2803,395 +2984,7 @@
         <w:rPr>
           <w:rFonts w:ascii="Arial" w:hAnsi="Arial" w:cs="Arial"/>
         </w:rPr>
-        <w:t>Video 1</w:t>
-      </w:r>
-      <w:r>
-        <w:rPr>
-          <w:rFonts w:ascii="Arial" w:hAnsi="Arial" w:cs="Arial"/>
-        </w:rPr>
-        <w:t xml:space="preserve"> – </w:t>
-      </w:r>
-      <w:r>
-        <w:rPr>
-          <w:rFonts w:ascii="Arial" w:hAnsi="Arial" w:cs="Arial"/>
-        </w:rPr>
-        <w:t xml:space="preserve">Accessing </w:t>
-      </w:r>
-      <w:r>
-        <w:rPr>
-          <w:rFonts w:ascii="Arial" w:hAnsi="Arial" w:cs="Arial"/>
-        </w:rPr>
-        <w:t>SQL Views</w:t>
-      </w:r>
-    </w:p>
-    <w:p>
-      <w:pPr>
-        <w:numPr>
-          <w:ilvl w:val="0"/>
-          <w:numId w:val="10"/>
-        </w:numPr>
-        <w:spacing w:before="0"/>
-        <w:rPr>
-          <w:rFonts w:ascii="Arial" w:hAnsi="Arial" w:cs="Arial"/>
-        </w:rPr>
-      </w:pPr>
-      <w:r>
-        <w:rPr>
-          <w:rFonts w:ascii="Arial" w:hAnsi="Arial" w:cs="Arial"/>
-        </w:rPr>
-        <w:t>Video 2</w:t>
-      </w:r>
-      <w:r>
-        <w:rPr>
-          <w:rFonts w:ascii="Arial" w:hAnsi="Arial" w:cs="Arial"/>
-        </w:rPr>
-        <w:t xml:space="preserve"> </w:t>
-      </w:r>
-      <w:r>
-        <w:rPr>
-          <w:rFonts w:ascii="Arial" w:hAnsi="Arial" w:cs="Arial"/>
-        </w:rPr>
-        <w:t>–</w:t>
-      </w:r>
-      <w:r>
-        <w:rPr>
-          <w:rFonts w:ascii="Arial" w:hAnsi="Arial" w:cs="Arial"/>
-        </w:rPr>
-        <w:t xml:space="preserve"> </w:t>
-      </w:r>
-      <w:r>
-        <w:rPr>
-          <w:rFonts w:ascii="Arial" w:hAnsi="Arial" w:cs="Arial"/>
-        </w:rPr>
-        <w:t xml:space="preserve">How to use </w:t>
-      </w:r>
-      <w:r>
-        <w:rPr>
-          <w:rFonts w:ascii="Arial" w:hAnsi="Arial" w:cs="Arial"/>
-        </w:rPr>
-        <w:t>Scaffolding</w:t>
-      </w:r>
-    </w:p>
-    <w:p>
-      <w:pPr>
-        <w:numPr>
-          <w:ilvl w:val="0"/>
-          <w:numId w:val="10"/>
-        </w:numPr>
-        <w:spacing w:before="0"/>
-        <w:rPr>
-          <w:rFonts w:ascii="Arial" w:hAnsi="Arial" w:cs="Arial"/>
-        </w:rPr>
-      </w:pPr>
-      <w:r>
-        <w:rPr>
-          <w:rFonts w:ascii="Arial" w:hAnsi="Arial" w:cs="Arial"/>
-        </w:rPr>
-        <w:t>Video 3</w:t>
-      </w:r>
-      <w:r>
-        <w:rPr>
-          <w:rFonts w:ascii="Arial" w:hAnsi="Arial" w:cs="Arial"/>
-        </w:rPr>
-        <w:t xml:space="preserve"> – </w:t>
-      </w:r>
-      <w:r>
-        <w:rPr>
-          <w:rFonts w:ascii="Arial" w:hAnsi="Arial" w:cs="Arial"/>
-        </w:rPr>
-        <w:t xml:space="preserve">Implementing the </w:t>
-      </w:r>
-      <w:r>
-        <w:rPr>
-          <w:rFonts w:ascii="Arial" w:hAnsi="Arial" w:cs="Arial"/>
-        </w:rPr>
-        <w:t>Repository Pattern</w:t>
-      </w:r>
-    </w:p>
-    <w:p>
-      <w:pPr>
-        <w:numPr>
-          <w:ilvl w:val="0"/>
-          <w:numId w:val="10"/>
-        </w:numPr>
-        <w:spacing w:before="0"/>
-        <w:rPr>
-          <w:rFonts w:ascii="Arial" w:hAnsi="Arial" w:cs="Arial"/>
-        </w:rPr>
-      </w:pPr>
-      <w:r>
-        <w:rPr>
-          <w:rFonts w:ascii="Arial" w:hAnsi="Arial" w:cs="Arial"/>
-        </w:rPr>
-        <w:t xml:space="preserve">Video 4 – </w:t>
-      </w:r>
-      <w:r>
-        <w:rPr>
-          <w:rFonts w:ascii="Arial" w:hAnsi="Arial" w:cs="Arial"/>
-        </w:rPr>
-        <w:t xml:space="preserve">Implementing the </w:t>
-      </w:r>
-      <w:r>
-        <w:rPr>
-          <w:rFonts w:ascii="Arial" w:hAnsi="Arial" w:cs="Arial"/>
-        </w:rPr>
-        <w:t xml:space="preserve">Unit </w:t>
-      </w:r>
-      <w:proofErr w:type="gramStart"/>
-      <w:r>
-        <w:rPr>
-          <w:rFonts w:ascii="Arial" w:hAnsi="Arial" w:cs="Arial"/>
-        </w:rPr>
-        <w:t>Of</w:t>
-      </w:r>
-      <w:proofErr w:type="gramEnd"/>
-      <w:r>
-        <w:rPr>
-          <w:rFonts w:ascii="Arial" w:hAnsi="Arial" w:cs="Arial"/>
-        </w:rPr>
-        <w:t xml:space="preserve"> Work Pattern</w:t>
-      </w:r>
-    </w:p>
-    <w:p>
-      <w:pPr>
-        <w:numPr>
-          <w:ilvl w:val="0"/>
-          <w:numId w:val="10"/>
-        </w:numPr>
-        <w:spacing w:before="0"/>
-        <w:rPr>
-          <w:rFonts w:ascii="Arial" w:hAnsi="Arial" w:cs="Arial"/>
-        </w:rPr>
-      </w:pPr>
-      <w:r>
-        <w:rPr>
-          <w:rFonts w:ascii="Arial" w:hAnsi="Arial" w:cs="Arial"/>
-        </w:rPr>
-        <w:t xml:space="preserve">Video </w:t>
-      </w:r>
-      <w:r>
-        <w:rPr>
-          <w:rFonts w:ascii="Arial" w:hAnsi="Arial" w:cs="Arial"/>
-        </w:rPr>
-        <w:t>6</w:t>
-      </w:r>
-      <w:r>
-        <w:rPr>
-          <w:rFonts w:ascii="Arial" w:hAnsi="Arial" w:cs="Arial"/>
-        </w:rPr>
-        <w:t xml:space="preserve"> – Search &amp; Paged Results</w:t>
-      </w:r>
-    </w:p>
-    <w:p>
-      <w:pPr>
-        <w:numPr>
-          <w:ilvl w:val="0"/>
-          <w:numId w:val="10"/>
-        </w:numPr>
-        <w:spacing w:before="0"/>
-        <w:rPr>
-          <w:rFonts w:ascii="Arial" w:hAnsi="Arial" w:cs="Arial"/>
-        </w:rPr>
-      </w:pPr>
-      <w:r>
-        <w:rPr>
-          <w:rFonts w:ascii="Arial" w:hAnsi="Arial" w:cs="Arial"/>
-        </w:rPr>
-        <w:t xml:space="preserve">Video </w:t>
-      </w:r>
-      <w:r>
-        <w:rPr>
-          <w:rFonts w:ascii="Arial" w:hAnsi="Arial" w:cs="Arial"/>
-        </w:rPr>
-        <w:t>7</w:t>
-      </w:r>
-      <w:r>
-        <w:rPr>
-          <w:rFonts w:ascii="Arial" w:hAnsi="Arial" w:cs="Arial"/>
-        </w:rPr>
-        <w:t xml:space="preserve"> – Raw SQL</w:t>
-      </w:r>
-    </w:p>
-    <w:p>
-      <w:pPr>
-        <w:spacing w:before="0"/>
-        <w:rPr>
-          <w:rFonts w:ascii="Arial" w:hAnsi="Arial" w:cs="Arial"/>
-        </w:rPr>
-      </w:pPr>
-    </w:p>
-    <w:p>
-      <w:pPr>
-        <w:pStyle w:val="Heading3"/>
-        <w:rPr>
-          <w:rFonts w:ascii="Arial" w:eastAsia="Roboto" w:hAnsi="Arial" w:cs="Arial"/>
-          <w:b/>
-          <w:bCs/>
-        </w:rPr>
-      </w:pPr>
-      <w:r>
-        <w:rPr>
-          <w:rFonts w:ascii="Arial" w:eastAsia="Roboto" w:hAnsi="Arial" w:cs="Arial"/>
-          <w:b/>
-          <w:bCs/>
-        </w:rPr>
-        <w:t xml:space="preserve">SECTION </w:t>
-      </w:r>
-      <w:r>
-        <w:rPr>
-          <w:rFonts w:ascii="Arial" w:hAnsi="Arial" w:cs="Arial"/>
-          <w:b/>
-          <w:bCs/>
-        </w:rPr>
-        <w:t>SEVEN</w:t>
-      </w:r>
-      <w:r>
-        <w:rPr>
-          <w:rFonts w:ascii="Arial" w:hAnsi="Arial" w:cs="Arial"/>
-          <w:b/>
-          <w:bCs/>
-        </w:rPr>
-        <w:t xml:space="preserve"> </w:t>
-      </w:r>
-      <w:r>
-        <w:rPr>
-          <w:rFonts w:ascii="Arial" w:eastAsia="Roboto" w:hAnsi="Arial" w:cs="Arial"/>
-          <w:b/>
-          <w:bCs/>
-        </w:rPr>
-        <w:t>–</w:t>
-      </w:r>
-      <w:r>
-        <w:rPr>
-          <w:rFonts w:ascii="Arial" w:eastAsia="Roboto" w:hAnsi="Arial" w:cs="Arial"/>
-          <w:b/>
-          <w:bCs/>
-        </w:rPr>
-        <w:t xml:space="preserve"> </w:t>
-      </w:r>
-      <w:r>
-        <w:rPr>
-          <w:rFonts w:ascii="Arial" w:hAnsi="Arial" w:cs="Arial"/>
-          <w:b/>
-          <w:bCs/>
-        </w:rPr>
-        <w:t>Securing your Applications &amp; Data</w:t>
-      </w:r>
-      <w:r>
-        <w:rPr>
-          <w:rFonts w:ascii="Arial" w:eastAsia="Roboto" w:hAnsi="Arial" w:cs="Arial"/>
-          <w:b/>
-          <w:bCs/>
-        </w:rPr>
-        <w:t xml:space="preserve"> (~</w:t>
-      </w:r>
-      <w:r>
-        <w:rPr>
-          <w:rFonts w:ascii="Arial" w:eastAsia="Roboto" w:hAnsi="Arial" w:cs="Arial"/>
-          <w:b/>
-          <w:bCs/>
-        </w:rPr>
-        <w:t>3</w:t>
-      </w:r>
-      <w:r>
-        <w:rPr>
-          <w:rFonts w:ascii="Arial" w:eastAsia="Roboto" w:hAnsi="Arial" w:cs="Arial"/>
-          <w:b/>
-          <w:bCs/>
-        </w:rPr>
-        <w:t>0 Minutes)</w:t>
-      </w:r>
-    </w:p>
-    <w:p>
-      <w:pPr>
-        <w:numPr>
-          <w:ilvl w:val="0"/>
-          <w:numId w:val="10"/>
-        </w:numPr>
-        <w:spacing w:before="0"/>
-        <w:rPr>
-          <w:rFonts w:ascii="Arial" w:hAnsi="Arial" w:cs="Arial"/>
-        </w:rPr>
-      </w:pPr>
-      <w:r>
-        <w:rPr>
-          <w:rFonts w:ascii="Arial" w:hAnsi="Arial" w:cs="Arial"/>
-        </w:rPr>
-        <w:t xml:space="preserve">Video </w:t>
-      </w:r>
-      <w:r>
-        <w:rPr>
-          <w:rFonts w:ascii="Arial" w:hAnsi="Arial" w:cs="Arial"/>
-        </w:rPr>
-        <w:t>1 – How to use Cryptography</w:t>
-      </w:r>
-    </w:p>
-    <w:p>
-      <w:pPr>
-        <w:numPr>
-          <w:ilvl w:val="0"/>
-          <w:numId w:val="10"/>
-        </w:numPr>
-        <w:spacing w:before="0"/>
-        <w:rPr>
-          <w:rFonts w:ascii="Arial" w:hAnsi="Arial" w:cs="Arial"/>
-        </w:rPr>
-      </w:pPr>
-      <w:r>
-        <w:rPr>
-          <w:rFonts w:ascii="Arial" w:hAnsi="Arial" w:cs="Arial"/>
-        </w:rPr>
-        <w:t>Video 2 – Implementing Role Based Security</w:t>
-      </w:r>
-    </w:p>
-    <w:p>
-      <w:pPr>
-        <w:numPr>
-          <w:ilvl w:val="0"/>
-          <w:numId w:val="10"/>
-        </w:numPr>
-        <w:spacing w:before="0"/>
-        <w:rPr>
-          <w:rFonts w:ascii="Arial" w:hAnsi="Arial" w:cs="Arial"/>
-        </w:rPr>
-      </w:pPr>
-      <w:r>
-        <w:rPr>
-          <w:rFonts w:ascii="Arial" w:hAnsi="Arial" w:cs="Arial"/>
-        </w:rPr>
-        <w:t>Video 3 – Code Signing &amp; Code Access</w:t>
-      </w:r>
-    </w:p>
-    <w:p>
-      <w:pPr>
-        <w:numPr>
-          <w:ilvl w:val="0"/>
-          <w:numId w:val="10"/>
-        </w:numPr>
-        <w:spacing w:before="0"/>
-        <w:rPr>
-          <w:rFonts w:ascii="Arial" w:hAnsi="Arial" w:cs="Arial"/>
-        </w:rPr>
-      </w:pPr>
-      <w:r>
-        <w:rPr>
-          <w:rFonts w:ascii="Arial" w:hAnsi="Arial" w:cs="Arial"/>
-        </w:rPr>
-        <w:t xml:space="preserve">Video 4 – Built </w:t>
-      </w:r>
-      <w:proofErr w:type="gramStart"/>
-      <w:r>
-        <w:rPr>
-          <w:rFonts w:ascii="Arial" w:hAnsi="Arial" w:cs="Arial"/>
-        </w:rPr>
-        <w:t>In</w:t>
-      </w:r>
-      <w:proofErr w:type="gramEnd"/>
-      <w:r>
-        <w:rPr>
-          <w:rFonts w:ascii="Arial" w:hAnsi="Arial" w:cs="Arial"/>
-        </w:rPr>
-        <w:t xml:space="preserve"> Identity Providers</w:t>
+        <w:t>Video 4 – Built In Identity Providers</w:t>
       </w:r>
     </w:p>
     <w:p>
@@ -3733,7 +3526,7 @@
 </file>
 
 <file path=word/numbering.xml><?xml version="1.0" encoding="utf-8"?>
-<w:numbering xmlns:wpc="http://schemas.microsoft.com/office/word/2010/wordprocessingCanvas" xmlns:cx="http://schemas.microsoft.com/office/drawing/2014/chartex" xmlns:cx1="http://schemas.microsoft.com/office/drawing/2015/9/8/chartex" xmlns:cx2="http://schemas.microsoft.com/office/drawing/2015/10/21/chartex" xmlns:cx3="http://schemas.microsoft.com/office/drawing/2016/5/9/chartex" xmlns:cx4="http://schemas.microsoft.com/office/drawing/2016/5/10/chartex" xmlns:cx5="http://schemas.microsoft.com/office/drawing/2016/5/11/chartex" xmlns:cx6="http://schemas.microsoft.com/office/drawing/2016/5/12/chartex" xmlns:cx7="http://schemas.microsoft.com/office/drawing/2016/5/13/chartex" xmlns:cx8="http://schemas.microsoft.com/office/drawing/2016/5/14/chartex" xmlns:mc="http://schemas.openxmlformats.org/markup-compatibility/2006" xmlns:aink="http://schemas.microsoft.com/office/drawing/2016/ink" xmlns:am3d="http://schemas.microsoft.com/office/drawing/2017/model3d" xmlns:o="urn:schemas-microsoft-com:office:office" xmlns:r="http://schemas.openxmlformats.org/officeDocument/2006/relationships" xmlns:m="http://schemas.openxmlformats.org/officeDocument/2006/math" xmlns:v="urn:schemas-microsoft-com:vml" xmlns:wp14="http://schemas.microsoft.com/office/word/2010/wordprocessingDrawing" xmlns:wp="http://schemas.openxmlformats.org/drawingml/2006/wordprocessingDrawing" xmlns:w10="urn:schemas-microsoft-com:office:word" xmlns:w="http://schemas.openxmlformats.org/wordprocessingml/2006/main" xmlns:w14="http://schemas.microsoft.com/office/word/2010/wordml" xmlns:w15="http://schemas.microsoft.com/office/word/2012/wordml" xmlns:w16cex="http://schemas.microsoft.com/office/word/2018/wordml/cex" xmlns:w16cid="http://schemas.microsoft.com/office/word/2016/wordml/cid" xmlns:w16="http://schemas.microsoft.com/office/word/2018/wordml" xmlns:w16sdtdh="http://schemas.microsoft.com/office/word/2020/wordml/sdtdatahash" xmlns:w16se="http://schemas.microsoft.com/office/word/2015/wordml/symex" xmlns:wpg="http://schemas.microsoft.com/office/word/2010/wordprocessingGroup" xmlns:wpi="http://schemas.microsoft.com/office/word/2010/wordprocessingInk" xmlns:wne="http://schemas.microsoft.com/office/word/2006/wordml" xmlns:wps="http://schemas.microsoft.com/office/word/2010/wordprocessingShape" mc:Ignorable="w14 w15 w16se w16cid w16 w16cex w16sdtdh wp14">
+<w:numbering xmlns:wpc="http://schemas.microsoft.com/office/word/2010/wordprocessingCanvas" xmlns:cx="http://schemas.microsoft.com/office/drawing/2014/chartex" xmlns:cx1="http://schemas.microsoft.com/office/drawing/2015/9/8/chartex" xmlns:cx2="http://schemas.microsoft.com/office/drawing/2015/10/21/chartex" xmlns:cx3="http://schemas.microsoft.com/office/drawing/2016/5/9/chartex" xmlns:cx4="http://schemas.microsoft.com/office/drawing/2016/5/10/chartex" xmlns:cx5="http://schemas.microsoft.com/office/drawing/2016/5/11/chartex" xmlns:cx6="http://schemas.microsoft.com/office/drawing/2016/5/12/chartex" xmlns:cx7="http://schemas.microsoft.com/office/drawing/2016/5/13/chartex" xmlns:cx8="http://schemas.microsoft.com/office/drawing/2016/5/14/chartex" xmlns:mc="http://schemas.openxmlformats.org/markup-compatibility/2006" xmlns:aink="http://schemas.microsoft.com/office/drawing/2016/ink" xmlns:am3d="http://schemas.microsoft.com/office/drawing/2017/model3d" xmlns:o="urn:schemas-microsoft-com:office:office" xmlns:oel="http://schemas.microsoft.com/office/2019/extlst" xmlns:r="http://schemas.openxmlformats.org/officeDocument/2006/relationships" xmlns:m="http://schemas.openxmlformats.org/officeDocument/2006/math" xmlns:v="urn:schemas-microsoft-com:vml" xmlns:wp14="http://schemas.microsoft.com/office/word/2010/wordprocessingDrawing" xmlns:wp="http://schemas.openxmlformats.org/drawingml/2006/wordprocessingDrawing" xmlns:w10="urn:schemas-microsoft-com:office:word" xmlns:w="http://schemas.openxmlformats.org/wordprocessingml/2006/main" xmlns:w14="http://schemas.microsoft.com/office/word/2010/wordml" xmlns:w15="http://schemas.microsoft.com/office/word/2012/wordml" xmlns:w16cex="http://schemas.microsoft.com/office/word/2018/wordml/cex" xmlns:w16cid="http://schemas.microsoft.com/office/word/2016/wordml/cid" xmlns:w16="http://schemas.microsoft.com/office/word/2018/wordml" xmlns:w16sdtdh="http://schemas.microsoft.com/office/word/2020/wordml/sdtdatahash" xmlns:w16se="http://schemas.microsoft.com/office/word/2015/wordml/symex" xmlns:wpg="http://schemas.microsoft.com/office/word/2010/wordprocessingGroup" xmlns:wpi="http://schemas.microsoft.com/office/word/2010/wordprocessingInk" xmlns:wne="http://schemas.microsoft.com/office/word/2006/wordml" xmlns:wps="http://schemas.microsoft.com/office/word/2010/wordprocessingShape" mc:Ignorable="w14 w15 w16se w16cid w16 w16cex w16sdtdh wp14">
   <w:abstractNum w:abstractNumId="0" w15:restartNumberingAfterBreak="0">
     <w:nsid w:val="020528AA"/>
     <w:multiLevelType w:val="multilevel"/>

</xml_diff>